<commit_message>
Resturctured directories, finished all files for grading on 03.11.2013
</commit_message>
<xml_diff>
--- a/Dokumente/Software Requirements Specification.docx
+++ b/Dokumente/Software Requirements Specification.docx
@@ -1,10 +1,10 @@
 
 <file path=word/document.xml><?xml version="1.0" encoding="utf-8"?>
-<w:document xmlns:wpc="http://schemas.microsoft.com/office/word/2010/wordprocessingCanvas" xmlns:mc="http://schemas.openxmlformats.org/markup-compatibility/2006" xmlns:o="urn:schemas-microsoft-com:office:office" xmlns:r="http://schemas.openxmlformats.org/officeDocument/2006/relationships" xmlns:m="http://schemas.openxmlformats.org/officeDocument/2006/math" xmlns:v="urn:schemas-microsoft-com:vml" xmlns:wp14="http://schemas.microsoft.com/office/word/2010/wordprocessingDrawing" xmlns:wp="http://schemas.openxmlformats.org/drawingml/2006/wordprocessingDrawing" xmlns:w10="urn:schemas-microsoft-com:office:word" xmlns:w="http://schemas.openxmlformats.org/wordprocessingml/2006/main" xmlns:w14="http://schemas.microsoft.com/office/word/2010/wordml" xmlns:w15="http://schemas.microsoft.com/office/word/2012/wordml" xmlns:wpg="http://schemas.microsoft.com/office/word/2010/wordprocessingGroup" xmlns:wpi="http://schemas.microsoft.com/office/word/2010/wordprocessingInk" xmlns:wne="http://schemas.microsoft.com/office/word/2006/wordml" xmlns:wps="http://schemas.microsoft.com/office/word/2010/wordprocessingShape" mc:Ignorable="w14 w15 wp14">
+<w:document xmlns:wpc="http://schemas.microsoft.com/office/word/2010/wordprocessingCanvas" xmlns:mc="http://schemas.openxmlformats.org/markup-compatibility/2006" xmlns:o="urn:schemas-microsoft-com:office:office" xmlns:r="http://schemas.openxmlformats.org/officeDocument/2006/relationships" xmlns:m="http://schemas.openxmlformats.org/officeDocument/2006/math" xmlns:v="urn:schemas-microsoft-com:vml" xmlns:wp14="http://schemas.microsoft.com/office/word/2010/wordprocessingDrawing" xmlns:wp="http://schemas.openxmlformats.org/drawingml/2006/wordprocessingDrawing" xmlns:w10="urn:schemas-microsoft-com:office:word" xmlns:w="http://schemas.openxmlformats.org/wordprocessingml/2006/main" xmlns:w14="http://schemas.microsoft.com/office/word/2010/wordml" xmlns:wpg="http://schemas.microsoft.com/office/word/2010/wordprocessingGroup" xmlns:wpi="http://schemas.microsoft.com/office/word/2010/wordprocessingInk" xmlns:wne="http://schemas.microsoft.com/office/word/2006/wordml" xmlns:wps="http://schemas.microsoft.com/office/word/2010/wordprocessingShape" mc:Ignorable="w14 wp14">
   <w:body>
     <w:p>
       <w:pPr>
-        <w:pStyle w:val="Titel"/>
+        <w:pStyle w:val="Title"/>
         <w:jc w:val="right"/>
         <w:rPr>
           <w:sz w:val="96"/>
@@ -46,20 +46,30 @@
     <w:p/>
     <w:p>
       <w:pPr>
-        <w:pStyle w:val="Titel"/>
+        <w:pStyle w:val="Title"/>
         <w:jc w:val="right"/>
       </w:pPr>
-      <w:fldSimple w:instr=" TITLE  \* MERGEFORMAT ">
-        <w:r>
-          <w:t>Software Requirements Specification</w:t>
-        </w:r>
-      </w:fldSimple>
+      <w:r>
+        <w:fldChar w:fldCharType="begin"/>
+      </w:r>
+      <w:r>
+        <w:instrText xml:space="preserve"> TITLE  \* MERGEFORMAT </w:instrText>
+      </w:r>
+      <w:r>
+        <w:fldChar w:fldCharType="separate"/>
+      </w:r>
+      <w:r>
+        <w:t>Software Requirements Specification</w:t>
+      </w:r>
+      <w:r>
+        <w:fldChar w:fldCharType="end"/>
+      </w:r>
     </w:p>
     <w:p/>
     <w:p/>
     <w:p>
       <w:pPr>
-        <w:pStyle w:val="Titel"/>
+        <w:pStyle w:val="Title"/>
         <w:jc w:val="right"/>
         <w:rPr>
           <w:sz w:val="28"/>
@@ -74,15 +84,15 @@
     </w:p>
     <w:p>
       <w:pPr>
-        <w:pStyle w:val="Textkrper"/>
-      </w:pPr>
-    </w:p>
-    <w:p>
-      <w:pPr>
-        <w:pStyle w:val="Textkrper"/>
+        <w:pStyle w:val="BodyText"/>
+      </w:pPr>
+    </w:p>
+    <w:p>
+      <w:pPr>
+        <w:pStyle w:val="BodyText"/>
         <w:sectPr>
-          <w:headerReference w:type="default" r:id="rId8"/>
-          <w:footerReference w:type="even" r:id="rId9"/>
+          <w:headerReference w:type="default" r:id="rId9"/>
+          <w:footerReference w:type="even" r:id="rId10"/>
           <w:pgSz w:w="12240" w:h="15840" w:code="1"/>
           <w:pgMar w:top="1440" w:right="1440" w:bottom="1440" w:left="1440" w:header="720" w:footer="720" w:gutter="0"/>
           <w:cols w:space="720"/>
@@ -92,7 +102,7 @@
     </w:p>
     <w:p>
       <w:pPr>
-        <w:pStyle w:val="Titel"/>
+        <w:pStyle w:val="Title"/>
       </w:pPr>
       <w:r>
         <w:lastRenderedPageBreak/>
@@ -408,7 +418,7 @@
     <w:p/>
     <w:p>
       <w:pPr>
-        <w:pStyle w:val="Titel"/>
+        <w:pStyle w:val="Title"/>
       </w:pPr>
       <w:r>
         <w:br w:type="page"/>
@@ -420,7 +430,7 @@
     </w:p>
     <w:p>
       <w:pPr>
-        <w:pStyle w:val="Verzeichnis1"/>
+        <w:pStyle w:val="TOC1"/>
         <w:tabs>
           <w:tab w:val="left" w:pos="432"/>
         </w:tabs>
@@ -441,8 +451,6 @@
       <w:r>
         <w:fldChar w:fldCharType="separate"/>
       </w:r>
-      <w:bookmarkStart w:id="0" w:name="_GoBack"/>
-      <w:bookmarkEnd w:id="0"/>
       <w:r>
         <w:rPr>
           <w:noProof/>
@@ -509,7 +517,7 @@
     </w:p>
     <w:p>
       <w:pPr>
-        <w:pStyle w:val="Verzeichnis2"/>
+        <w:pStyle w:val="TOC2"/>
         <w:tabs>
           <w:tab w:val="left" w:pos="1000"/>
         </w:tabs>
@@ -587,7 +595,7 @@
     </w:p>
     <w:p>
       <w:pPr>
-        <w:pStyle w:val="Verzeichnis2"/>
+        <w:pStyle w:val="TOC2"/>
         <w:tabs>
           <w:tab w:val="left" w:pos="1000"/>
         </w:tabs>
@@ -665,7 +673,7 @@
     </w:p>
     <w:p>
       <w:pPr>
-        <w:pStyle w:val="Verzeichnis2"/>
+        <w:pStyle w:val="TOC2"/>
         <w:tabs>
           <w:tab w:val="left" w:pos="1000"/>
         </w:tabs>
@@ -743,7 +751,7 @@
     </w:p>
     <w:p>
       <w:pPr>
-        <w:pStyle w:val="Verzeichnis2"/>
+        <w:pStyle w:val="TOC2"/>
         <w:tabs>
           <w:tab w:val="left" w:pos="1000"/>
         </w:tabs>
@@ -821,7 +829,7 @@
     </w:p>
     <w:p>
       <w:pPr>
-        <w:pStyle w:val="Verzeichnis2"/>
+        <w:pStyle w:val="TOC2"/>
         <w:tabs>
           <w:tab w:val="left" w:pos="1000"/>
         </w:tabs>
@@ -899,7 +907,7 @@
     </w:p>
     <w:p>
       <w:pPr>
-        <w:pStyle w:val="Verzeichnis1"/>
+        <w:pStyle w:val="TOC1"/>
         <w:tabs>
           <w:tab w:val="left" w:pos="432"/>
         </w:tabs>
@@ -977,7 +985,7 @@
     </w:p>
     <w:p>
       <w:pPr>
-        <w:pStyle w:val="Verzeichnis2"/>
+        <w:pStyle w:val="TOC2"/>
         <w:tabs>
           <w:tab w:val="left" w:pos="1000"/>
         </w:tabs>
@@ -1055,7 +1063,7 @@
     </w:p>
     <w:p>
       <w:pPr>
-        <w:pStyle w:val="Verzeichnis2"/>
+        <w:pStyle w:val="TOC2"/>
         <w:tabs>
           <w:tab w:val="left" w:pos="1000"/>
         </w:tabs>
@@ -1133,7 +1141,7 @@
     </w:p>
     <w:p>
       <w:pPr>
-        <w:pStyle w:val="Verzeichnis2"/>
+        <w:pStyle w:val="TOC2"/>
         <w:tabs>
           <w:tab w:val="left" w:pos="1000"/>
         </w:tabs>
@@ -1211,7 +1219,7 @@
     </w:p>
     <w:p>
       <w:pPr>
-        <w:pStyle w:val="Verzeichnis2"/>
+        <w:pStyle w:val="TOC2"/>
         <w:tabs>
           <w:tab w:val="left" w:pos="1000"/>
         </w:tabs>
@@ -1289,7 +1297,7 @@
     </w:p>
     <w:p>
       <w:pPr>
-        <w:pStyle w:val="Verzeichnis2"/>
+        <w:pStyle w:val="TOC2"/>
         <w:tabs>
           <w:tab w:val="left" w:pos="1000"/>
         </w:tabs>
@@ -1367,7 +1375,7 @@
     </w:p>
     <w:p>
       <w:pPr>
-        <w:pStyle w:val="Verzeichnis2"/>
+        <w:pStyle w:val="TOC2"/>
         <w:tabs>
           <w:tab w:val="left" w:pos="1000"/>
         </w:tabs>
@@ -1445,7 +1453,7 @@
     </w:p>
     <w:p>
       <w:pPr>
-        <w:pStyle w:val="Verzeichnis3"/>
+        <w:pStyle w:val="TOC3"/>
         <w:rPr>
           <w:rFonts w:asciiTheme="minorHAnsi" w:eastAsiaTheme="minorEastAsia" w:hAnsiTheme="minorHAnsi" w:cstheme="minorBidi"/>
           <w:noProof/>
@@ -1520,7 +1528,7 @@
     </w:p>
     <w:p>
       <w:pPr>
-        <w:pStyle w:val="Verzeichnis3"/>
+        <w:pStyle w:val="TOC3"/>
         <w:rPr>
           <w:rFonts w:asciiTheme="minorHAnsi" w:eastAsiaTheme="minorEastAsia" w:hAnsiTheme="minorHAnsi" w:cstheme="minorBidi"/>
           <w:noProof/>
@@ -1595,7 +1603,7 @@
     </w:p>
     <w:p>
       <w:pPr>
-        <w:pStyle w:val="Verzeichnis1"/>
+        <w:pStyle w:val="TOC1"/>
         <w:tabs>
           <w:tab w:val="left" w:pos="432"/>
         </w:tabs>
@@ -1673,7 +1681,7 @@
     </w:p>
     <w:p>
       <w:pPr>
-        <w:pStyle w:val="Verzeichnis2"/>
+        <w:pStyle w:val="TOC2"/>
         <w:tabs>
           <w:tab w:val="left" w:pos="1000"/>
         </w:tabs>
@@ -1751,7 +1759,7 @@
     </w:p>
     <w:p>
       <w:pPr>
-        <w:pStyle w:val="Verzeichnis3"/>
+        <w:pStyle w:val="TOC3"/>
         <w:rPr>
           <w:rFonts w:asciiTheme="minorHAnsi" w:eastAsiaTheme="minorEastAsia" w:hAnsiTheme="minorHAnsi" w:cstheme="minorBidi"/>
           <w:noProof/>
@@ -1826,7 +1834,7 @@
     </w:p>
     <w:p>
       <w:pPr>
-        <w:pStyle w:val="Verzeichnis3"/>
+        <w:pStyle w:val="TOC3"/>
         <w:rPr>
           <w:rFonts w:asciiTheme="minorHAnsi" w:eastAsiaTheme="minorEastAsia" w:hAnsiTheme="minorHAnsi" w:cstheme="minorBidi"/>
           <w:noProof/>
@@ -1901,7 +1909,7 @@
     </w:p>
     <w:p>
       <w:pPr>
-        <w:pStyle w:val="Verzeichnis3"/>
+        <w:pStyle w:val="TOC3"/>
         <w:rPr>
           <w:rFonts w:asciiTheme="minorHAnsi" w:eastAsiaTheme="minorEastAsia" w:hAnsiTheme="minorHAnsi" w:cstheme="minorBidi"/>
           <w:noProof/>
@@ -1976,7 +1984,7 @@
     </w:p>
     <w:p>
       <w:pPr>
-        <w:pStyle w:val="Verzeichnis3"/>
+        <w:pStyle w:val="TOC3"/>
         <w:rPr>
           <w:rFonts w:asciiTheme="minorHAnsi" w:eastAsiaTheme="minorEastAsia" w:hAnsiTheme="minorHAnsi" w:cstheme="minorBidi"/>
           <w:noProof/>
@@ -2051,7 +2059,7 @@
     </w:p>
     <w:p>
       <w:pPr>
-        <w:pStyle w:val="Verzeichnis3"/>
+        <w:pStyle w:val="TOC3"/>
         <w:rPr>
           <w:rFonts w:asciiTheme="minorHAnsi" w:eastAsiaTheme="minorEastAsia" w:hAnsiTheme="minorHAnsi" w:cstheme="minorBidi"/>
           <w:noProof/>
@@ -2126,7 +2134,7 @@
     </w:p>
     <w:p>
       <w:pPr>
-        <w:pStyle w:val="Verzeichnis2"/>
+        <w:pStyle w:val="TOC2"/>
         <w:tabs>
           <w:tab w:val="left" w:pos="1000"/>
         </w:tabs>
@@ -2204,7 +2212,7 @@
     </w:p>
     <w:p>
       <w:pPr>
-        <w:pStyle w:val="Verzeichnis3"/>
+        <w:pStyle w:val="TOC3"/>
         <w:rPr>
           <w:rFonts w:asciiTheme="minorHAnsi" w:eastAsiaTheme="minorEastAsia" w:hAnsiTheme="minorHAnsi" w:cstheme="minorBidi"/>
           <w:noProof/>
@@ -2279,7 +2287,7 @@
     </w:p>
     <w:p>
       <w:pPr>
-        <w:pStyle w:val="Verzeichnis3"/>
+        <w:pStyle w:val="TOC3"/>
         <w:rPr>
           <w:rFonts w:asciiTheme="minorHAnsi" w:eastAsiaTheme="minorEastAsia" w:hAnsiTheme="minorHAnsi" w:cstheme="minorBidi"/>
           <w:noProof/>
@@ -2354,7 +2362,7 @@
     </w:p>
     <w:p>
       <w:pPr>
-        <w:pStyle w:val="Verzeichnis2"/>
+        <w:pStyle w:val="TOC2"/>
         <w:tabs>
           <w:tab w:val="left" w:pos="1000"/>
         </w:tabs>
@@ -2432,7 +2440,7 @@
     </w:p>
     <w:p>
       <w:pPr>
-        <w:pStyle w:val="Verzeichnis3"/>
+        <w:pStyle w:val="TOC3"/>
         <w:rPr>
           <w:rFonts w:asciiTheme="minorHAnsi" w:eastAsiaTheme="minorEastAsia" w:hAnsiTheme="minorHAnsi" w:cstheme="minorBidi"/>
           <w:noProof/>
@@ -2507,7 +2515,7 @@
     </w:p>
     <w:p>
       <w:pPr>
-        <w:pStyle w:val="Verzeichnis3"/>
+        <w:pStyle w:val="TOC3"/>
         <w:rPr>
           <w:rFonts w:asciiTheme="minorHAnsi" w:eastAsiaTheme="minorEastAsia" w:hAnsiTheme="minorHAnsi" w:cstheme="minorBidi"/>
           <w:noProof/>
@@ -2582,7 +2590,7 @@
     </w:p>
     <w:p>
       <w:pPr>
-        <w:pStyle w:val="Verzeichnis3"/>
+        <w:pStyle w:val="TOC3"/>
         <w:rPr>
           <w:rFonts w:asciiTheme="minorHAnsi" w:eastAsiaTheme="minorEastAsia" w:hAnsiTheme="minorHAnsi" w:cstheme="minorBidi"/>
           <w:noProof/>
@@ -2657,7 +2665,7 @@
     </w:p>
     <w:p>
       <w:pPr>
-        <w:pStyle w:val="Verzeichnis3"/>
+        <w:pStyle w:val="TOC3"/>
         <w:rPr>
           <w:rFonts w:asciiTheme="minorHAnsi" w:eastAsiaTheme="minorEastAsia" w:hAnsiTheme="minorHAnsi" w:cstheme="minorBidi"/>
           <w:noProof/>
@@ -2732,7 +2740,7 @@
     </w:p>
     <w:p>
       <w:pPr>
-        <w:pStyle w:val="Verzeichnis3"/>
+        <w:pStyle w:val="TOC3"/>
         <w:rPr>
           <w:rFonts w:asciiTheme="minorHAnsi" w:eastAsiaTheme="minorEastAsia" w:hAnsiTheme="minorHAnsi" w:cstheme="minorBidi"/>
           <w:noProof/>
@@ -2807,7 +2815,7 @@
     </w:p>
     <w:p>
       <w:pPr>
-        <w:pStyle w:val="Verzeichnis3"/>
+        <w:pStyle w:val="TOC3"/>
         <w:rPr>
           <w:rFonts w:asciiTheme="minorHAnsi" w:eastAsiaTheme="minorEastAsia" w:hAnsiTheme="minorHAnsi" w:cstheme="minorBidi"/>
           <w:noProof/>
@@ -2882,7 +2890,7 @@
     </w:p>
     <w:p>
       <w:pPr>
-        <w:pStyle w:val="Verzeichnis2"/>
+        <w:pStyle w:val="TOC2"/>
         <w:tabs>
           <w:tab w:val="left" w:pos="1000"/>
         </w:tabs>
@@ -2960,7 +2968,7 @@
     </w:p>
     <w:p>
       <w:pPr>
-        <w:pStyle w:val="Verzeichnis3"/>
+        <w:pStyle w:val="TOC3"/>
         <w:rPr>
           <w:rFonts w:asciiTheme="minorHAnsi" w:eastAsiaTheme="minorEastAsia" w:hAnsiTheme="minorHAnsi" w:cstheme="minorBidi"/>
           <w:noProof/>
@@ -3035,7 +3043,7 @@
     </w:p>
     <w:p>
       <w:pPr>
-        <w:pStyle w:val="Verzeichnis3"/>
+        <w:pStyle w:val="TOC3"/>
         <w:rPr>
           <w:rFonts w:asciiTheme="minorHAnsi" w:eastAsiaTheme="minorEastAsia" w:hAnsiTheme="minorHAnsi" w:cstheme="minorBidi"/>
           <w:noProof/>
@@ -3110,7 +3118,7 @@
     </w:p>
     <w:p>
       <w:pPr>
-        <w:pStyle w:val="Verzeichnis3"/>
+        <w:pStyle w:val="TOC3"/>
         <w:rPr>
           <w:rFonts w:asciiTheme="minorHAnsi" w:eastAsiaTheme="minorEastAsia" w:hAnsiTheme="minorHAnsi" w:cstheme="minorBidi"/>
           <w:noProof/>
@@ -3185,7 +3193,7 @@
     </w:p>
     <w:p>
       <w:pPr>
-        <w:pStyle w:val="Verzeichnis2"/>
+        <w:pStyle w:val="TOC2"/>
         <w:tabs>
           <w:tab w:val="left" w:pos="1000"/>
         </w:tabs>
@@ -3263,7 +3271,7 @@
     </w:p>
     <w:p>
       <w:pPr>
-        <w:pStyle w:val="Verzeichnis3"/>
+        <w:pStyle w:val="TOC3"/>
         <w:rPr>
           <w:rFonts w:asciiTheme="minorHAnsi" w:eastAsiaTheme="minorEastAsia" w:hAnsiTheme="minorHAnsi" w:cstheme="minorBidi"/>
           <w:noProof/>
@@ -3338,7 +3346,7 @@
     </w:p>
     <w:p>
       <w:pPr>
-        <w:pStyle w:val="Verzeichnis3"/>
+        <w:pStyle w:val="TOC3"/>
         <w:rPr>
           <w:rFonts w:asciiTheme="minorHAnsi" w:eastAsiaTheme="minorEastAsia" w:hAnsiTheme="minorHAnsi" w:cstheme="minorBidi"/>
           <w:noProof/>
@@ -3413,7 +3421,7 @@
     </w:p>
     <w:p>
       <w:pPr>
-        <w:pStyle w:val="Verzeichnis2"/>
+        <w:pStyle w:val="TOC2"/>
         <w:tabs>
           <w:tab w:val="left" w:pos="1000"/>
         </w:tabs>
@@ -3491,7 +3499,7 @@
     </w:p>
     <w:p>
       <w:pPr>
-        <w:pStyle w:val="Verzeichnis3"/>
+        <w:pStyle w:val="TOC3"/>
         <w:rPr>
           <w:rFonts w:asciiTheme="minorHAnsi" w:eastAsiaTheme="minorEastAsia" w:hAnsiTheme="minorHAnsi" w:cstheme="minorBidi"/>
           <w:noProof/>
@@ -3566,7 +3574,7 @@
     </w:p>
     <w:p>
       <w:pPr>
-        <w:pStyle w:val="Verzeichnis3"/>
+        <w:pStyle w:val="TOC3"/>
         <w:rPr>
           <w:rFonts w:asciiTheme="minorHAnsi" w:eastAsiaTheme="minorEastAsia" w:hAnsiTheme="minorHAnsi" w:cstheme="minorBidi"/>
           <w:noProof/>
@@ -3641,7 +3649,7 @@
     </w:p>
     <w:p>
       <w:pPr>
-        <w:pStyle w:val="Verzeichnis2"/>
+        <w:pStyle w:val="TOC2"/>
         <w:tabs>
           <w:tab w:val="left" w:pos="1000"/>
         </w:tabs>
@@ -3719,7 +3727,7 @@
     </w:p>
     <w:p>
       <w:pPr>
-        <w:pStyle w:val="Verzeichnis2"/>
+        <w:pStyle w:val="TOC2"/>
         <w:tabs>
           <w:tab w:val="left" w:pos="1000"/>
         </w:tabs>
@@ -3797,7 +3805,7 @@
     </w:p>
     <w:p>
       <w:pPr>
-        <w:pStyle w:val="Verzeichnis2"/>
+        <w:pStyle w:val="TOC2"/>
         <w:tabs>
           <w:tab w:val="left" w:pos="1000"/>
         </w:tabs>
@@ -3875,7 +3883,7 @@
     </w:p>
     <w:p>
       <w:pPr>
-        <w:pStyle w:val="Verzeichnis3"/>
+        <w:pStyle w:val="TOC3"/>
         <w:rPr>
           <w:rFonts w:asciiTheme="minorHAnsi" w:eastAsiaTheme="minorEastAsia" w:hAnsiTheme="minorHAnsi" w:cstheme="minorBidi"/>
           <w:noProof/>
@@ -3950,7 +3958,7 @@
     </w:p>
     <w:p>
       <w:pPr>
-        <w:pStyle w:val="Verzeichnis3"/>
+        <w:pStyle w:val="TOC3"/>
         <w:rPr>
           <w:rFonts w:asciiTheme="minorHAnsi" w:eastAsiaTheme="minorEastAsia" w:hAnsiTheme="minorHAnsi" w:cstheme="minorBidi"/>
           <w:noProof/>
@@ -4025,7 +4033,7 @@
     </w:p>
     <w:p>
       <w:pPr>
-        <w:pStyle w:val="Verzeichnis3"/>
+        <w:pStyle w:val="TOC3"/>
         <w:rPr>
           <w:rFonts w:asciiTheme="minorHAnsi" w:eastAsiaTheme="minorEastAsia" w:hAnsiTheme="minorHAnsi" w:cstheme="minorBidi"/>
           <w:noProof/>
@@ -4100,7 +4108,7 @@
     </w:p>
     <w:p>
       <w:pPr>
-        <w:pStyle w:val="Verzeichnis3"/>
+        <w:pStyle w:val="TOC3"/>
         <w:rPr>
           <w:rFonts w:asciiTheme="minorHAnsi" w:eastAsiaTheme="minorEastAsia" w:hAnsiTheme="minorHAnsi" w:cstheme="minorBidi"/>
           <w:noProof/>
@@ -4176,7 +4184,7 @@
     </w:p>
     <w:p>
       <w:pPr>
-        <w:pStyle w:val="Verzeichnis2"/>
+        <w:pStyle w:val="TOC2"/>
         <w:tabs>
           <w:tab w:val="left" w:pos="1200"/>
         </w:tabs>
@@ -4254,7 +4262,7 @@
     </w:p>
     <w:p>
       <w:pPr>
-        <w:pStyle w:val="Verzeichnis2"/>
+        <w:pStyle w:val="TOC2"/>
         <w:tabs>
           <w:tab w:val="left" w:pos="1200"/>
         </w:tabs>
@@ -4332,7 +4340,7 @@
     </w:p>
     <w:p>
       <w:pPr>
-        <w:pStyle w:val="Verzeichnis2"/>
+        <w:pStyle w:val="TOC2"/>
         <w:tabs>
           <w:tab w:val="left" w:pos="1200"/>
         </w:tabs>
@@ -4341,7 +4349,7 @@
           <w:noProof/>
           <w:sz w:val="22"/>
           <w:szCs w:val="22"/>
-          <w:lang w:val="de-DE" w:eastAsia="de-DE"/>
+          <w:lang w:eastAsia="de-DE"/>
         </w:rPr>
       </w:pPr>
       <w:r>
@@ -4356,7 +4364,7 @@
           <w:noProof/>
           <w:sz w:val="22"/>
           <w:szCs w:val="22"/>
-          <w:lang w:val="de-DE" w:eastAsia="de-DE"/>
+          <w:lang w:eastAsia="de-DE"/>
         </w:rPr>
         <w:tab/>
       </w:r>
@@ -4410,7 +4418,7 @@
     </w:p>
     <w:p>
       <w:pPr>
-        <w:pStyle w:val="Verzeichnis1"/>
+        <w:pStyle w:val="TOC1"/>
         <w:tabs>
           <w:tab w:val="left" w:pos="432"/>
         </w:tabs>
@@ -4419,7 +4427,7 @@
           <w:noProof/>
           <w:sz w:val="22"/>
           <w:szCs w:val="22"/>
-          <w:lang w:val="de-DE" w:eastAsia="de-DE"/>
+          <w:lang w:eastAsia="de-DE"/>
         </w:rPr>
       </w:pPr>
       <w:r>
@@ -4434,7 +4442,7 @@
           <w:noProof/>
           <w:sz w:val="22"/>
           <w:szCs w:val="22"/>
-          <w:lang w:val="de-DE" w:eastAsia="de-DE"/>
+          <w:lang w:eastAsia="de-DE"/>
         </w:rPr>
         <w:tab/>
       </w:r>
@@ -4488,7 +4496,7 @@
     </w:p>
     <w:p>
       <w:pPr>
-        <w:pStyle w:val="Titel"/>
+        <w:pStyle w:val="Title"/>
       </w:pPr>
       <w:r>
         <w:fldChar w:fldCharType="end"/>
@@ -4496,69 +4504,82 @@
       <w:r>
         <w:br w:type="page"/>
       </w:r>
-      <w:fldSimple w:instr=" TITLE  \* MERGEFORMAT ">
-        <w:r>
-          <w:t>Software Requirements Specification</w:t>
-        </w:r>
-      </w:fldSimple>
+      <w:r>
+        <w:lastRenderedPageBreak/>
+        <w:fldChar w:fldCharType="begin"/>
+      </w:r>
+      <w:r>
+        <w:instrText xml:space="preserve"> TITLE  \* MERGEFORMAT </w:instrText>
+      </w:r>
+      <w:r>
+        <w:fldChar w:fldCharType="separate"/>
+      </w:r>
+      <w:r>
+        <w:t>Software Requirements Specification</w:t>
+      </w:r>
+      <w:r>
+        <w:fldChar w:fldCharType="end"/>
+      </w:r>
       <w:r>
         <w:t xml:space="preserve"> </w:t>
       </w:r>
     </w:p>
     <w:p>
       <w:pPr>
-        <w:pStyle w:val="berschrift1"/>
-      </w:pPr>
-      <w:bookmarkStart w:id="1" w:name="_Toc369541055"/>
+        <w:pStyle w:val="Heading1"/>
+      </w:pPr>
+      <w:bookmarkStart w:id="0" w:name="_Toc369541055"/>
       <w:r>
         <w:t>Introduction</w:t>
       </w:r>
+      <w:bookmarkEnd w:id="0"/>
+    </w:p>
+    <w:p>
+      <w:pPr>
+        <w:pStyle w:val="Heading2"/>
+      </w:pPr>
+      <w:bookmarkStart w:id="1" w:name="_Toc369541056"/>
+      <w:r>
+        <w:t>Purpose</w:t>
+      </w:r>
       <w:bookmarkEnd w:id="1"/>
     </w:p>
     <w:p>
-      <w:pPr>
-        <w:pStyle w:val="berschrift2"/>
-      </w:pPr>
-      <w:bookmarkStart w:id="2" w:name="_Toc369541056"/>
-      <w:r>
-        <w:t>Purpose</w:t>
-      </w:r>
+      <w:r>
+        <w:t>This document shall</w:t>
+      </w:r>
+      <w:r>
+        <w:t xml:space="preserve"> specify all requirements on our software </w:t>
+      </w:r>
+      <w:r>
+        <w:t xml:space="preserve">system </w:t>
+      </w:r>
+      <w:r>
+        <w:t>“</w:t>
+      </w:r>
+      <w:proofErr w:type="spellStart"/>
+      <w:r>
+        <w:t>Photress</w:t>
+      </w:r>
+      <w:proofErr w:type="spellEnd"/>
+      <w:r>
+        <w:t>”</w:t>
+      </w:r>
+      <w:r>
+        <w:t xml:space="preserve">. This specification </w:t>
+      </w:r>
+      <w:r>
+        <w:t>shall</w:t>
+      </w:r>
+      <w:r>
+        <w:t xml:space="preserve"> also be used for programmers and future testers as a kind of checklist to enable them to go for all possible purposes of this program.</w:t>
+      </w:r>
+      <w:bookmarkStart w:id="2" w:name="_GoBack"/>
       <w:bookmarkEnd w:id="2"/>
     </w:p>
     <w:p>
-      <w:r>
-        <w:t>This document shall</w:t>
-      </w:r>
-      <w:r>
-        <w:t xml:space="preserve"> specify all requirements on our software </w:t>
-      </w:r>
-      <w:r>
-        <w:t xml:space="preserve">system </w:t>
-      </w:r>
-      <w:r>
-        <w:t>“</w:t>
-      </w:r>
-      <w:proofErr w:type="spellStart"/>
-      <w:r>
-        <w:t>Photress</w:t>
-      </w:r>
-      <w:proofErr w:type="spellEnd"/>
-      <w:r>
-        <w:t>”</w:t>
-      </w:r>
-      <w:r>
-        <w:t xml:space="preserve">. This specification </w:t>
-      </w:r>
-      <w:r>
-        <w:t>shall</w:t>
-      </w:r>
-      <w:r>
-        <w:t xml:space="preserve"> also be used for programmers and future testers as a kind of checklist to enable them to go for all possible purposes of this program.</w:t>
-      </w:r>
-    </w:p>
-    <w:p>
-      <w:pPr>
-        <w:pStyle w:val="berschrift2"/>
+      <w:pPr>
+        <w:pStyle w:val="Heading2"/>
       </w:pPr>
       <w:bookmarkStart w:id="3" w:name="_Toc369541057"/>
       <w:r>
@@ -4648,7 +4669,7 @@
     </w:p>
     <w:p>
       <w:pPr>
-        <w:pStyle w:val="berschrift2"/>
+        <w:pStyle w:val="Heading2"/>
       </w:pPr>
       <w:bookmarkStart w:id="4" w:name="_Toc369541058"/>
       <w:r>
@@ -4663,7 +4684,7 @@
     </w:p>
     <w:p>
       <w:pPr>
-        <w:pStyle w:val="berschrift2"/>
+        <w:pStyle w:val="Heading2"/>
       </w:pPr>
       <w:bookmarkStart w:id="5" w:name="_Toc369541059"/>
       <w:r>
@@ -4684,7 +4705,7 @@
     </w:p>
     <w:p>
       <w:pPr>
-        <w:pStyle w:val="berschrift2"/>
+        <w:pStyle w:val="Heading2"/>
       </w:pPr>
       <w:bookmarkStart w:id="6" w:name="_Toc369541060"/>
       <w:r>
@@ -4704,7 +4725,7 @@
     </w:p>
     <w:p>
       <w:pPr>
-        <w:pStyle w:val="berschrift1"/>
+        <w:pStyle w:val="Heading1"/>
       </w:pPr>
       <w:bookmarkStart w:id="7" w:name="_Toc369541061"/>
       <w:r>
@@ -4714,7 +4735,7 @@
     </w:p>
     <w:p>
       <w:pPr>
-        <w:pStyle w:val="berschrift2"/>
+        <w:pStyle w:val="Heading2"/>
       </w:pPr>
       <w:bookmarkStart w:id="8" w:name="_Toc369541062"/>
       <w:r>
@@ -4747,7 +4768,7 @@
     </w:p>
     <w:p>
       <w:pPr>
-        <w:pStyle w:val="berschrift2"/>
+        <w:pStyle w:val="Heading2"/>
       </w:pPr>
       <w:bookmarkStart w:id="9" w:name="_Toc369541063"/>
       <w:r>
@@ -4771,7 +4792,7 @@
     </w:p>
     <w:p>
       <w:pPr>
-        <w:pStyle w:val="berschrift2"/>
+        <w:pStyle w:val="Heading2"/>
       </w:pPr>
       <w:bookmarkStart w:id="10" w:name="_Toc369541064"/>
       <w:r>
@@ -4792,7 +4813,7 @@
     </w:p>
     <w:p>
       <w:pPr>
-        <w:pStyle w:val="berschrift2"/>
+        <w:pStyle w:val="Heading2"/>
       </w:pPr>
       <w:bookmarkStart w:id="11" w:name="_Toc369541065"/>
       <w:r>
@@ -4818,20 +4839,18 @@
       </w:r>
       <w:proofErr w:type="spellEnd"/>
       <w:r>
-        <w:t xml:space="preserve">- or </w:t>
-      </w:r>
-      <w:proofErr w:type="gramStart"/>
-      <w:r>
-        <w:t>a</w:t>
-      </w:r>
-      <w:proofErr w:type="gramEnd"/>
+        <w:t>- or a</w:t>
+      </w:r>
+      <w:r>
+        <w:t>n</w:t>
+      </w:r>
       <w:r>
         <w:t xml:space="preserve"> Ubuntu Server-system.</w:t>
       </w:r>
     </w:p>
     <w:p>
       <w:pPr>
-        <w:pStyle w:val="berschrift2"/>
+        <w:pStyle w:val="Heading2"/>
       </w:pPr>
       <w:bookmarkStart w:id="12" w:name="_Toc369541066"/>
       <w:r>
@@ -4864,7 +4883,7 @@
                     </pic:cNvPicPr>
                   </pic:nvPicPr>
                   <pic:blipFill>
-                    <a:blip r:embed="rId10">
+                    <a:blip r:embed="rId11">
                       <a:extLst>
                         <a:ext uri="{28A0092B-C50C-407E-A947-70E740481C1C}">
                           <a14:useLocalDpi xmlns:a14="http://schemas.microsoft.com/office/drawing/2010/main" val="0"/>
@@ -4897,7 +4916,7 @@
     </w:p>
     <w:p>
       <w:pPr>
-        <w:pStyle w:val="berschrift2"/>
+        <w:pStyle w:val="Heading2"/>
       </w:pPr>
       <w:bookmarkStart w:id="13" w:name="_Toc369541067"/>
       <w:r>
@@ -4918,7 +4937,7 @@
     </w:p>
     <w:p>
       <w:pPr>
-        <w:pStyle w:val="berschrift3"/>
+        <w:pStyle w:val="Heading3"/>
       </w:pPr>
       <w:bookmarkStart w:id="14" w:name="_Toc369541068"/>
       <w:r>
@@ -4976,7 +4995,7 @@
     </w:p>
     <w:p>
       <w:pPr>
-        <w:pStyle w:val="berschrift3"/>
+        <w:pStyle w:val="Heading3"/>
       </w:pPr>
       <w:bookmarkStart w:id="15" w:name="_Toc369541069"/>
       <w:r>
@@ -4991,7 +5010,7 @@
     </w:p>
     <w:p>
       <w:pPr>
-        <w:pStyle w:val="berschrift1"/>
+        <w:pStyle w:val="Heading1"/>
       </w:pPr>
       <w:bookmarkStart w:id="16" w:name="_Toc369541070"/>
       <w:r>
@@ -5004,7 +5023,7 @@
     </w:p>
     <w:p>
       <w:pPr>
-        <w:pStyle w:val="berschrift2"/>
+        <w:pStyle w:val="Heading2"/>
       </w:pPr>
       <w:bookmarkStart w:id="17" w:name="_Toc369541071"/>
       <w:r>
@@ -5014,7 +5033,7 @@
     </w:p>
     <w:p>
       <w:pPr>
-        <w:pStyle w:val="berschrift3"/>
+        <w:pStyle w:val="Heading3"/>
       </w:pPr>
       <w:bookmarkStart w:id="18" w:name="_Toc369541072"/>
       <w:r>
@@ -5047,7 +5066,7 @@
     </w:p>
     <w:p>
       <w:pPr>
-        <w:pStyle w:val="berschrift3"/>
+        <w:pStyle w:val="Heading3"/>
       </w:pPr>
       <w:bookmarkStart w:id="19" w:name="_Toc369541073"/>
       <w:r>
@@ -5072,7 +5091,7 @@
     </w:p>
     <w:p>
       <w:pPr>
-        <w:pStyle w:val="berschrift3"/>
+        <w:pStyle w:val="Heading3"/>
       </w:pPr>
       <w:bookmarkStart w:id="20" w:name="_Toc369541074"/>
       <w:r>
@@ -5104,7 +5123,7 @@
     </w:p>
     <w:p>
       <w:pPr>
-        <w:pStyle w:val="berschrift3"/>
+        <w:pStyle w:val="Heading3"/>
       </w:pPr>
       <w:bookmarkStart w:id="21" w:name="_Toc369541075"/>
       <w:r>
@@ -5125,7 +5144,7 @@
     </w:p>
     <w:p>
       <w:pPr>
-        <w:pStyle w:val="berschrift3"/>
+        <w:pStyle w:val="Heading3"/>
       </w:pPr>
       <w:bookmarkStart w:id="22" w:name="_Toc369541076"/>
       <w:r>
@@ -5167,7 +5186,7 @@
     </w:p>
     <w:p>
       <w:pPr>
-        <w:pStyle w:val="berschrift2"/>
+        <w:pStyle w:val="Heading2"/>
         <w:ind w:left="720" w:hanging="720"/>
       </w:pPr>
       <w:bookmarkStart w:id="23" w:name="_Toc369541077"/>
@@ -5181,7 +5200,7 @@
     </w:p>
     <w:p>
       <w:pPr>
-        <w:pStyle w:val="berschrift3"/>
+        <w:pStyle w:val="Heading3"/>
       </w:pPr>
       <w:bookmarkStart w:id="24" w:name="_Toc369541078"/>
       <w:r>
@@ -5199,22 +5218,17 @@
       </w:r>
       <w:proofErr w:type="spellEnd"/>
       <w:r>
-        <w:t xml:space="preserve"> colors (but not garish ones) will be </w:t>
-      </w:r>
-      <w:proofErr w:type="spellStart"/>
-      <w:r>
-        <w:t>used.</w:t>
-      </w:r>
-    </w:p>
-    <w:p>
-      <w:proofErr w:type="spellEnd"/>
+        <w:t xml:space="preserve"> colors (but not garish ones) will be used.</w:t>
+      </w:r>
+    </w:p>
+    <w:p>
       <w:r>
         <w:t>Fonts and icons will be big enough for comfortable reading.</w:t>
       </w:r>
     </w:p>
     <w:p>
       <w:pPr>
-        <w:pStyle w:val="berschrift3"/>
+        <w:pStyle w:val="Heading3"/>
       </w:pPr>
       <w:bookmarkStart w:id="25" w:name="_Toc369541079"/>
       <w:r>
@@ -5229,7 +5243,7 @@
     </w:p>
     <w:p>
       <w:pPr>
-        <w:pStyle w:val="berschrift2"/>
+        <w:pStyle w:val="Heading2"/>
       </w:pPr>
       <w:bookmarkStart w:id="26" w:name="_Toc369541080"/>
       <w:r>
@@ -5242,7 +5256,7 @@
     </w:p>
     <w:p>
       <w:pPr>
-        <w:pStyle w:val="berschrift3"/>
+        <w:pStyle w:val="Heading3"/>
         <w:ind w:left="720" w:hanging="720"/>
       </w:pPr>
       <w:bookmarkStart w:id="27" w:name="_Toc369541081"/>
@@ -5264,7 +5278,7 @@
     </w:p>
     <w:p>
       <w:pPr>
-        <w:pStyle w:val="berschrift3"/>
+        <w:pStyle w:val="Heading3"/>
       </w:pPr>
       <w:bookmarkStart w:id="28" w:name="_Toc369541082"/>
       <w:r>
@@ -5282,7 +5296,7 @@
     </w:p>
     <w:p>
       <w:pPr>
-        <w:pStyle w:val="berschrift3"/>
+        <w:pStyle w:val="Heading3"/>
       </w:pPr>
       <w:bookmarkStart w:id="29" w:name="_Toc369541083"/>
       <w:r>
@@ -5297,7 +5311,7 @@
     </w:p>
     <w:p>
       <w:pPr>
-        <w:pStyle w:val="berschrift3"/>
+        <w:pStyle w:val="Heading3"/>
       </w:pPr>
       <w:bookmarkStart w:id="30" w:name="_Toc369541084"/>
       <w:r>
@@ -5312,7 +5326,7 @@
     </w:p>
     <w:p>
       <w:pPr>
-        <w:pStyle w:val="berschrift3"/>
+        <w:pStyle w:val="Heading3"/>
       </w:pPr>
       <w:bookmarkStart w:id="31" w:name="_Toc369541085"/>
       <w:r>
@@ -5327,7 +5341,7 @@
     </w:p>
     <w:p>
       <w:pPr>
-        <w:pStyle w:val="berschrift3"/>
+        <w:pStyle w:val="Heading3"/>
       </w:pPr>
       <w:bookmarkStart w:id="32" w:name="_Toc369541086"/>
       <w:r>
@@ -5366,7 +5380,7 @@
     </w:p>
     <w:p>
       <w:pPr>
-        <w:pStyle w:val="berschrift2"/>
+        <w:pStyle w:val="Heading2"/>
       </w:pPr>
       <w:bookmarkStart w:id="33" w:name="_Toc369541087"/>
       <w:r>
@@ -5376,7 +5390,7 @@
     </w:p>
     <w:p>
       <w:pPr>
-        <w:pStyle w:val="berschrift3"/>
+        <w:pStyle w:val="Heading3"/>
       </w:pPr>
       <w:bookmarkStart w:id="34" w:name="_Toc369541088"/>
       <w:r>
@@ -5394,7 +5408,7 @@
     </w:p>
     <w:p>
       <w:pPr>
-        <w:pStyle w:val="berschrift3"/>
+        <w:pStyle w:val="Heading3"/>
       </w:pPr>
       <w:bookmarkStart w:id="35" w:name="_Toc369541089"/>
       <w:r>
@@ -5409,7 +5423,7 @@
     </w:p>
     <w:p>
       <w:pPr>
-        <w:pStyle w:val="berschrift3"/>
+        <w:pStyle w:val="Heading3"/>
       </w:pPr>
       <w:bookmarkStart w:id="36" w:name="_Toc369541090"/>
       <w:r>
@@ -5430,7 +5444,7 @@
     </w:p>
     <w:p>
       <w:pPr>
-        <w:pStyle w:val="berschrift2"/>
+        <w:pStyle w:val="Heading2"/>
       </w:pPr>
       <w:bookmarkStart w:id="37" w:name="_Toc369541091"/>
       <w:r>
@@ -5441,7 +5455,7 @@
     </w:p>
     <w:p>
       <w:pPr>
-        <w:pStyle w:val="berschrift3"/>
+        <w:pStyle w:val="Heading3"/>
         <w:ind w:left="720" w:hanging="720"/>
       </w:pPr>
       <w:bookmarkStart w:id="38" w:name="_Toc369541092"/>
@@ -5465,7 +5479,7 @@
     </w:p>
     <w:p>
       <w:pPr>
-        <w:pStyle w:val="berschrift3"/>
+        <w:pStyle w:val="Heading3"/>
       </w:pPr>
       <w:bookmarkStart w:id="39" w:name="_Toc369541093"/>
       <w:r>
@@ -5492,7 +5506,7 @@
     </w:p>
     <w:p>
       <w:pPr>
-        <w:pStyle w:val="berschrift2"/>
+        <w:pStyle w:val="Heading2"/>
       </w:pPr>
       <w:bookmarkStart w:id="40" w:name="_Toc369541094"/>
       <w:r>
@@ -5502,7 +5516,7 @@
     </w:p>
     <w:p>
       <w:pPr>
-        <w:pStyle w:val="berschrift3"/>
+        <w:pStyle w:val="Heading3"/>
         <w:ind w:left="720" w:hanging="720"/>
       </w:pPr>
       <w:bookmarkStart w:id="41" w:name="_Toc369541095"/>
@@ -5521,7 +5535,7 @@
     </w:p>
     <w:p>
       <w:pPr>
-        <w:pStyle w:val="berschrift3"/>
+        <w:pStyle w:val="Heading3"/>
       </w:pPr>
       <w:bookmarkStart w:id="42" w:name="_Toc369541096"/>
       <w:r>
@@ -5539,7 +5553,7 @@
     </w:p>
     <w:p>
       <w:pPr>
-        <w:pStyle w:val="berschrift2"/>
+        <w:pStyle w:val="Heading2"/>
       </w:pPr>
       <w:bookmarkStart w:id="43" w:name="_Toc369541097"/>
       <w:r>
@@ -5554,7 +5568,7 @@
     </w:p>
     <w:p>
       <w:pPr>
-        <w:pStyle w:val="berschrift2"/>
+        <w:pStyle w:val="Heading2"/>
       </w:pPr>
       <w:bookmarkStart w:id="44" w:name="_Toc369541098"/>
       <w:r>
@@ -5571,7 +5585,7 @@
     </w:p>
     <w:p>
       <w:pPr>
-        <w:pStyle w:val="berschrift2"/>
+        <w:pStyle w:val="Heading2"/>
       </w:pPr>
       <w:bookmarkStart w:id="45" w:name="_Toc369541099"/>
       <w:r>
@@ -5581,7 +5595,7 @@
     </w:p>
     <w:p>
       <w:pPr>
-        <w:pStyle w:val="berschrift3"/>
+        <w:pStyle w:val="Heading3"/>
         <w:ind w:left="720" w:hanging="720"/>
       </w:pPr>
       <w:bookmarkStart w:id="46" w:name="_Toc369541100"/>
@@ -5597,7 +5611,7 @@
     </w:p>
     <w:p>
       <w:pPr>
-        <w:pStyle w:val="berschrift3"/>
+        <w:pStyle w:val="Heading3"/>
         <w:ind w:left="720" w:hanging="720"/>
       </w:pPr>
       <w:bookmarkStart w:id="47" w:name="_Toc369541101"/>
@@ -5615,7 +5629,7 @@
     </w:p>
     <w:p>
       <w:pPr>
-        <w:pStyle w:val="berschrift3"/>
+        <w:pStyle w:val="Heading3"/>
         <w:ind w:left="720" w:hanging="720"/>
       </w:pPr>
       <w:bookmarkStart w:id="48" w:name="_Toc369541102"/>
@@ -5633,7 +5647,7 @@
     </w:p>
     <w:p>
       <w:pPr>
-        <w:pStyle w:val="berschrift3"/>
+        <w:pStyle w:val="Heading3"/>
         <w:ind w:left="720" w:hanging="720"/>
       </w:pPr>
       <w:bookmarkStart w:id="49" w:name="_Toc369541103"/>
@@ -5671,7 +5685,7 @@
     </w:p>
     <w:p>
       <w:pPr>
-        <w:pStyle w:val="berschrift2"/>
+        <w:pStyle w:val="Heading2"/>
       </w:pPr>
       <w:bookmarkStart w:id="50" w:name="_Toc369541104"/>
       <w:r>
@@ -5686,7 +5700,7 @@
     </w:p>
     <w:p>
       <w:pPr>
-        <w:pStyle w:val="berschrift2"/>
+        <w:pStyle w:val="Heading2"/>
       </w:pPr>
       <w:bookmarkStart w:id="51" w:name="_Toc369541105"/>
       <w:r>
@@ -5701,7 +5715,7 @@
     </w:p>
     <w:p>
       <w:pPr>
-        <w:pStyle w:val="berschrift2"/>
+        <w:pStyle w:val="Heading2"/>
       </w:pPr>
       <w:bookmarkStart w:id="52" w:name="_Toc369541106"/>
       <w:r>
@@ -5716,7 +5730,7 @@
     </w:p>
     <w:p>
       <w:pPr>
-        <w:pStyle w:val="berschrift1"/>
+        <w:pStyle w:val="Heading1"/>
       </w:pPr>
       <w:bookmarkStart w:id="53" w:name="_Toc369541107"/>
       <w:r>
@@ -5730,10 +5744,10 @@
       </w:r>
     </w:p>
     <w:sectPr>
-      <w:headerReference w:type="default" r:id="rId11"/>
-      <w:footerReference w:type="default" r:id="rId12"/>
-      <w:headerReference w:type="first" r:id="rId13"/>
-      <w:footerReference w:type="first" r:id="rId14"/>
+      <w:headerReference w:type="default" r:id="rId12"/>
+      <w:footerReference w:type="default" r:id="rId13"/>
+      <w:headerReference w:type="first" r:id="rId14"/>
+      <w:footerReference w:type="first" r:id="rId15"/>
       <w:pgSz w:w="12240" w:h="15840" w:code="1"/>
       <w:pgMar w:top="1440" w:right="1440" w:bottom="1440" w:left="1440" w:header="720" w:footer="720" w:gutter="0"/>
       <w:cols w:space="720"/>
@@ -5743,7 +5757,7 @@
 </file>
 
 <file path=word/endnotes.xml><?xml version="1.0" encoding="utf-8"?>
-<w:endnotes xmlns:wpc="http://schemas.microsoft.com/office/word/2010/wordprocessingCanvas" xmlns:mc="http://schemas.openxmlformats.org/markup-compatibility/2006" xmlns:o="urn:schemas-microsoft-com:office:office" xmlns:r="http://schemas.openxmlformats.org/officeDocument/2006/relationships" xmlns:m="http://schemas.openxmlformats.org/officeDocument/2006/math" xmlns:v="urn:schemas-microsoft-com:vml" xmlns:wp14="http://schemas.microsoft.com/office/word/2010/wordprocessingDrawing" xmlns:wp="http://schemas.openxmlformats.org/drawingml/2006/wordprocessingDrawing" xmlns:w10="urn:schemas-microsoft-com:office:word" xmlns:w="http://schemas.openxmlformats.org/wordprocessingml/2006/main" xmlns:w14="http://schemas.microsoft.com/office/word/2010/wordml" xmlns:w15="http://schemas.microsoft.com/office/word/2012/wordml" xmlns:wpg="http://schemas.microsoft.com/office/word/2010/wordprocessingGroup" xmlns:wpi="http://schemas.microsoft.com/office/word/2010/wordprocessingInk" xmlns:wne="http://schemas.microsoft.com/office/word/2006/wordml" xmlns:wps="http://schemas.microsoft.com/office/word/2010/wordprocessingShape" mc:Ignorable="w14 w15 wp14">
+<w:endnotes xmlns:wpc="http://schemas.microsoft.com/office/word/2010/wordprocessingCanvas" xmlns:mc="http://schemas.openxmlformats.org/markup-compatibility/2006" xmlns:o="urn:schemas-microsoft-com:office:office" xmlns:r="http://schemas.openxmlformats.org/officeDocument/2006/relationships" xmlns:m="http://schemas.openxmlformats.org/officeDocument/2006/math" xmlns:v="urn:schemas-microsoft-com:vml" xmlns:wp14="http://schemas.microsoft.com/office/word/2010/wordprocessingDrawing" xmlns:wp="http://schemas.openxmlformats.org/drawingml/2006/wordprocessingDrawing" xmlns:w10="urn:schemas-microsoft-com:office:word" xmlns:w="http://schemas.openxmlformats.org/wordprocessingml/2006/main" xmlns:w14="http://schemas.microsoft.com/office/word/2010/wordml" xmlns:wpg="http://schemas.microsoft.com/office/word/2010/wordprocessingGroup" xmlns:wpi="http://schemas.microsoft.com/office/word/2010/wordprocessingInk" xmlns:wne="http://schemas.microsoft.com/office/word/2006/wordml" xmlns:wps="http://schemas.microsoft.com/office/word/2010/wordprocessingShape" mc:Ignorable="w14 wp14">
   <w:endnote w:type="separator" w:id="-1">
     <w:p>
       <w:pPr>
@@ -5768,37 +5782,37 @@
 </file>
 
 <file path=word/footer1.xml><?xml version="1.0" encoding="utf-8"?>
-<w:ftr xmlns:wpc="http://schemas.microsoft.com/office/word/2010/wordprocessingCanvas" xmlns:mc="http://schemas.openxmlformats.org/markup-compatibility/2006" xmlns:o="urn:schemas-microsoft-com:office:office" xmlns:r="http://schemas.openxmlformats.org/officeDocument/2006/relationships" xmlns:m="http://schemas.openxmlformats.org/officeDocument/2006/math" xmlns:v="urn:schemas-microsoft-com:vml" xmlns:wp14="http://schemas.microsoft.com/office/word/2010/wordprocessingDrawing" xmlns:wp="http://schemas.openxmlformats.org/drawingml/2006/wordprocessingDrawing" xmlns:w10="urn:schemas-microsoft-com:office:word" xmlns:w="http://schemas.openxmlformats.org/wordprocessingml/2006/main" xmlns:w14="http://schemas.microsoft.com/office/word/2010/wordml" xmlns:w15="http://schemas.microsoft.com/office/word/2012/wordml" xmlns:wpg="http://schemas.microsoft.com/office/word/2010/wordprocessingGroup" xmlns:wpi="http://schemas.microsoft.com/office/word/2010/wordprocessingInk" xmlns:wne="http://schemas.microsoft.com/office/word/2006/wordml" xmlns:wps="http://schemas.microsoft.com/office/word/2010/wordprocessingShape" mc:Ignorable="w14 w15 wp14">
+<w:ftr xmlns:wpc="http://schemas.microsoft.com/office/word/2010/wordprocessingCanvas" xmlns:mc="http://schemas.openxmlformats.org/markup-compatibility/2006" xmlns:o="urn:schemas-microsoft-com:office:office" xmlns:r="http://schemas.openxmlformats.org/officeDocument/2006/relationships" xmlns:m="http://schemas.openxmlformats.org/officeDocument/2006/math" xmlns:v="urn:schemas-microsoft-com:vml" xmlns:wp14="http://schemas.microsoft.com/office/word/2010/wordprocessingDrawing" xmlns:wp="http://schemas.openxmlformats.org/drawingml/2006/wordprocessingDrawing" xmlns:w10="urn:schemas-microsoft-com:office:word" xmlns:w="http://schemas.openxmlformats.org/wordprocessingml/2006/main" xmlns:w14="http://schemas.microsoft.com/office/word/2010/wordml" xmlns:wpg="http://schemas.microsoft.com/office/word/2010/wordprocessingGroup" xmlns:wpi="http://schemas.microsoft.com/office/word/2010/wordprocessingInk" xmlns:wne="http://schemas.microsoft.com/office/word/2006/wordml" xmlns:wps="http://schemas.microsoft.com/office/word/2010/wordprocessingShape" mc:Ignorable="w14 wp14">
   <w:p>
     <w:pPr>
-      <w:pStyle w:val="Fuzeile"/>
+      <w:pStyle w:val="Footer"/>
       <w:framePr w:wrap="around" w:vAnchor="text" w:hAnchor="margin" w:xAlign="right" w:y="1"/>
       <w:rPr>
-        <w:rStyle w:val="Seitenzahl"/>
+        <w:rStyle w:val="PageNumber"/>
       </w:rPr>
     </w:pPr>
     <w:r>
       <w:rPr>
-        <w:rStyle w:val="Seitenzahl"/>
+        <w:rStyle w:val="PageNumber"/>
       </w:rPr>
       <w:fldChar w:fldCharType="begin"/>
     </w:r>
     <w:r>
       <w:rPr>
-        <w:rStyle w:val="Seitenzahl"/>
+        <w:rStyle w:val="PageNumber"/>
       </w:rPr>
       <w:instrText xml:space="preserve">PAGE  </w:instrText>
     </w:r>
     <w:r>
       <w:rPr>
-        <w:rStyle w:val="Seitenzahl"/>
+        <w:rStyle w:val="PageNumber"/>
       </w:rPr>
       <w:fldChar w:fldCharType="end"/>
     </w:r>
   </w:p>
   <w:p>
     <w:pPr>
-      <w:pStyle w:val="Fuzeile"/>
+      <w:pStyle w:val="Footer"/>
       <w:ind w:right="360"/>
     </w:pPr>
   </w:p>
@@ -5806,7 +5820,7 @@
 </file>
 
 <file path=word/footer2.xml><?xml version="1.0" encoding="utf-8"?>
-<w:ftr xmlns:wpc="http://schemas.microsoft.com/office/word/2010/wordprocessingCanvas" xmlns:mc="http://schemas.openxmlformats.org/markup-compatibility/2006" xmlns:o="urn:schemas-microsoft-com:office:office" xmlns:r="http://schemas.openxmlformats.org/officeDocument/2006/relationships" xmlns:m="http://schemas.openxmlformats.org/officeDocument/2006/math" xmlns:v="urn:schemas-microsoft-com:vml" xmlns:wp14="http://schemas.microsoft.com/office/word/2010/wordprocessingDrawing" xmlns:wp="http://schemas.openxmlformats.org/drawingml/2006/wordprocessingDrawing" xmlns:w10="urn:schemas-microsoft-com:office:word" xmlns:w="http://schemas.openxmlformats.org/wordprocessingml/2006/main" xmlns:w14="http://schemas.microsoft.com/office/word/2010/wordml" xmlns:w15="http://schemas.microsoft.com/office/word/2012/wordml" xmlns:wpg="http://schemas.microsoft.com/office/word/2010/wordprocessingGroup" xmlns:wpi="http://schemas.microsoft.com/office/word/2010/wordprocessingInk" xmlns:wne="http://schemas.microsoft.com/office/word/2006/wordml" xmlns:wps="http://schemas.microsoft.com/office/word/2010/wordprocessingShape" mc:Ignorable="w14 w15 wp14">
+<w:ftr xmlns:wpc="http://schemas.microsoft.com/office/word/2010/wordprocessingCanvas" xmlns:mc="http://schemas.openxmlformats.org/markup-compatibility/2006" xmlns:o="urn:schemas-microsoft-com:office:office" xmlns:r="http://schemas.openxmlformats.org/officeDocument/2006/relationships" xmlns:m="http://schemas.openxmlformats.org/officeDocument/2006/math" xmlns:v="urn:schemas-microsoft-com:vml" xmlns:wp14="http://schemas.microsoft.com/office/word/2010/wordprocessingDrawing" xmlns:wp="http://schemas.openxmlformats.org/drawingml/2006/wordprocessingDrawing" xmlns:w10="urn:schemas-microsoft-com:office:word" xmlns:w="http://schemas.openxmlformats.org/wordprocessingml/2006/main" xmlns:w14="http://schemas.microsoft.com/office/word/2010/wordml" xmlns:wpg="http://schemas.microsoft.com/office/word/2010/wordprocessingGroup" xmlns:wpi="http://schemas.microsoft.com/office/word/2010/wordprocessingInk" xmlns:wne="http://schemas.microsoft.com/office/word/2006/wordml" xmlns:wps="http://schemas.microsoft.com/office/word/2010/wordprocessingShape" mc:Ignorable="w14 wp14">
   <w:tbl>
     <w:tblPr>
       <w:tblW w:w="0" w:type="auto"/>
@@ -5925,32 +5939,32 @@
           </w:r>
           <w:r>
             <w:rPr>
-              <w:rStyle w:val="Seitenzahl"/>
+              <w:rStyle w:val="PageNumber"/>
             </w:rPr>
             <w:fldChar w:fldCharType="begin"/>
           </w:r>
           <w:r>
             <w:rPr>
-              <w:rStyle w:val="Seitenzahl"/>
+              <w:rStyle w:val="PageNumber"/>
             </w:rPr>
             <w:instrText xml:space="preserve"> PAGE </w:instrText>
           </w:r>
           <w:r>
             <w:rPr>
-              <w:rStyle w:val="Seitenzahl"/>
+              <w:rStyle w:val="PageNumber"/>
             </w:rPr>
             <w:fldChar w:fldCharType="separate"/>
           </w:r>
           <w:r>
             <w:rPr>
-              <w:rStyle w:val="Seitenzahl"/>
+              <w:rStyle w:val="PageNumber"/>
               <w:noProof/>
             </w:rPr>
             <w:t>8</w:t>
           </w:r>
           <w:r>
             <w:rPr>
-              <w:rStyle w:val="Seitenzahl"/>
+              <w:rStyle w:val="PageNumber"/>
             </w:rPr>
             <w:fldChar w:fldCharType="end"/>
           </w:r>
@@ -5960,24 +5974,24 @@
   </w:tbl>
   <w:p>
     <w:pPr>
-      <w:pStyle w:val="Fuzeile"/>
+      <w:pStyle w:val="Footer"/>
     </w:pPr>
   </w:p>
 </w:ftr>
 </file>
 
 <file path=word/footer3.xml><?xml version="1.0" encoding="utf-8"?>
-<w:ftr xmlns:wpc="http://schemas.microsoft.com/office/word/2010/wordprocessingCanvas" xmlns:mc="http://schemas.openxmlformats.org/markup-compatibility/2006" xmlns:o="urn:schemas-microsoft-com:office:office" xmlns:r="http://schemas.openxmlformats.org/officeDocument/2006/relationships" xmlns:m="http://schemas.openxmlformats.org/officeDocument/2006/math" xmlns:v="urn:schemas-microsoft-com:vml" xmlns:wp14="http://schemas.microsoft.com/office/word/2010/wordprocessingDrawing" xmlns:wp="http://schemas.openxmlformats.org/drawingml/2006/wordprocessingDrawing" xmlns:w10="urn:schemas-microsoft-com:office:word" xmlns:w="http://schemas.openxmlformats.org/wordprocessingml/2006/main" xmlns:w14="http://schemas.microsoft.com/office/word/2010/wordml" xmlns:w15="http://schemas.microsoft.com/office/word/2012/wordml" xmlns:wpg="http://schemas.microsoft.com/office/word/2010/wordprocessingGroup" xmlns:wpi="http://schemas.microsoft.com/office/word/2010/wordprocessingInk" xmlns:wne="http://schemas.microsoft.com/office/word/2006/wordml" xmlns:wps="http://schemas.microsoft.com/office/word/2010/wordprocessingShape" mc:Ignorable="w14 w15 wp14">
+<w:ftr xmlns:wpc="http://schemas.microsoft.com/office/word/2010/wordprocessingCanvas" xmlns:mc="http://schemas.openxmlformats.org/markup-compatibility/2006" xmlns:o="urn:schemas-microsoft-com:office:office" xmlns:r="http://schemas.openxmlformats.org/officeDocument/2006/relationships" xmlns:m="http://schemas.openxmlformats.org/officeDocument/2006/math" xmlns:v="urn:schemas-microsoft-com:vml" xmlns:wp14="http://schemas.microsoft.com/office/word/2010/wordprocessingDrawing" xmlns:wp="http://schemas.openxmlformats.org/drawingml/2006/wordprocessingDrawing" xmlns:w10="urn:schemas-microsoft-com:office:word" xmlns:w="http://schemas.openxmlformats.org/wordprocessingml/2006/main" xmlns:w14="http://schemas.microsoft.com/office/word/2010/wordml" xmlns:wpg="http://schemas.microsoft.com/office/word/2010/wordprocessingGroup" xmlns:wpi="http://schemas.microsoft.com/office/word/2010/wordprocessingInk" xmlns:wne="http://schemas.microsoft.com/office/word/2006/wordml" xmlns:wps="http://schemas.microsoft.com/office/word/2010/wordprocessingShape" mc:Ignorable="w14 wp14">
   <w:p>
     <w:pPr>
-      <w:pStyle w:val="Fuzeile"/>
+      <w:pStyle w:val="Footer"/>
     </w:pPr>
   </w:p>
 </w:ftr>
 </file>
 
 <file path=word/footnotes.xml><?xml version="1.0" encoding="utf-8"?>
-<w:footnotes xmlns:wpc="http://schemas.microsoft.com/office/word/2010/wordprocessingCanvas" xmlns:mc="http://schemas.openxmlformats.org/markup-compatibility/2006" xmlns:o="urn:schemas-microsoft-com:office:office" xmlns:r="http://schemas.openxmlformats.org/officeDocument/2006/relationships" xmlns:m="http://schemas.openxmlformats.org/officeDocument/2006/math" xmlns:v="urn:schemas-microsoft-com:vml" xmlns:wp14="http://schemas.microsoft.com/office/word/2010/wordprocessingDrawing" xmlns:wp="http://schemas.openxmlformats.org/drawingml/2006/wordprocessingDrawing" xmlns:w10="urn:schemas-microsoft-com:office:word" xmlns:w="http://schemas.openxmlformats.org/wordprocessingml/2006/main" xmlns:w14="http://schemas.microsoft.com/office/word/2010/wordml" xmlns:w15="http://schemas.microsoft.com/office/word/2012/wordml" xmlns:wpg="http://schemas.microsoft.com/office/word/2010/wordprocessingGroup" xmlns:wpi="http://schemas.microsoft.com/office/word/2010/wordprocessingInk" xmlns:wne="http://schemas.microsoft.com/office/word/2006/wordml" xmlns:wps="http://schemas.microsoft.com/office/word/2010/wordprocessingShape" mc:Ignorable="w14 w15 wp14">
+<w:footnotes xmlns:wpc="http://schemas.microsoft.com/office/word/2010/wordprocessingCanvas" xmlns:mc="http://schemas.openxmlformats.org/markup-compatibility/2006" xmlns:o="urn:schemas-microsoft-com:office:office" xmlns:r="http://schemas.openxmlformats.org/officeDocument/2006/relationships" xmlns:m="http://schemas.openxmlformats.org/officeDocument/2006/math" xmlns:v="urn:schemas-microsoft-com:vml" xmlns:wp14="http://schemas.microsoft.com/office/word/2010/wordprocessingDrawing" xmlns:wp="http://schemas.openxmlformats.org/drawingml/2006/wordprocessingDrawing" xmlns:w10="urn:schemas-microsoft-com:office:word" xmlns:w="http://schemas.openxmlformats.org/wordprocessingml/2006/main" xmlns:w14="http://schemas.microsoft.com/office/word/2010/wordml" xmlns:wpg="http://schemas.microsoft.com/office/word/2010/wordprocessingGroup" xmlns:wpi="http://schemas.microsoft.com/office/word/2010/wordprocessingInk" xmlns:wne="http://schemas.microsoft.com/office/word/2006/wordml" xmlns:wps="http://schemas.microsoft.com/office/word/2010/wordprocessingShape" mc:Ignorable="w14 wp14">
   <w:footnote w:type="separator" w:id="-1">
     <w:p>
       <w:pPr>
@@ -6002,7 +6016,7 @@
 </file>
 
 <file path=word/header1.xml><?xml version="1.0" encoding="utf-8"?>
-<w:hdr xmlns:wpc="http://schemas.microsoft.com/office/word/2010/wordprocessingCanvas" xmlns:mc="http://schemas.openxmlformats.org/markup-compatibility/2006" xmlns:o="urn:schemas-microsoft-com:office:office" xmlns:r="http://schemas.openxmlformats.org/officeDocument/2006/relationships" xmlns:m="http://schemas.openxmlformats.org/officeDocument/2006/math" xmlns:v="urn:schemas-microsoft-com:vml" xmlns:wp14="http://schemas.microsoft.com/office/word/2010/wordprocessingDrawing" xmlns:wp="http://schemas.openxmlformats.org/drawingml/2006/wordprocessingDrawing" xmlns:w10="urn:schemas-microsoft-com:office:word" xmlns:w="http://schemas.openxmlformats.org/wordprocessingml/2006/main" xmlns:w14="http://schemas.microsoft.com/office/word/2010/wordml" xmlns:w15="http://schemas.microsoft.com/office/word/2012/wordml" xmlns:wpg="http://schemas.microsoft.com/office/word/2010/wordprocessingGroup" xmlns:wpi="http://schemas.microsoft.com/office/word/2010/wordprocessingInk" xmlns:wne="http://schemas.microsoft.com/office/word/2006/wordml" xmlns:wps="http://schemas.microsoft.com/office/word/2010/wordprocessingShape" mc:Ignorable="w14 w15 wp14">
+<w:hdr xmlns:wpc="http://schemas.microsoft.com/office/word/2010/wordprocessingCanvas" xmlns:mc="http://schemas.openxmlformats.org/markup-compatibility/2006" xmlns:o="urn:schemas-microsoft-com:office:office" xmlns:r="http://schemas.openxmlformats.org/officeDocument/2006/relationships" xmlns:m="http://schemas.openxmlformats.org/officeDocument/2006/math" xmlns:v="urn:schemas-microsoft-com:vml" xmlns:wp14="http://schemas.microsoft.com/office/word/2010/wordprocessingDrawing" xmlns:wp="http://schemas.openxmlformats.org/drawingml/2006/wordprocessingDrawing" xmlns:w10="urn:schemas-microsoft-com:office:word" xmlns:w="http://schemas.openxmlformats.org/wordprocessingml/2006/main" xmlns:w14="http://schemas.microsoft.com/office/word/2010/wordml" xmlns:wpg="http://schemas.microsoft.com/office/word/2010/wordprocessingGroup" xmlns:wpi="http://schemas.microsoft.com/office/word/2010/wordprocessingInk" xmlns:wne="http://schemas.microsoft.com/office/word/2006/wordml" xmlns:wps="http://schemas.microsoft.com/office/word/2010/wordprocessingShape" mc:Ignorable="w14 wp14">
   <w:p>
     <w:pPr>
       <w:rPr>
@@ -6096,14 +6110,14 @@
   </w:p>
   <w:p>
     <w:pPr>
-      <w:pStyle w:val="Kopfzeile"/>
+      <w:pStyle w:val="Header"/>
     </w:pPr>
   </w:p>
 </w:hdr>
 </file>
 
 <file path=word/header2.xml><?xml version="1.0" encoding="utf-8"?>
-<w:hdr xmlns:wpc="http://schemas.microsoft.com/office/word/2010/wordprocessingCanvas" xmlns:mc="http://schemas.openxmlformats.org/markup-compatibility/2006" xmlns:o="urn:schemas-microsoft-com:office:office" xmlns:r="http://schemas.openxmlformats.org/officeDocument/2006/relationships" xmlns:m="http://schemas.openxmlformats.org/officeDocument/2006/math" xmlns:v="urn:schemas-microsoft-com:vml" xmlns:wp14="http://schemas.microsoft.com/office/word/2010/wordprocessingDrawing" xmlns:wp="http://schemas.openxmlformats.org/drawingml/2006/wordprocessingDrawing" xmlns:w10="urn:schemas-microsoft-com:office:word" xmlns:w="http://schemas.openxmlformats.org/wordprocessingml/2006/main" xmlns:w14="http://schemas.microsoft.com/office/word/2010/wordml" xmlns:w15="http://schemas.microsoft.com/office/word/2012/wordml" xmlns:wpg="http://schemas.microsoft.com/office/word/2010/wordprocessingGroup" xmlns:wpi="http://schemas.microsoft.com/office/word/2010/wordprocessingInk" xmlns:wne="http://schemas.microsoft.com/office/word/2006/wordml" xmlns:wps="http://schemas.microsoft.com/office/word/2010/wordprocessingShape" mc:Ignorable="w14 w15 wp14">
+<w:hdr xmlns:wpc="http://schemas.microsoft.com/office/word/2010/wordprocessingCanvas" xmlns:mc="http://schemas.openxmlformats.org/markup-compatibility/2006" xmlns:o="urn:schemas-microsoft-com:office:office" xmlns:r="http://schemas.openxmlformats.org/officeDocument/2006/relationships" xmlns:m="http://schemas.openxmlformats.org/officeDocument/2006/math" xmlns:v="urn:schemas-microsoft-com:vml" xmlns:wp14="http://schemas.microsoft.com/office/word/2010/wordprocessingDrawing" xmlns:wp="http://schemas.openxmlformats.org/drawingml/2006/wordprocessingDrawing" xmlns:w10="urn:schemas-microsoft-com:office:word" xmlns:w="http://schemas.openxmlformats.org/wordprocessingml/2006/main" xmlns:w14="http://schemas.microsoft.com/office/word/2010/wordml" xmlns:wpg="http://schemas.microsoft.com/office/word/2010/wordprocessingGroup" xmlns:wpi="http://schemas.microsoft.com/office/word/2010/wordprocessingInk" xmlns:wne="http://schemas.microsoft.com/office/word/2006/wordml" xmlns:wps="http://schemas.microsoft.com/office/word/2010/wordprocessingShape" mc:Ignorable="w14 wp14">
   <w:tbl>
     <w:tblPr>
       <w:tblW w:w="9558" w:type="dxa"/>
@@ -6171,11 +6185,21 @@
           <w:tcW w:w="6379" w:type="dxa"/>
         </w:tcPr>
         <w:p>
-          <w:fldSimple w:instr=" TITLE  \* MERGEFORMAT ">
-            <w:r>
-              <w:t>Software Requirements Specification</w:t>
-            </w:r>
-          </w:fldSimple>
+          <w:r>
+            <w:fldChar w:fldCharType="begin"/>
+          </w:r>
+          <w:r>
+            <w:instrText xml:space="preserve"> TITLE  \* MERGEFORMAT </w:instrText>
+          </w:r>
+          <w:r>
+            <w:fldChar w:fldCharType="separate"/>
+          </w:r>
+          <w:r>
+            <w:t>Software Requirements Specification</w:t>
+          </w:r>
+          <w:r>
+            <w:fldChar w:fldCharType="end"/>
+          </w:r>
         </w:p>
       </w:tc>
       <w:tc>
@@ -6192,24 +6216,24 @@
   </w:tbl>
   <w:p>
     <w:pPr>
-      <w:pStyle w:val="Kopfzeile"/>
+      <w:pStyle w:val="Header"/>
     </w:pPr>
   </w:p>
 </w:hdr>
 </file>
 
 <file path=word/header3.xml><?xml version="1.0" encoding="utf-8"?>
-<w:hdr xmlns:wpc="http://schemas.microsoft.com/office/word/2010/wordprocessingCanvas" xmlns:mc="http://schemas.openxmlformats.org/markup-compatibility/2006" xmlns:o="urn:schemas-microsoft-com:office:office" xmlns:r="http://schemas.openxmlformats.org/officeDocument/2006/relationships" xmlns:m="http://schemas.openxmlformats.org/officeDocument/2006/math" xmlns:v="urn:schemas-microsoft-com:vml" xmlns:wp14="http://schemas.microsoft.com/office/word/2010/wordprocessingDrawing" xmlns:wp="http://schemas.openxmlformats.org/drawingml/2006/wordprocessingDrawing" xmlns:w10="urn:schemas-microsoft-com:office:word" xmlns:w="http://schemas.openxmlformats.org/wordprocessingml/2006/main" xmlns:w14="http://schemas.microsoft.com/office/word/2010/wordml" xmlns:w15="http://schemas.microsoft.com/office/word/2012/wordml" xmlns:wpg="http://schemas.microsoft.com/office/word/2010/wordprocessingGroup" xmlns:wpi="http://schemas.microsoft.com/office/word/2010/wordprocessingInk" xmlns:wne="http://schemas.microsoft.com/office/word/2006/wordml" xmlns:wps="http://schemas.microsoft.com/office/word/2010/wordprocessingShape" mc:Ignorable="w14 w15 wp14">
+<w:hdr xmlns:wpc="http://schemas.microsoft.com/office/word/2010/wordprocessingCanvas" xmlns:mc="http://schemas.openxmlformats.org/markup-compatibility/2006" xmlns:o="urn:schemas-microsoft-com:office:office" xmlns:r="http://schemas.openxmlformats.org/officeDocument/2006/relationships" xmlns:m="http://schemas.openxmlformats.org/officeDocument/2006/math" xmlns:v="urn:schemas-microsoft-com:vml" xmlns:wp14="http://schemas.microsoft.com/office/word/2010/wordprocessingDrawing" xmlns:wp="http://schemas.openxmlformats.org/drawingml/2006/wordprocessingDrawing" xmlns:w10="urn:schemas-microsoft-com:office:word" xmlns:w="http://schemas.openxmlformats.org/wordprocessingml/2006/main" xmlns:w14="http://schemas.microsoft.com/office/word/2010/wordml" xmlns:wpg="http://schemas.microsoft.com/office/word/2010/wordprocessingGroup" xmlns:wpi="http://schemas.microsoft.com/office/word/2010/wordprocessingInk" xmlns:wne="http://schemas.microsoft.com/office/word/2006/wordml" xmlns:wps="http://schemas.microsoft.com/office/word/2010/wordprocessingShape" mc:Ignorable="w14 wp14">
   <w:p>
     <w:pPr>
-      <w:pStyle w:val="Kopfzeile"/>
+      <w:pStyle w:val="Header"/>
     </w:pPr>
   </w:p>
 </w:hdr>
 </file>
 
 <file path=word/numbering.xml><?xml version="1.0" encoding="utf-8"?>
-<w:numbering xmlns:wpc="http://schemas.microsoft.com/office/word/2010/wordprocessingCanvas" xmlns:mc="http://schemas.openxmlformats.org/markup-compatibility/2006" xmlns:o="urn:schemas-microsoft-com:office:office" xmlns:r="http://schemas.openxmlformats.org/officeDocument/2006/relationships" xmlns:m="http://schemas.openxmlformats.org/officeDocument/2006/math" xmlns:v="urn:schemas-microsoft-com:vml" xmlns:wp14="http://schemas.microsoft.com/office/word/2010/wordprocessingDrawing" xmlns:wp="http://schemas.openxmlformats.org/drawingml/2006/wordprocessingDrawing" xmlns:w10="urn:schemas-microsoft-com:office:word" xmlns:w="http://schemas.openxmlformats.org/wordprocessingml/2006/main" xmlns:w14="http://schemas.microsoft.com/office/word/2010/wordml" xmlns:w15="http://schemas.microsoft.com/office/word/2012/wordml" xmlns:wpg="http://schemas.microsoft.com/office/word/2010/wordprocessingGroup" xmlns:wpi="http://schemas.microsoft.com/office/word/2010/wordprocessingInk" xmlns:wne="http://schemas.microsoft.com/office/word/2006/wordml" xmlns:wps="http://schemas.microsoft.com/office/word/2010/wordprocessingShape" mc:Ignorable="w14 w15 wp14">
+<w:numbering xmlns:wpc="http://schemas.microsoft.com/office/word/2010/wordprocessingCanvas" xmlns:mc="http://schemas.openxmlformats.org/markup-compatibility/2006" xmlns:o="urn:schemas-microsoft-com:office:office" xmlns:r="http://schemas.openxmlformats.org/officeDocument/2006/relationships" xmlns:m="http://schemas.openxmlformats.org/officeDocument/2006/math" xmlns:v="urn:schemas-microsoft-com:vml" xmlns:wp14="http://schemas.microsoft.com/office/word/2010/wordprocessingDrawing" xmlns:wp="http://schemas.openxmlformats.org/drawingml/2006/wordprocessingDrawing" xmlns:w10="urn:schemas-microsoft-com:office:word" xmlns:w="http://schemas.openxmlformats.org/wordprocessingml/2006/main" xmlns:w14="http://schemas.microsoft.com/office/word/2010/wordml" xmlns:wpg="http://schemas.microsoft.com/office/word/2010/wordprocessingGroup" xmlns:wpi="http://schemas.microsoft.com/office/word/2010/wordprocessingInk" xmlns:wne="http://schemas.microsoft.com/office/word/2006/wordml" xmlns:wps="http://schemas.microsoft.com/office/word/2010/wordprocessingShape" mc:Ignorable="w14 wp14">
   <w:abstractNum w:abstractNumId="0">
     <w:nsid w:val="FFFFFFFB"/>
     <w:multiLevelType w:val="multilevel"/>
@@ -6217,7 +6241,7 @@
     <w:lvl w:ilvl="0">
       <w:start w:val="1"/>
       <w:numFmt w:val="decimal"/>
-      <w:pStyle w:val="berschrift1"/>
+      <w:pStyle w:val="Heading1"/>
       <w:lvlText w:val="%1."/>
       <w:legacy w:legacy="1" w:legacySpace="144" w:legacyIndent="0"/>
       <w:lvlJc w:val="left"/>
@@ -6225,7 +6249,7 @@
     <w:lvl w:ilvl="1">
       <w:start w:val="1"/>
       <w:numFmt w:val="decimal"/>
-      <w:pStyle w:val="berschrift2"/>
+      <w:pStyle w:val="Heading2"/>
       <w:lvlText w:val="%1.%2"/>
       <w:legacy w:legacy="1" w:legacySpace="144" w:legacyIndent="0"/>
       <w:lvlJc w:val="left"/>
@@ -6233,7 +6257,7 @@
     <w:lvl w:ilvl="2">
       <w:start w:val="1"/>
       <w:numFmt w:val="decimal"/>
-      <w:pStyle w:val="berschrift3"/>
+      <w:pStyle w:val="Heading3"/>
       <w:lvlText w:val="%1.%2.%3"/>
       <w:legacy w:legacy="1" w:legacySpace="144" w:legacyIndent="0"/>
       <w:lvlJc w:val="left"/>
@@ -6241,7 +6265,7 @@
     <w:lvl w:ilvl="3">
       <w:start w:val="1"/>
       <w:numFmt w:val="decimal"/>
-      <w:pStyle w:val="berschrift4"/>
+      <w:pStyle w:val="Heading4"/>
       <w:lvlText w:val="%1.%2.%3.%4"/>
       <w:legacy w:legacy="1" w:legacySpace="144" w:legacyIndent="0"/>
       <w:lvlJc w:val="left"/>
@@ -6249,7 +6273,7 @@
     <w:lvl w:ilvl="4">
       <w:start w:val="1"/>
       <w:numFmt w:val="decimal"/>
-      <w:pStyle w:val="berschrift5"/>
+      <w:pStyle w:val="Heading5"/>
       <w:lvlText w:val="%1.%2.%3.%4.%5"/>
       <w:legacy w:legacy="1" w:legacySpace="144" w:legacyIndent="0"/>
       <w:lvlJc w:val="left"/>
@@ -6257,7 +6281,7 @@
     <w:lvl w:ilvl="5">
       <w:start w:val="1"/>
       <w:numFmt w:val="decimal"/>
-      <w:pStyle w:val="berschrift6"/>
+      <w:pStyle w:val="Heading6"/>
       <w:lvlText w:val="%1.%2.%3.%4.%5.%6"/>
       <w:legacy w:legacy="1" w:legacySpace="144" w:legacyIndent="0"/>
       <w:lvlJc w:val="left"/>
@@ -6265,7 +6289,7 @@
     <w:lvl w:ilvl="6">
       <w:start w:val="1"/>
       <w:numFmt w:val="decimal"/>
-      <w:pStyle w:val="berschrift7"/>
+      <w:pStyle w:val="Heading7"/>
       <w:lvlText w:val="%1.%2.%3.%4.%5.%6.%7"/>
       <w:legacy w:legacy="1" w:legacySpace="144" w:legacyIndent="0"/>
       <w:lvlJc w:val="left"/>
@@ -6273,7 +6297,7 @@
     <w:lvl w:ilvl="7">
       <w:start w:val="1"/>
       <w:numFmt w:val="decimal"/>
-      <w:pStyle w:val="berschrift8"/>
+      <w:pStyle w:val="Heading8"/>
       <w:lvlText w:val="%1.%2.%3.%4.%5.%6.%7.%8"/>
       <w:legacy w:legacy="1" w:legacySpace="144" w:legacyIndent="0"/>
       <w:lvlJc w:val="left"/>
@@ -6281,7 +6305,7 @@
     <w:lvl w:ilvl="8">
       <w:start w:val="1"/>
       <w:numFmt w:val="decimal"/>
-      <w:pStyle w:val="berschrift9"/>
+      <w:pStyle w:val="Heading9"/>
       <w:lvlText w:val="%1.%2.%3.%4.%5.%6.%7.%8.%9"/>
       <w:legacy w:legacy="1" w:legacySpace="144" w:legacyIndent="0"/>
       <w:lvlJc w:val="left"/>
@@ -6555,7 +6579,7 @@
 </file>
 
 <file path=word/styles.xml><?xml version="1.0" encoding="utf-8"?>
-<w:styles xmlns:mc="http://schemas.openxmlformats.org/markup-compatibility/2006" xmlns:r="http://schemas.openxmlformats.org/officeDocument/2006/relationships" xmlns:w="http://schemas.openxmlformats.org/wordprocessingml/2006/main" xmlns:w14="http://schemas.microsoft.com/office/word/2010/wordml" xmlns:w15="http://schemas.microsoft.com/office/word/2012/wordml" mc:Ignorable="w14 w15">
+<w:styles xmlns:mc="http://schemas.openxmlformats.org/markup-compatibility/2006" xmlns:r="http://schemas.openxmlformats.org/officeDocument/2006/relationships" xmlns:w="http://schemas.openxmlformats.org/wordprocessingml/2006/main" xmlns:w14="http://schemas.microsoft.com/office/word/2010/wordml" mc:Ignorable="w14">
   <w:docDefaults>
     <w:rPrDefault>
       <w:rPr>
@@ -6565,380 +6589,146 @@
     </w:rPrDefault>
     <w:pPrDefault/>
   </w:docDefaults>
-  <w:latentStyles w:defLockedState="0" w:defUIPriority="99" w:defSemiHidden="0" w:defUnhideWhenUsed="0" w:defQFormat="0" w:count="371">
-    <w:lsdException w:name="Normal" w:uiPriority="0" w:qFormat="1"/>
-    <w:lsdException w:name="heading 1" w:uiPriority="9" w:qFormat="1"/>
-    <w:lsdException w:name="heading 2" w:uiPriority="9" w:qFormat="1"/>
-    <w:lsdException w:name="heading 3" w:uiPriority="9" w:qFormat="1"/>
-    <w:lsdException w:name="heading 4" w:uiPriority="9" w:qFormat="1"/>
-    <w:lsdException w:name="heading 5" w:uiPriority="9" w:qFormat="1"/>
-    <w:lsdException w:name="heading 6" w:uiPriority="9" w:qFormat="1"/>
-    <w:lsdException w:name="heading 7" w:uiPriority="9" w:qFormat="1"/>
-    <w:lsdException w:name="heading 8" w:uiPriority="9" w:qFormat="1"/>
-    <w:lsdException w:name="heading 9" w:uiPriority="9" w:qFormat="1"/>
-    <w:lsdException w:name="index 1" w:semiHidden="1" w:unhideWhenUsed="1"/>
-    <w:lsdException w:name="index 2" w:semiHidden="1" w:unhideWhenUsed="1"/>
-    <w:lsdException w:name="index 3" w:semiHidden="1" w:unhideWhenUsed="1"/>
-    <w:lsdException w:name="index 4" w:semiHidden="1" w:unhideWhenUsed="1"/>
-    <w:lsdException w:name="index 5" w:semiHidden="1" w:unhideWhenUsed="1"/>
-    <w:lsdException w:name="index 6" w:semiHidden="1" w:unhideWhenUsed="1"/>
-    <w:lsdException w:name="index 7" w:semiHidden="1" w:unhideWhenUsed="1"/>
-    <w:lsdException w:name="index 8" w:semiHidden="1" w:unhideWhenUsed="1"/>
-    <w:lsdException w:name="index 9" w:semiHidden="1" w:unhideWhenUsed="1"/>
-    <w:lsdException w:name="toc 1" w:semiHidden="1" w:uiPriority="39" w:unhideWhenUsed="1"/>
-    <w:lsdException w:name="toc 2" w:semiHidden="1" w:uiPriority="39" w:unhideWhenUsed="1"/>
-    <w:lsdException w:name="toc 3" w:semiHidden="1" w:uiPriority="39" w:unhideWhenUsed="1"/>
-    <w:lsdException w:name="toc 4" w:semiHidden="1" w:uiPriority="39" w:unhideWhenUsed="1"/>
-    <w:lsdException w:name="toc 5" w:semiHidden="1" w:uiPriority="39" w:unhideWhenUsed="1"/>
-    <w:lsdException w:name="toc 6" w:semiHidden="1" w:uiPriority="39" w:unhideWhenUsed="1"/>
-    <w:lsdException w:name="toc 7" w:semiHidden="1" w:uiPriority="39" w:unhideWhenUsed="1"/>
-    <w:lsdException w:name="toc 8" w:semiHidden="1" w:uiPriority="39" w:unhideWhenUsed="1"/>
-    <w:lsdException w:name="toc 9" w:semiHidden="1" w:uiPriority="39" w:unhideWhenUsed="1"/>
-    <w:lsdException w:name="Normal Indent" w:semiHidden="1" w:unhideWhenUsed="1"/>
-    <w:lsdException w:name="footnote text" w:semiHidden="1" w:unhideWhenUsed="1"/>
-    <w:lsdException w:name="annotation text" w:semiHidden="1" w:unhideWhenUsed="1"/>
-    <w:lsdException w:name="header" w:semiHidden="1" w:unhideWhenUsed="1"/>
-    <w:lsdException w:name="footer" w:semiHidden="1" w:unhideWhenUsed="1"/>
-    <w:lsdException w:name="index heading" w:semiHidden="1" w:unhideWhenUsed="1"/>
-    <w:lsdException w:name="caption" w:semiHidden="1" w:uiPriority="35" w:unhideWhenUsed="1" w:qFormat="1"/>
-    <w:lsdException w:name="table of figures" w:semiHidden="1" w:unhideWhenUsed="1"/>
-    <w:lsdException w:name="envelope address" w:semiHidden="1" w:unhideWhenUsed="1"/>
-    <w:lsdException w:name="envelope return" w:semiHidden="1" w:unhideWhenUsed="1"/>
-    <w:lsdException w:name="footnote reference" w:semiHidden="1" w:unhideWhenUsed="1"/>
-    <w:lsdException w:name="annotation reference" w:semiHidden="1" w:unhideWhenUsed="1"/>
-    <w:lsdException w:name="line number" w:semiHidden="1" w:unhideWhenUsed="1"/>
-    <w:lsdException w:name="page number" w:semiHidden="1" w:unhideWhenUsed="1"/>
-    <w:lsdException w:name="endnote reference" w:semiHidden="1" w:unhideWhenUsed="1"/>
-    <w:lsdException w:name="endnote text" w:semiHidden="1" w:unhideWhenUsed="1"/>
-    <w:lsdException w:name="table of authorities" w:semiHidden="1" w:unhideWhenUsed="1"/>
-    <w:lsdException w:name="macro" w:semiHidden="1" w:unhideWhenUsed="1"/>
-    <w:lsdException w:name="toa heading" w:semiHidden="1" w:unhideWhenUsed="1"/>
-    <w:lsdException w:name="List" w:semiHidden="1" w:unhideWhenUsed="1"/>
-    <w:lsdException w:name="List Bullet" w:semiHidden="1" w:unhideWhenUsed="1"/>
-    <w:lsdException w:name="List Number" w:semiHidden="1" w:unhideWhenUsed="1"/>
-    <w:lsdException w:name="List 2" w:semiHidden="1" w:unhideWhenUsed="1"/>
-    <w:lsdException w:name="List 3" w:semiHidden="1" w:unhideWhenUsed="1"/>
-    <w:lsdException w:name="List 4" w:semiHidden="1" w:unhideWhenUsed="1"/>
-    <w:lsdException w:name="List 5" w:semiHidden="1" w:unhideWhenUsed="1"/>
-    <w:lsdException w:name="List Bullet 2" w:semiHidden="1" w:unhideWhenUsed="1"/>
-    <w:lsdException w:name="List Bullet 3" w:semiHidden="1" w:unhideWhenUsed="1"/>
-    <w:lsdException w:name="List Bullet 4" w:semiHidden="1" w:unhideWhenUsed="1"/>
-    <w:lsdException w:name="List Bullet 5" w:semiHidden="1" w:unhideWhenUsed="1"/>
-    <w:lsdException w:name="List Number 2" w:semiHidden="1" w:unhideWhenUsed="1"/>
-    <w:lsdException w:name="List Number 3" w:semiHidden="1" w:unhideWhenUsed="1"/>
-    <w:lsdException w:name="List Number 4" w:semiHidden="1" w:unhideWhenUsed="1"/>
-    <w:lsdException w:name="List Number 5" w:semiHidden="1" w:unhideWhenUsed="1"/>
-    <w:lsdException w:name="Title" w:uiPriority="10" w:qFormat="1"/>
-    <w:lsdException w:name="Closing" w:semiHidden="1" w:unhideWhenUsed="1"/>
-    <w:lsdException w:name="Signature" w:semiHidden="1" w:unhideWhenUsed="1"/>
-    <w:lsdException w:name="Default Paragraph Font" w:semiHidden="1" w:uiPriority="1" w:unhideWhenUsed="1"/>
-    <w:lsdException w:name="Body Text" w:semiHidden="1" w:unhideWhenUsed="1"/>
-    <w:lsdException w:name="Body Text Indent" w:semiHidden="1" w:unhideWhenUsed="1"/>
-    <w:lsdException w:name="List Continue" w:semiHidden="1" w:unhideWhenUsed="1"/>
-    <w:lsdException w:name="List Continue 2" w:semiHidden="1" w:unhideWhenUsed="1"/>
-    <w:lsdException w:name="List Continue 3" w:semiHidden="1" w:unhideWhenUsed="1"/>
-    <w:lsdException w:name="List Continue 4" w:semiHidden="1" w:unhideWhenUsed="1"/>
-    <w:lsdException w:name="List Continue 5" w:semiHidden="1" w:unhideWhenUsed="1"/>
-    <w:lsdException w:name="Message Header" w:semiHidden="1" w:unhideWhenUsed="1"/>
-    <w:lsdException w:name="Subtitle" w:uiPriority="11" w:qFormat="1"/>
-    <w:lsdException w:name="Salutation" w:semiHidden="1" w:unhideWhenUsed="1"/>
-    <w:lsdException w:name="Date" w:semiHidden="1" w:unhideWhenUsed="1"/>
-    <w:lsdException w:name="Body Text First Indent" w:semiHidden="1" w:unhideWhenUsed="1"/>
-    <w:lsdException w:name="Body Text First Indent 2" w:semiHidden="1" w:unhideWhenUsed="1"/>
-    <w:lsdException w:name="Note Heading" w:semiHidden="1" w:unhideWhenUsed="1"/>
-    <w:lsdException w:name="Body Text 2" w:semiHidden="1" w:unhideWhenUsed="1"/>
-    <w:lsdException w:name="Body Text 3" w:semiHidden="1" w:unhideWhenUsed="1"/>
-    <w:lsdException w:name="Body Text Indent 2" w:semiHidden="1" w:unhideWhenUsed="1"/>
-    <w:lsdException w:name="Body Text Indent 3" w:semiHidden="1" w:unhideWhenUsed="1"/>
-    <w:lsdException w:name="Block Text" w:semiHidden="1" w:unhideWhenUsed="1"/>
-    <w:lsdException w:name="Hyperlink" w:semiHidden="1" w:unhideWhenUsed="1"/>
-    <w:lsdException w:name="FollowedHyperlink" w:semiHidden="1" w:unhideWhenUsed="1"/>
-    <w:lsdException w:name="Strong" w:uiPriority="22" w:qFormat="1"/>
-    <w:lsdException w:name="Emphasis" w:uiPriority="20" w:qFormat="1"/>
-    <w:lsdException w:name="Document Map" w:semiHidden="1" w:unhideWhenUsed="1"/>
-    <w:lsdException w:name="Plain Text" w:semiHidden="1" w:unhideWhenUsed="1"/>
-    <w:lsdException w:name="E-mail Signature" w:semiHidden="1" w:unhideWhenUsed="1"/>
-    <w:lsdException w:name="HTML Top of Form" w:semiHidden="1" w:unhideWhenUsed="1"/>
-    <w:lsdException w:name="HTML Bottom of Form" w:semiHidden="1" w:unhideWhenUsed="1"/>
-    <w:lsdException w:name="Normal (Web)" w:semiHidden="1" w:unhideWhenUsed="1"/>
-    <w:lsdException w:name="HTML Acronym" w:semiHidden="1" w:unhideWhenUsed="1"/>
-    <w:lsdException w:name="HTML Address" w:semiHidden="1" w:unhideWhenUsed="1"/>
-    <w:lsdException w:name="HTML Cite" w:semiHidden="1" w:unhideWhenUsed="1"/>
-    <w:lsdException w:name="HTML Code" w:semiHidden="1" w:unhideWhenUsed="1"/>
-    <w:lsdException w:name="HTML Definition" w:semiHidden="1" w:unhideWhenUsed="1"/>
-    <w:lsdException w:name="HTML Keyboard" w:semiHidden="1" w:unhideWhenUsed="1"/>
-    <w:lsdException w:name="HTML Preformatted" w:semiHidden="1" w:unhideWhenUsed="1"/>
-    <w:lsdException w:name="HTML Sample" w:semiHidden="1" w:unhideWhenUsed="1"/>
-    <w:lsdException w:name="HTML Typewriter" w:semiHidden="1" w:unhideWhenUsed="1"/>
-    <w:lsdException w:name="HTML Variable" w:semiHidden="1" w:unhideWhenUsed="1"/>
-    <w:lsdException w:name="Normal Table" w:semiHidden="1" w:unhideWhenUsed="1"/>
-    <w:lsdException w:name="annotation subject" w:semiHidden="1" w:unhideWhenUsed="1"/>
-    <w:lsdException w:name="No List" w:semiHidden="1" w:unhideWhenUsed="1"/>
-    <w:lsdException w:name="Outline List 1" w:semiHidden="1" w:unhideWhenUsed="1"/>
-    <w:lsdException w:name="Outline List 2" w:semiHidden="1" w:unhideWhenUsed="1"/>
-    <w:lsdException w:name="Outline List 3" w:semiHidden="1" w:unhideWhenUsed="1"/>
-    <w:lsdException w:name="Table Simple 1" w:semiHidden="1" w:unhideWhenUsed="1"/>
-    <w:lsdException w:name="Table Simple 2" w:semiHidden="1" w:unhideWhenUsed="1"/>
-    <w:lsdException w:name="Table Simple 3" w:semiHidden="1" w:unhideWhenUsed="1"/>
-    <w:lsdException w:name="Table Classic 1" w:semiHidden="1" w:unhideWhenUsed="1"/>
-    <w:lsdException w:name="Table Classic 2" w:semiHidden="1" w:unhideWhenUsed="1"/>
-    <w:lsdException w:name="Table Classic 3" w:semiHidden="1" w:unhideWhenUsed="1"/>
-    <w:lsdException w:name="Table Classic 4" w:semiHidden="1" w:unhideWhenUsed="1"/>
-    <w:lsdException w:name="Table Colorful 1" w:semiHidden="1" w:unhideWhenUsed="1"/>
-    <w:lsdException w:name="Table Colorful 2" w:semiHidden="1" w:unhideWhenUsed="1"/>
-    <w:lsdException w:name="Table Colorful 3" w:semiHidden="1" w:unhideWhenUsed="1"/>
-    <w:lsdException w:name="Table Columns 1" w:semiHidden="1" w:unhideWhenUsed="1"/>
-    <w:lsdException w:name="Table Columns 2" w:semiHidden="1" w:unhideWhenUsed="1"/>
-    <w:lsdException w:name="Table Columns 3" w:semiHidden="1" w:unhideWhenUsed="1"/>
-    <w:lsdException w:name="Table Columns 4" w:semiHidden="1" w:unhideWhenUsed="1"/>
-    <w:lsdException w:name="Table Columns 5" w:semiHidden="1" w:unhideWhenUsed="1"/>
-    <w:lsdException w:name="Table Grid 1" w:semiHidden="1" w:unhideWhenUsed="1"/>
-    <w:lsdException w:name="Table Grid 2" w:semiHidden="1" w:unhideWhenUsed="1"/>
-    <w:lsdException w:name="Table Grid 3" w:semiHidden="1" w:unhideWhenUsed="1"/>
-    <w:lsdException w:name="Table Grid 4" w:semiHidden="1" w:unhideWhenUsed="1"/>
-    <w:lsdException w:name="Table Grid 5" w:semiHidden="1" w:unhideWhenUsed="1"/>
-    <w:lsdException w:name="Table Grid 6" w:semiHidden="1" w:unhideWhenUsed="1"/>
-    <w:lsdException w:name="Table Grid 7" w:semiHidden="1" w:unhideWhenUsed="1"/>
-    <w:lsdException w:name="Table Grid 8" w:semiHidden="1" w:unhideWhenUsed="1"/>
-    <w:lsdException w:name="Table List 1" w:semiHidden="1" w:unhideWhenUsed="1"/>
-    <w:lsdException w:name="Table List 2" w:semiHidden="1" w:unhideWhenUsed="1"/>
-    <w:lsdException w:name="Table List 3" w:semiHidden="1" w:unhideWhenUsed="1"/>
-    <w:lsdException w:name="Table List 4" w:semiHidden="1" w:unhideWhenUsed="1"/>
-    <w:lsdException w:name="Table List 5" w:semiHidden="1" w:unhideWhenUsed="1"/>
-    <w:lsdException w:name="Table List 6" w:semiHidden="1" w:unhideWhenUsed="1"/>
-    <w:lsdException w:name="Table List 7" w:semiHidden="1" w:unhideWhenUsed="1"/>
-    <w:lsdException w:name="Table List 8" w:semiHidden="1" w:unhideWhenUsed="1"/>
-    <w:lsdException w:name="Table 3D effects 1" w:semiHidden="1" w:unhideWhenUsed="1"/>
-    <w:lsdException w:name="Table 3D effects 2" w:semiHidden="1" w:unhideWhenUsed="1"/>
-    <w:lsdException w:name="Table 3D effects 3" w:semiHidden="1" w:unhideWhenUsed="1"/>
-    <w:lsdException w:name="Table Contemporary" w:semiHidden="1" w:unhideWhenUsed="1"/>
-    <w:lsdException w:name="Table Elegant" w:semiHidden="1" w:unhideWhenUsed="1"/>
-    <w:lsdException w:name="Table Professional" w:semiHidden="1" w:unhideWhenUsed="1"/>
-    <w:lsdException w:name="Table Subtle 1" w:semiHidden="1" w:unhideWhenUsed="1"/>
-    <w:lsdException w:name="Table Subtle 2" w:semiHidden="1" w:unhideWhenUsed="1"/>
-    <w:lsdException w:name="Table Web 1" w:semiHidden="1" w:unhideWhenUsed="1"/>
-    <w:lsdException w:name="Table Web 2" w:semiHidden="1" w:unhideWhenUsed="1"/>
-    <w:lsdException w:name="Table Web 3" w:semiHidden="1" w:unhideWhenUsed="1"/>
-    <w:lsdException w:name="Balloon Text" w:semiHidden="1" w:unhideWhenUsed="1"/>
-    <w:lsdException w:name="Table Grid" w:uiPriority="39"/>
-    <w:lsdException w:name="Table Theme" w:semiHidden="1" w:unhideWhenUsed="1"/>
-    <w:lsdException w:name="Placeholder Text" w:semiHidden="1"/>
-    <w:lsdException w:name="No Spacing" w:uiPriority="1" w:qFormat="1"/>
-    <w:lsdException w:name="Light Shading" w:uiPriority="60"/>
-    <w:lsdException w:name="Light List" w:uiPriority="61"/>
-    <w:lsdException w:name="Light Grid" w:uiPriority="62"/>
-    <w:lsdException w:name="Medium Shading 1" w:uiPriority="63"/>
-    <w:lsdException w:name="Medium Shading 2" w:uiPriority="64"/>
-    <w:lsdException w:name="Medium List 1" w:uiPriority="65"/>
-    <w:lsdException w:name="Medium List 2" w:uiPriority="66"/>
-    <w:lsdException w:name="Medium Grid 1" w:uiPriority="67"/>
-    <w:lsdException w:name="Medium Grid 2" w:uiPriority="68"/>
-    <w:lsdException w:name="Medium Grid 3" w:uiPriority="69"/>
-    <w:lsdException w:name="Dark List" w:uiPriority="70"/>
-    <w:lsdException w:name="Colorful Shading" w:uiPriority="71"/>
-    <w:lsdException w:name="Colorful List" w:uiPriority="72"/>
-    <w:lsdException w:name="Colorful Grid" w:uiPriority="73"/>
-    <w:lsdException w:name="Light Shading Accent 1" w:uiPriority="60"/>
-    <w:lsdException w:name="Light List Accent 1" w:uiPriority="61"/>
-    <w:lsdException w:name="Light Grid Accent 1" w:uiPriority="62"/>
-    <w:lsdException w:name="Medium Shading 1 Accent 1" w:uiPriority="63"/>
-    <w:lsdException w:name="Medium Shading 2 Accent 1" w:uiPriority="64"/>
-    <w:lsdException w:name="Medium List 1 Accent 1" w:uiPriority="65"/>
-    <w:lsdException w:name="Revision" w:semiHidden="1"/>
-    <w:lsdException w:name="List Paragraph" w:uiPriority="34" w:qFormat="1"/>
-    <w:lsdException w:name="Quote" w:uiPriority="29" w:qFormat="1"/>
-    <w:lsdException w:name="Intense Quote" w:uiPriority="30" w:qFormat="1"/>
-    <w:lsdException w:name="Medium List 2 Accent 1" w:uiPriority="66"/>
-    <w:lsdException w:name="Medium Grid 1 Accent 1" w:uiPriority="67"/>
-    <w:lsdException w:name="Medium Grid 2 Accent 1" w:uiPriority="68"/>
-    <w:lsdException w:name="Medium Grid 3 Accent 1" w:uiPriority="69"/>
-    <w:lsdException w:name="Dark List Accent 1" w:uiPriority="70"/>
-    <w:lsdException w:name="Colorful Shading Accent 1" w:uiPriority="71"/>
-    <w:lsdException w:name="Colorful List Accent 1" w:uiPriority="72"/>
-    <w:lsdException w:name="Colorful Grid Accent 1" w:uiPriority="73"/>
-    <w:lsdException w:name="Light Shading Accent 2" w:uiPriority="60"/>
-    <w:lsdException w:name="Light List Accent 2" w:uiPriority="61"/>
-    <w:lsdException w:name="Light Grid Accent 2" w:uiPriority="62"/>
-    <w:lsdException w:name="Medium Shading 1 Accent 2" w:uiPriority="63"/>
-    <w:lsdException w:name="Medium Shading 2 Accent 2" w:uiPriority="64"/>
-    <w:lsdException w:name="Medium List 1 Accent 2" w:uiPriority="65"/>
-    <w:lsdException w:name="Medium List 2 Accent 2" w:uiPriority="66"/>
-    <w:lsdException w:name="Medium Grid 1 Accent 2" w:uiPriority="67"/>
-    <w:lsdException w:name="Medium Grid 2 Accent 2" w:uiPriority="68"/>
-    <w:lsdException w:name="Medium Grid 3 Accent 2" w:uiPriority="69"/>
-    <w:lsdException w:name="Dark List Accent 2" w:uiPriority="70"/>
-    <w:lsdException w:name="Colorful Shading Accent 2" w:uiPriority="71"/>
-    <w:lsdException w:name="Colorful List Accent 2" w:uiPriority="72"/>
-    <w:lsdException w:name="Colorful Grid Accent 2" w:uiPriority="73"/>
-    <w:lsdException w:name="Light Shading Accent 3" w:uiPriority="60"/>
-    <w:lsdException w:name="Light List Accent 3" w:uiPriority="61"/>
-    <w:lsdException w:name="Light Grid Accent 3" w:uiPriority="62"/>
-    <w:lsdException w:name="Medium Shading 1 Accent 3" w:uiPriority="63"/>
-    <w:lsdException w:name="Medium Shading 2 Accent 3" w:uiPriority="64"/>
-    <w:lsdException w:name="Medium List 1 Accent 3" w:uiPriority="65"/>
-    <w:lsdException w:name="Medium List 2 Accent 3" w:uiPriority="66"/>
-    <w:lsdException w:name="Medium Grid 1 Accent 3" w:uiPriority="67"/>
-    <w:lsdException w:name="Medium Grid 2 Accent 3" w:uiPriority="68"/>
-    <w:lsdException w:name="Medium Grid 3 Accent 3" w:uiPriority="69"/>
-    <w:lsdException w:name="Dark List Accent 3" w:uiPriority="70"/>
-    <w:lsdException w:name="Colorful Shading Accent 3" w:uiPriority="71"/>
-    <w:lsdException w:name="Colorful List Accent 3" w:uiPriority="72"/>
-    <w:lsdException w:name="Colorful Grid Accent 3" w:uiPriority="73"/>
-    <w:lsdException w:name="Light Shading Accent 4" w:uiPriority="60"/>
-    <w:lsdException w:name="Light List Accent 4" w:uiPriority="61"/>
-    <w:lsdException w:name="Light Grid Accent 4" w:uiPriority="62"/>
-    <w:lsdException w:name="Medium Shading 1 Accent 4" w:uiPriority="63"/>
-    <w:lsdException w:name="Medium Shading 2 Accent 4" w:uiPriority="64"/>
-    <w:lsdException w:name="Medium List 1 Accent 4" w:uiPriority="65"/>
-    <w:lsdException w:name="Medium List 2 Accent 4" w:uiPriority="66"/>
-    <w:lsdException w:name="Medium Grid 1 Accent 4" w:uiPriority="67"/>
-    <w:lsdException w:name="Medium Grid 2 Accent 4" w:uiPriority="68"/>
-    <w:lsdException w:name="Medium Grid 3 Accent 4" w:uiPriority="69"/>
-    <w:lsdException w:name="Dark List Accent 4" w:uiPriority="70"/>
-    <w:lsdException w:name="Colorful Shading Accent 4" w:uiPriority="71"/>
-    <w:lsdException w:name="Colorful List Accent 4" w:uiPriority="72"/>
-    <w:lsdException w:name="Colorful Grid Accent 4" w:uiPriority="73"/>
-    <w:lsdException w:name="Light Shading Accent 5" w:uiPriority="60"/>
-    <w:lsdException w:name="Light List Accent 5" w:uiPriority="61"/>
-    <w:lsdException w:name="Light Grid Accent 5" w:uiPriority="62"/>
-    <w:lsdException w:name="Medium Shading 1 Accent 5" w:uiPriority="63"/>
-    <w:lsdException w:name="Medium Shading 2 Accent 5" w:uiPriority="64"/>
-    <w:lsdException w:name="Medium List 1 Accent 5" w:uiPriority="65"/>
-    <w:lsdException w:name="Medium List 2 Accent 5" w:uiPriority="66"/>
-    <w:lsdException w:name="Medium Grid 1 Accent 5" w:uiPriority="67"/>
-    <w:lsdException w:name="Medium Grid 2 Accent 5" w:uiPriority="68"/>
-    <w:lsdException w:name="Medium Grid 3 Accent 5" w:uiPriority="69"/>
-    <w:lsdException w:name="Dark List Accent 5" w:uiPriority="70"/>
-    <w:lsdException w:name="Colorful Shading Accent 5" w:uiPriority="71"/>
-    <w:lsdException w:name="Colorful List Accent 5" w:uiPriority="72"/>
-    <w:lsdException w:name="Colorful Grid Accent 5" w:uiPriority="73"/>
-    <w:lsdException w:name="Light Shading Accent 6" w:uiPriority="60"/>
-    <w:lsdException w:name="Light List Accent 6" w:uiPriority="61"/>
-    <w:lsdException w:name="Light Grid Accent 6" w:uiPriority="62"/>
-    <w:lsdException w:name="Medium Shading 1 Accent 6" w:uiPriority="63"/>
-    <w:lsdException w:name="Medium Shading 2 Accent 6" w:uiPriority="64"/>
-    <w:lsdException w:name="Medium List 1 Accent 6" w:uiPriority="65"/>
-    <w:lsdException w:name="Medium List 2 Accent 6" w:uiPriority="66"/>
-    <w:lsdException w:name="Medium Grid 1 Accent 6" w:uiPriority="67"/>
-    <w:lsdException w:name="Medium Grid 2 Accent 6" w:uiPriority="68"/>
-    <w:lsdException w:name="Medium Grid 3 Accent 6" w:uiPriority="69"/>
-    <w:lsdException w:name="Dark List Accent 6" w:uiPriority="70"/>
-    <w:lsdException w:name="Colorful Shading Accent 6" w:uiPriority="71"/>
-    <w:lsdException w:name="Colorful List Accent 6" w:uiPriority="72"/>
-    <w:lsdException w:name="Colorful Grid Accent 6" w:uiPriority="73"/>
-    <w:lsdException w:name="Subtle Emphasis" w:uiPriority="19" w:qFormat="1"/>
-    <w:lsdException w:name="Intense Emphasis" w:uiPriority="21" w:qFormat="1"/>
-    <w:lsdException w:name="Subtle Reference" w:uiPriority="31" w:qFormat="1"/>
-    <w:lsdException w:name="Intense Reference" w:uiPriority="32" w:qFormat="1"/>
-    <w:lsdException w:name="Book Title" w:uiPriority="33" w:qFormat="1"/>
-    <w:lsdException w:name="Bibliography" w:semiHidden="1" w:uiPriority="37" w:unhideWhenUsed="1"/>
-    <w:lsdException w:name="TOC Heading" w:semiHidden="1" w:uiPriority="39" w:unhideWhenUsed="1" w:qFormat="1"/>
-    <w:lsdException w:name="Plain Table 1" w:uiPriority="41"/>
-    <w:lsdException w:name="Plain Table 2" w:uiPriority="42"/>
-    <w:lsdException w:name="Plain Table 3" w:uiPriority="43"/>
-    <w:lsdException w:name="Plain Table 4" w:uiPriority="44"/>
-    <w:lsdException w:name="Plain Table 5" w:uiPriority="45"/>
-    <w:lsdException w:name="Grid Table Light" w:uiPriority="40"/>
-    <w:lsdException w:name="Grid Table 1 Light" w:uiPriority="46"/>
-    <w:lsdException w:name="Grid Table 2" w:uiPriority="47"/>
-    <w:lsdException w:name="Grid Table 3" w:uiPriority="48"/>
-    <w:lsdException w:name="Grid Table 4" w:uiPriority="49"/>
-    <w:lsdException w:name="Grid Table 5 Dark" w:uiPriority="50"/>
-    <w:lsdException w:name="Grid Table 6 Colorful" w:uiPriority="51"/>
-    <w:lsdException w:name="Grid Table 7 Colorful" w:uiPriority="52"/>
-    <w:lsdException w:name="Grid Table 1 Light Accent 1" w:uiPriority="46"/>
-    <w:lsdException w:name="Grid Table 2 Accent 1" w:uiPriority="47"/>
-    <w:lsdException w:name="Grid Table 3 Accent 1" w:uiPriority="48"/>
-    <w:lsdException w:name="Grid Table 4 Accent 1" w:uiPriority="49"/>
-    <w:lsdException w:name="Grid Table 5 Dark Accent 1" w:uiPriority="50"/>
-    <w:lsdException w:name="Grid Table 6 Colorful Accent 1" w:uiPriority="51"/>
-    <w:lsdException w:name="Grid Table 7 Colorful Accent 1" w:uiPriority="52"/>
-    <w:lsdException w:name="Grid Table 1 Light Accent 2" w:uiPriority="46"/>
-    <w:lsdException w:name="Grid Table 2 Accent 2" w:uiPriority="47"/>
-    <w:lsdException w:name="Grid Table 3 Accent 2" w:uiPriority="48"/>
-    <w:lsdException w:name="Grid Table 4 Accent 2" w:uiPriority="49"/>
-    <w:lsdException w:name="Grid Table 5 Dark Accent 2" w:uiPriority="50"/>
-    <w:lsdException w:name="Grid Table 6 Colorful Accent 2" w:uiPriority="51"/>
-    <w:lsdException w:name="Grid Table 7 Colorful Accent 2" w:uiPriority="52"/>
-    <w:lsdException w:name="Grid Table 1 Light Accent 3" w:uiPriority="46"/>
-    <w:lsdException w:name="Grid Table 2 Accent 3" w:uiPriority="47"/>
-    <w:lsdException w:name="Grid Table 3 Accent 3" w:uiPriority="48"/>
-    <w:lsdException w:name="Grid Table 4 Accent 3" w:uiPriority="49"/>
-    <w:lsdException w:name="Grid Table 5 Dark Accent 3" w:uiPriority="50"/>
-    <w:lsdException w:name="Grid Table 6 Colorful Accent 3" w:uiPriority="51"/>
-    <w:lsdException w:name="Grid Table 7 Colorful Accent 3" w:uiPriority="52"/>
-    <w:lsdException w:name="Grid Table 1 Light Accent 4" w:uiPriority="46"/>
-    <w:lsdException w:name="Grid Table 2 Accent 4" w:uiPriority="47"/>
-    <w:lsdException w:name="Grid Table 3 Accent 4" w:uiPriority="48"/>
-    <w:lsdException w:name="Grid Table 4 Accent 4" w:uiPriority="49"/>
-    <w:lsdException w:name="Grid Table 5 Dark Accent 4" w:uiPriority="50"/>
-    <w:lsdException w:name="Grid Table 6 Colorful Accent 4" w:uiPriority="51"/>
-    <w:lsdException w:name="Grid Table 7 Colorful Accent 4" w:uiPriority="52"/>
-    <w:lsdException w:name="Grid Table 1 Light Accent 5" w:uiPriority="46"/>
-    <w:lsdException w:name="Grid Table 2 Accent 5" w:uiPriority="47"/>
-    <w:lsdException w:name="Grid Table 3 Accent 5" w:uiPriority="48"/>
-    <w:lsdException w:name="Grid Table 4 Accent 5" w:uiPriority="49"/>
-    <w:lsdException w:name="Grid Table 5 Dark Accent 5" w:uiPriority="50"/>
-    <w:lsdException w:name="Grid Table 6 Colorful Accent 5" w:uiPriority="51"/>
-    <w:lsdException w:name="Grid Table 7 Colorful Accent 5" w:uiPriority="52"/>
-    <w:lsdException w:name="Grid Table 1 Light Accent 6" w:uiPriority="46"/>
-    <w:lsdException w:name="Grid Table 2 Accent 6" w:uiPriority="47"/>
-    <w:lsdException w:name="Grid Table 3 Accent 6" w:uiPriority="48"/>
-    <w:lsdException w:name="Grid Table 4 Accent 6" w:uiPriority="49"/>
-    <w:lsdException w:name="Grid Table 5 Dark Accent 6" w:uiPriority="50"/>
-    <w:lsdException w:name="Grid Table 6 Colorful Accent 6" w:uiPriority="51"/>
-    <w:lsdException w:name="Grid Table 7 Colorful Accent 6" w:uiPriority="52"/>
-    <w:lsdException w:name="List Table 1 Light" w:uiPriority="46"/>
-    <w:lsdException w:name="List Table 2" w:uiPriority="47"/>
-    <w:lsdException w:name="List Table 3" w:uiPriority="48"/>
-    <w:lsdException w:name="List Table 4" w:uiPriority="49"/>
-    <w:lsdException w:name="List Table 5 Dark" w:uiPriority="50"/>
-    <w:lsdException w:name="List Table 6 Colorful" w:uiPriority="51"/>
-    <w:lsdException w:name="List Table 7 Colorful" w:uiPriority="52"/>
-    <w:lsdException w:name="List Table 1 Light Accent 1" w:uiPriority="46"/>
-    <w:lsdException w:name="List Table 2 Accent 1" w:uiPriority="47"/>
-    <w:lsdException w:name="List Table 3 Accent 1" w:uiPriority="48"/>
-    <w:lsdException w:name="List Table 4 Accent 1" w:uiPriority="49"/>
-    <w:lsdException w:name="List Table 5 Dark Accent 1" w:uiPriority="50"/>
-    <w:lsdException w:name="List Table 6 Colorful Accent 1" w:uiPriority="51"/>
-    <w:lsdException w:name="List Table 7 Colorful Accent 1" w:uiPriority="52"/>
-    <w:lsdException w:name="List Table 1 Light Accent 2" w:uiPriority="46"/>
-    <w:lsdException w:name="List Table 2 Accent 2" w:uiPriority="47"/>
-    <w:lsdException w:name="List Table 3 Accent 2" w:uiPriority="48"/>
-    <w:lsdException w:name="List Table 4 Accent 2" w:uiPriority="49"/>
-    <w:lsdException w:name="List Table 5 Dark Accent 2" w:uiPriority="50"/>
-    <w:lsdException w:name="List Table 6 Colorful Accent 2" w:uiPriority="51"/>
-    <w:lsdException w:name="List Table 7 Colorful Accent 2" w:uiPriority="52"/>
-    <w:lsdException w:name="List Table 1 Light Accent 3" w:uiPriority="46"/>
-    <w:lsdException w:name="List Table 2 Accent 3" w:uiPriority="47"/>
-    <w:lsdException w:name="List Table 3 Accent 3" w:uiPriority="48"/>
-    <w:lsdException w:name="List Table 4 Accent 3" w:uiPriority="49"/>
-    <w:lsdException w:name="List Table 5 Dark Accent 3" w:uiPriority="50"/>
-    <w:lsdException w:name="List Table 6 Colorful Accent 3" w:uiPriority="51"/>
-    <w:lsdException w:name="List Table 7 Colorful Accent 3" w:uiPriority="52"/>
-    <w:lsdException w:name="List Table 1 Light Accent 4" w:uiPriority="46"/>
-    <w:lsdException w:name="List Table 2 Accent 4" w:uiPriority="47"/>
-    <w:lsdException w:name="List Table 3 Accent 4" w:uiPriority="48"/>
-    <w:lsdException w:name="List Table 4 Accent 4" w:uiPriority="49"/>
-    <w:lsdException w:name="List Table 5 Dark Accent 4" w:uiPriority="50"/>
-    <w:lsdException w:name="List Table 6 Colorful Accent 4" w:uiPriority="51"/>
-    <w:lsdException w:name="List Table 7 Colorful Accent 4" w:uiPriority="52"/>
-    <w:lsdException w:name="List Table 1 Light Accent 5" w:uiPriority="46"/>
-    <w:lsdException w:name="List Table 2 Accent 5" w:uiPriority="47"/>
-    <w:lsdException w:name="List Table 3 Accent 5" w:uiPriority="48"/>
-    <w:lsdException w:name="List Table 4 Accent 5" w:uiPriority="49"/>
-    <w:lsdException w:name="List Table 5 Dark Accent 5" w:uiPriority="50"/>
-    <w:lsdException w:name="List Table 6 Colorful Accent 5" w:uiPriority="51"/>
-    <w:lsdException w:name="List Table 7 Colorful Accent 5" w:uiPriority="52"/>
-    <w:lsdException w:name="List Table 1 Light Accent 6" w:uiPriority="46"/>
-    <w:lsdException w:name="List Table 2 Accent 6" w:uiPriority="47"/>
-    <w:lsdException w:name="List Table 3 Accent 6" w:uiPriority="48"/>
-    <w:lsdException w:name="List Table 4 Accent 6" w:uiPriority="49"/>
-    <w:lsdException w:name="List Table 5 Dark Accent 6" w:uiPriority="50"/>
-    <w:lsdException w:name="List Table 6 Colorful Accent 6" w:uiPriority="51"/>
-    <w:lsdException w:name="List Table 7 Colorful Accent 6" w:uiPriority="52"/>
+  <w:latentStyles w:defLockedState="0" w:defUIPriority="99" w:defSemiHidden="1" w:defUnhideWhenUsed="1" w:defQFormat="0" w:count="267">
+    <w:lsdException w:name="Normal" w:semiHidden="0" w:uiPriority="0" w:unhideWhenUsed="0" w:qFormat="1"/>
+    <w:lsdException w:name="heading 1" w:semiHidden="0" w:uiPriority="9" w:unhideWhenUsed="0" w:qFormat="1"/>
+    <w:lsdException w:name="heading 2" w:semiHidden="0" w:uiPriority="9" w:unhideWhenUsed="0" w:qFormat="1"/>
+    <w:lsdException w:name="heading 3" w:semiHidden="0" w:uiPriority="9" w:unhideWhenUsed="0" w:qFormat="1"/>
+    <w:lsdException w:name="heading 4" w:semiHidden="0" w:uiPriority="9" w:unhideWhenUsed="0" w:qFormat="1"/>
+    <w:lsdException w:name="heading 5" w:semiHidden="0" w:uiPriority="9" w:unhideWhenUsed="0" w:qFormat="1"/>
+    <w:lsdException w:name="heading 6" w:semiHidden="0" w:uiPriority="9" w:unhideWhenUsed="0" w:qFormat="1"/>
+    <w:lsdException w:name="heading 7" w:semiHidden="0" w:uiPriority="9" w:unhideWhenUsed="0" w:qFormat="1"/>
+    <w:lsdException w:name="heading 8" w:semiHidden="0" w:uiPriority="9" w:unhideWhenUsed="0" w:qFormat="1"/>
+    <w:lsdException w:name="heading 9" w:semiHidden="0" w:uiPriority="9" w:unhideWhenUsed="0" w:qFormat="1"/>
+    <w:lsdException w:name="toc 1" w:uiPriority="39"/>
+    <w:lsdException w:name="toc 2" w:uiPriority="39"/>
+    <w:lsdException w:name="toc 3" w:uiPriority="39"/>
+    <w:lsdException w:name="toc 4" w:uiPriority="39"/>
+    <w:lsdException w:name="toc 5" w:uiPriority="39"/>
+    <w:lsdException w:name="toc 6" w:uiPriority="39"/>
+    <w:lsdException w:name="toc 7" w:uiPriority="39"/>
+    <w:lsdException w:name="toc 8" w:uiPriority="39"/>
+    <w:lsdException w:name="toc 9" w:uiPriority="39"/>
+    <w:lsdException w:name="caption" w:uiPriority="35" w:qFormat="1"/>
+    <w:lsdException w:name="Title" w:semiHidden="0" w:uiPriority="10" w:unhideWhenUsed="0" w:qFormat="1"/>
+    <w:lsdException w:name="Default Paragraph Font" w:uiPriority="1"/>
+    <w:lsdException w:name="Subtitle" w:semiHidden="0" w:uiPriority="11" w:unhideWhenUsed="0" w:qFormat="1"/>
+    <w:lsdException w:name="Strong" w:semiHidden="0" w:uiPriority="22" w:unhideWhenUsed="0" w:qFormat="1"/>
+    <w:lsdException w:name="Emphasis" w:semiHidden="0" w:uiPriority="20" w:unhideWhenUsed="0" w:qFormat="1"/>
+    <w:lsdException w:name="Table Grid" w:semiHidden="0" w:uiPriority="39" w:unhideWhenUsed="0"/>
+    <w:lsdException w:name="Placeholder Text" w:unhideWhenUsed="0"/>
+    <w:lsdException w:name="No Spacing" w:semiHidden="0" w:uiPriority="1" w:unhideWhenUsed="0" w:qFormat="1"/>
+    <w:lsdException w:name="Light Shading" w:semiHidden="0" w:uiPriority="60" w:unhideWhenUsed="0"/>
+    <w:lsdException w:name="Light List" w:semiHidden="0" w:uiPriority="61" w:unhideWhenUsed="0"/>
+    <w:lsdException w:name="Light Grid" w:semiHidden="0" w:uiPriority="62" w:unhideWhenUsed="0"/>
+    <w:lsdException w:name="Medium Shading 1" w:semiHidden="0" w:uiPriority="63" w:unhideWhenUsed="0"/>
+    <w:lsdException w:name="Medium Shading 2" w:semiHidden="0" w:uiPriority="64" w:unhideWhenUsed="0"/>
+    <w:lsdException w:name="Medium List 1" w:semiHidden="0" w:uiPriority="65" w:unhideWhenUsed="0"/>
+    <w:lsdException w:name="Medium List 2" w:semiHidden="0" w:uiPriority="66" w:unhideWhenUsed="0"/>
+    <w:lsdException w:name="Medium Grid 1" w:semiHidden="0" w:uiPriority="67" w:unhideWhenUsed="0"/>
+    <w:lsdException w:name="Medium Grid 2" w:semiHidden="0" w:uiPriority="68" w:unhideWhenUsed="0"/>
+    <w:lsdException w:name="Medium Grid 3" w:semiHidden="0" w:uiPriority="69" w:unhideWhenUsed="0"/>
+    <w:lsdException w:name="Dark List" w:semiHidden="0" w:uiPriority="70" w:unhideWhenUsed="0"/>
+    <w:lsdException w:name="Colorful Shading" w:semiHidden="0" w:uiPriority="71" w:unhideWhenUsed="0"/>
+    <w:lsdException w:name="Colorful List" w:semiHidden="0" w:uiPriority="72" w:unhideWhenUsed="0"/>
+    <w:lsdException w:name="Colorful Grid" w:semiHidden="0" w:uiPriority="73" w:unhideWhenUsed="0"/>
+    <w:lsdException w:name="Light Shading Accent 1" w:semiHidden="0" w:uiPriority="60" w:unhideWhenUsed="0"/>
+    <w:lsdException w:name="Light List Accent 1" w:semiHidden="0" w:uiPriority="61" w:unhideWhenUsed="0"/>
+    <w:lsdException w:name="Light Grid Accent 1" w:semiHidden="0" w:uiPriority="62" w:unhideWhenUsed="0"/>
+    <w:lsdException w:name="Medium Shading 1 Accent 1" w:semiHidden="0" w:uiPriority="63" w:unhideWhenUsed="0"/>
+    <w:lsdException w:name="Medium Shading 2 Accent 1" w:semiHidden="0" w:uiPriority="64" w:unhideWhenUsed="0"/>
+    <w:lsdException w:name="Medium List 1 Accent 1" w:semiHidden="0" w:uiPriority="65" w:unhideWhenUsed="0"/>
+    <w:lsdException w:name="Revision" w:unhideWhenUsed="0"/>
+    <w:lsdException w:name="List Paragraph" w:semiHidden="0" w:uiPriority="34" w:unhideWhenUsed="0" w:qFormat="1"/>
+    <w:lsdException w:name="Quote" w:semiHidden="0" w:uiPriority="29" w:unhideWhenUsed="0" w:qFormat="1"/>
+    <w:lsdException w:name="Intense Quote" w:semiHidden="0" w:uiPriority="30" w:unhideWhenUsed="0" w:qFormat="1"/>
+    <w:lsdException w:name="Medium List 2 Accent 1" w:semiHidden="0" w:uiPriority="66" w:unhideWhenUsed="0"/>
+    <w:lsdException w:name="Medium Grid 1 Accent 1" w:semiHidden="0" w:uiPriority="67" w:unhideWhenUsed="0"/>
+    <w:lsdException w:name="Medium Grid 2 Accent 1" w:semiHidden="0" w:uiPriority="68" w:unhideWhenUsed="0"/>
+    <w:lsdException w:name="Medium Grid 3 Accent 1" w:semiHidden="0" w:uiPriority="69" w:unhideWhenUsed="0"/>
+    <w:lsdException w:name="Dark List Accent 1" w:semiHidden="0" w:uiPriority="70" w:unhideWhenUsed="0"/>
+    <w:lsdException w:name="Colorful Shading Accent 1" w:semiHidden="0" w:uiPriority="71" w:unhideWhenUsed="0"/>
+    <w:lsdException w:name="Colorful List Accent 1" w:semiHidden="0" w:uiPriority="72" w:unhideWhenUsed="0"/>
+    <w:lsdException w:name="Colorful Grid Accent 1" w:semiHidden="0" w:uiPriority="73" w:unhideWhenUsed="0"/>
+    <w:lsdException w:name="Light Shading Accent 2" w:semiHidden="0" w:uiPriority="60" w:unhideWhenUsed="0"/>
+    <w:lsdException w:name="Light List Accent 2" w:semiHidden="0" w:uiPriority="61" w:unhideWhenUsed="0"/>
+    <w:lsdException w:name="Light Grid Accent 2" w:semiHidden="0" w:uiPriority="62" w:unhideWhenUsed="0"/>
+    <w:lsdException w:name="Medium Shading 1 Accent 2" w:semiHidden="0" w:uiPriority="63" w:unhideWhenUsed="0"/>
+    <w:lsdException w:name="Medium Shading 2 Accent 2" w:semiHidden="0" w:uiPriority="64" w:unhideWhenUsed="0"/>
+    <w:lsdException w:name="Medium List 1 Accent 2" w:semiHidden="0" w:uiPriority="65" w:unhideWhenUsed="0"/>
+    <w:lsdException w:name="Medium List 2 Accent 2" w:semiHidden="0" w:uiPriority="66" w:unhideWhenUsed="0"/>
+    <w:lsdException w:name="Medium Grid 1 Accent 2" w:semiHidden="0" w:uiPriority="67" w:unhideWhenUsed="0"/>
+    <w:lsdException w:name="Medium Grid 2 Accent 2" w:semiHidden="0" w:uiPriority="68" w:unhideWhenUsed="0"/>
+    <w:lsdException w:name="Medium Grid 3 Accent 2" w:semiHidden="0" w:uiPriority="69" w:unhideWhenUsed="0"/>
+    <w:lsdException w:name="Dark List Accent 2" w:semiHidden="0" w:uiPriority="70" w:unhideWhenUsed="0"/>
+    <w:lsdException w:name="Colorful Shading Accent 2" w:semiHidden="0" w:uiPriority="71" w:unhideWhenUsed="0"/>
+    <w:lsdException w:name="Colorful List Accent 2" w:semiHidden="0" w:uiPriority="72" w:unhideWhenUsed="0"/>
+    <w:lsdException w:name="Colorful Grid Accent 2" w:semiHidden="0" w:uiPriority="73" w:unhideWhenUsed="0"/>
+    <w:lsdException w:name="Light Shading Accent 3" w:semiHidden="0" w:uiPriority="60" w:unhideWhenUsed="0"/>
+    <w:lsdException w:name="Light List Accent 3" w:semiHidden="0" w:uiPriority="61" w:unhideWhenUsed="0"/>
+    <w:lsdException w:name="Light Grid Accent 3" w:semiHidden="0" w:uiPriority="62" w:unhideWhenUsed="0"/>
+    <w:lsdException w:name="Medium Shading 1 Accent 3" w:semiHidden="0" w:uiPriority="63" w:unhideWhenUsed="0"/>
+    <w:lsdException w:name="Medium Shading 2 Accent 3" w:semiHidden="0" w:uiPriority="64" w:unhideWhenUsed="0"/>
+    <w:lsdException w:name="Medium List 1 Accent 3" w:semiHidden="0" w:uiPriority="65" w:unhideWhenUsed="0"/>
+    <w:lsdException w:name="Medium List 2 Accent 3" w:semiHidden="0" w:uiPriority="66" w:unhideWhenUsed="0"/>
+    <w:lsdException w:name="Medium Grid 1 Accent 3" w:semiHidden="0" w:uiPriority="67" w:unhideWhenUsed="0"/>
+    <w:lsdException w:name="Medium Grid 2 Accent 3" w:semiHidden="0" w:uiPriority="68" w:unhideWhenUsed="0"/>
+    <w:lsdException w:name="Medium Grid 3 Accent 3" w:semiHidden="0" w:uiPriority="69" w:unhideWhenUsed="0"/>
+    <w:lsdException w:name="Dark List Accent 3" w:semiHidden="0" w:uiPriority="70" w:unhideWhenUsed="0"/>
+    <w:lsdException w:name="Colorful Shading Accent 3" w:semiHidden="0" w:uiPriority="71" w:unhideWhenUsed="0"/>
+    <w:lsdException w:name="Colorful List Accent 3" w:semiHidden="0" w:uiPriority="72" w:unhideWhenUsed="0"/>
+    <w:lsdException w:name="Colorful Grid Accent 3" w:semiHidden="0" w:uiPriority="73" w:unhideWhenUsed="0"/>
+    <w:lsdException w:name="Light Shading Accent 4" w:semiHidden="0" w:uiPriority="60" w:unhideWhenUsed="0"/>
+    <w:lsdException w:name="Light List Accent 4" w:semiHidden="0" w:uiPriority="61" w:unhideWhenUsed="0"/>
+    <w:lsdException w:name="Light Grid Accent 4" w:semiHidden="0" w:uiPriority="62" w:unhideWhenUsed="0"/>
+    <w:lsdException w:name="Medium Shading 1 Accent 4" w:semiHidden="0" w:uiPriority="63" w:unhideWhenUsed="0"/>
+    <w:lsdException w:name="Medium Shading 2 Accent 4" w:semiHidden="0" w:uiPriority="64" w:unhideWhenUsed="0"/>
+    <w:lsdException w:name="Medium List 1 Accent 4" w:semiHidden="0" w:uiPriority="65" w:unhideWhenUsed="0"/>
+    <w:lsdException w:name="Medium List 2 Accent 4" w:semiHidden="0" w:uiPriority="66" w:unhideWhenUsed="0"/>
+    <w:lsdException w:name="Medium Grid 1 Accent 4" w:semiHidden="0" w:uiPriority="67" w:unhideWhenUsed="0"/>
+    <w:lsdException w:name="Medium Grid 2 Accent 4" w:semiHidden="0" w:uiPriority="68" w:unhideWhenUsed="0"/>
+    <w:lsdException w:name="Medium Grid 3 Accent 4" w:semiHidden="0" w:uiPriority="69" w:unhideWhenUsed="0"/>
+    <w:lsdException w:name="Dark List Accent 4" w:semiHidden="0" w:uiPriority="70" w:unhideWhenUsed="0"/>
+    <w:lsdException w:name="Colorful Shading Accent 4" w:semiHidden="0" w:uiPriority="71" w:unhideWhenUsed="0"/>
+    <w:lsdException w:name="Colorful List Accent 4" w:semiHidden="0" w:uiPriority="72" w:unhideWhenUsed="0"/>
+    <w:lsdException w:name="Colorful Grid Accent 4" w:semiHidden="0" w:uiPriority="73" w:unhideWhenUsed="0"/>
+    <w:lsdException w:name="Light Shading Accent 5" w:semiHidden="0" w:uiPriority="60" w:unhideWhenUsed="0"/>
+    <w:lsdException w:name="Light List Accent 5" w:semiHidden="0" w:uiPriority="61" w:unhideWhenUsed="0"/>
+    <w:lsdException w:name="Light Grid Accent 5" w:semiHidden="0" w:uiPriority="62" w:unhideWhenUsed="0"/>
+    <w:lsdException w:name="Medium Shading 1 Accent 5" w:semiHidden="0" w:uiPriority="63" w:unhideWhenUsed="0"/>
+    <w:lsdException w:name="Medium Shading 2 Accent 5" w:semiHidden="0" w:uiPriority="64" w:unhideWhenUsed="0"/>
+    <w:lsdException w:name="Medium List 1 Accent 5" w:semiHidden="0" w:uiPriority="65" w:unhideWhenUsed="0"/>
+    <w:lsdException w:name="Medium List 2 Accent 5" w:semiHidden="0" w:uiPriority="66" w:unhideWhenUsed="0"/>
+    <w:lsdException w:name="Medium Grid 1 Accent 5" w:semiHidden="0" w:uiPriority="67" w:unhideWhenUsed="0"/>
+    <w:lsdException w:name="Medium Grid 2 Accent 5" w:semiHidden="0" w:uiPriority="68" w:unhideWhenUsed="0"/>
+    <w:lsdException w:name="Medium Grid 3 Accent 5" w:semiHidden="0" w:uiPriority="69" w:unhideWhenUsed="0"/>
+    <w:lsdException w:name="Dark List Accent 5" w:semiHidden="0" w:uiPriority="70" w:unhideWhenUsed="0"/>
+    <w:lsdException w:name="Colorful Shading Accent 5" w:semiHidden="0" w:uiPriority="71" w:unhideWhenUsed="0"/>
+    <w:lsdException w:name="Colorful List Accent 5" w:semiHidden="0" w:uiPriority="72" w:unhideWhenUsed="0"/>
+    <w:lsdException w:name="Colorful Grid Accent 5" w:semiHidden="0" w:uiPriority="73" w:unhideWhenUsed="0"/>
+    <w:lsdException w:name="Light Shading Accent 6" w:semiHidden="0" w:uiPriority="60" w:unhideWhenUsed="0"/>
+    <w:lsdException w:name="Light List Accent 6" w:semiHidden="0" w:uiPriority="61" w:unhideWhenUsed="0"/>
+    <w:lsdException w:name="Light Grid Accent 6" w:semiHidden="0" w:uiPriority="62" w:unhideWhenUsed="0"/>
+    <w:lsdException w:name="Medium Shading 1 Accent 6" w:semiHidden="0" w:uiPriority="63" w:unhideWhenUsed="0"/>
+    <w:lsdException w:name="Medium Shading 2 Accent 6" w:semiHidden="0" w:uiPriority="64" w:unhideWhenUsed="0"/>
+    <w:lsdException w:name="Medium List 1 Accent 6" w:semiHidden="0" w:uiPriority="65" w:unhideWhenUsed="0"/>
+    <w:lsdException w:name="Medium List 2 Accent 6" w:semiHidden="0" w:uiPriority="66" w:unhideWhenUsed="0"/>
+    <w:lsdException w:name="Medium Grid 1 Accent 6" w:semiHidden="0" w:uiPriority="67" w:unhideWhenUsed="0"/>
+    <w:lsdException w:name="Medium Grid 2 Accent 6" w:semiHidden="0" w:uiPriority="68" w:unhideWhenUsed="0"/>
+    <w:lsdException w:name="Medium Grid 3 Accent 6" w:semiHidden="0" w:uiPriority="69" w:unhideWhenUsed="0"/>
+    <w:lsdException w:name="Dark List Accent 6" w:semiHidden="0" w:uiPriority="70" w:unhideWhenUsed="0"/>
+    <w:lsdException w:name="Colorful Shading Accent 6" w:semiHidden="0" w:uiPriority="71" w:unhideWhenUsed="0"/>
+    <w:lsdException w:name="Colorful List Accent 6" w:semiHidden="0" w:uiPriority="72" w:unhideWhenUsed="0"/>
+    <w:lsdException w:name="Colorful Grid Accent 6" w:semiHidden="0" w:uiPriority="73" w:unhideWhenUsed="0"/>
+    <w:lsdException w:name="Subtle Emphasis" w:semiHidden="0" w:uiPriority="19" w:unhideWhenUsed="0" w:qFormat="1"/>
+    <w:lsdException w:name="Intense Emphasis" w:semiHidden="0" w:uiPriority="21" w:unhideWhenUsed="0" w:qFormat="1"/>
+    <w:lsdException w:name="Subtle Reference" w:semiHidden="0" w:uiPriority="31" w:unhideWhenUsed="0" w:qFormat="1"/>
+    <w:lsdException w:name="Intense Reference" w:semiHidden="0" w:uiPriority="32" w:unhideWhenUsed="0" w:qFormat="1"/>
+    <w:lsdException w:name="Book Title" w:semiHidden="0" w:uiPriority="33" w:unhideWhenUsed="0" w:qFormat="1"/>
+    <w:lsdException w:name="Bibliography" w:uiPriority="37"/>
+    <w:lsdException w:name="TOC Heading" w:uiPriority="39" w:qFormat="1"/>
   </w:latentStyles>
-  <w:style w:type="paragraph" w:default="1" w:styleId="Standard">
+  <w:style w:type="paragraph" w:default="1" w:styleId="Normal">
     <w:name w:val="Normal"/>
     <w:qFormat/>
     <w:pPr>
@@ -6949,10 +6739,10 @@
       <w:lang w:val="en-US" w:eastAsia="en-US"/>
     </w:rPr>
   </w:style>
-  <w:style w:type="paragraph" w:styleId="berschrift1">
+  <w:style w:type="paragraph" w:styleId="Heading1">
     <w:name w:val="heading 1"/>
-    <w:basedOn w:val="Standard"/>
-    <w:next w:val="Standard"/>
+    <w:basedOn w:val="Normal"/>
+    <w:next w:val="Normal"/>
     <w:qFormat/>
     <w:pPr>
       <w:keepNext/>
@@ -6968,10 +6758,10 @@
       <w:sz w:val="24"/>
     </w:rPr>
   </w:style>
-  <w:style w:type="paragraph" w:styleId="berschrift2">
+  <w:style w:type="paragraph" w:styleId="Heading2">
     <w:name w:val="heading 2"/>
-    <w:basedOn w:val="berschrift1"/>
-    <w:next w:val="Standard"/>
+    <w:basedOn w:val="Heading1"/>
+    <w:next w:val="Normal"/>
     <w:qFormat/>
     <w:pPr>
       <w:numPr>
@@ -6983,10 +6773,10 @@
       <w:sz w:val="20"/>
     </w:rPr>
   </w:style>
-  <w:style w:type="paragraph" w:styleId="berschrift3">
+  <w:style w:type="paragraph" w:styleId="Heading3">
     <w:name w:val="heading 3"/>
-    <w:basedOn w:val="berschrift1"/>
-    <w:next w:val="Standard"/>
+    <w:basedOn w:val="Heading1"/>
+    <w:next w:val="Normal"/>
     <w:qFormat/>
     <w:pPr>
       <w:numPr>
@@ -7000,10 +6790,10 @@
       <w:sz w:val="20"/>
     </w:rPr>
   </w:style>
-  <w:style w:type="paragraph" w:styleId="berschrift4">
+  <w:style w:type="paragraph" w:styleId="Heading4">
     <w:name w:val="heading 4"/>
-    <w:basedOn w:val="berschrift1"/>
-    <w:next w:val="Standard"/>
+    <w:basedOn w:val="Heading1"/>
+    <w:next w:val="Normal"/>
     <w:qFormat/>
     <w:pPr>
       <w:numPr>
@@ -7016,10 +6806,10 @@
       <w:sz w:val="20"/>
     </w:rPr>
   </w:style>
-  <w:style w:type="paragraph" w:styleId="berschrift5">
+  <w:style w:type="paragraph" w:styleId="Heading5">
     <w:name w:val="heading 5"/>
-    <w:basedOn w:val="Standard"/>
-    <w:next w:val="Standard"/>
+    <w:basedOn w:val="Normal"/>
+    <w:next w:val="Normal"/>
     <w:qFormat/>
     <w:pPr>
       <w:numPr>
@@ -7033,10 +6823,10 @@
       <w:sz w:val="22"/>
     </w:rPr>
   </w:style>
-  <w:style w:type="paragraph" w:styleId="berschrift6">
+  <w:style w:type="paragraph" w:styleId="Heading6">
     <w:name w:val="heading 6"/>
-    <w:basedOn w:val="Standard"/>
-    <w:next w:val="Standard"/>
+    <w:basedOn w:val="Normal"/>
+    <w:next w:val="Normal"/>
     <w:qFormat/>
     <w:pPr>
       <w:numPr>
@@ -7051,10 +6841,10 @@
       <w:sz w:val="22"/>
     </w:rPr>
   </w:style>
-  <w:style w:type="paragraph" w:styleId="berschrift7">
+  <w:style w:type="paragraph" w:styleId="Heading7">
     <w:name w:val="heading 7"/>
-    <w:basedOn w:val="Standard"/>
-    <w:next w:val="Standard"/>
+    <w:basedOn w:val="Normal"/>
+    <w:next w:val="Normal"/>
     <w:qFormat/>
     <w:pPr>
       <w:numPr>
@@ -7065,10 +6855,10 @@
       <w:outlineLvl w:val="6"/>
     </w:pPr>
   </w:style>
-  <w:style w:type="paragraph" w:styleId="berschrift8">
+  <w:style w:type="paragraph" w:styleId="Heading8">
     <w:name w:val="heading 8"/>
-    <w:basedOn w:val="Standard"/>
-    <w:next w:val="Standard"/>
+    <w:basedOn w:val="Normal"/>
+    <w:next w:val="Normal"/>
     <w:qFormat/>
     <w:pPr>
       <w:numPr>
@@ -7082,10 +6872,10 @@
       <w:i/>
     </w:rPr>
   </w:style>
-  <w:style w:type="paragraph" w:styleId="berschrift9">
+  <w:style w:type="paragraph" w:styleId="Heading9">
     <w:name w:val="heading 9"/>
-    <w:basedOn w:val="Standard"/>
-    <w:next w:val="Standard"/>
+    <w:basedOn w:val="Normal"/>
+    <w:next w:val="Normal"/>
     <w:qFormat/>
     <w:pPr>
       <w:numPr>
@@ -7101,13 +6891,13 @@
       <w:sz w:val="18"/>
     </w:rPr>
   </w:style>
-  <w:style w:type="character" w:default="1" w:styleId="Absatz-Standardschriftart">
+  <w:style w:type="character" w:default="1" w:styleId="DefaultParagraphFont">
     <w:name w:val="Default Paragraph Font"/>
     <w:uiPriority w:val="1"/>
     <w:semiHidden/>
     <w:unhideWhenUsed/>
   </w:style>
-  <w:style w:type="table" w:default="1" w:styleId="NormaleTabelle">
+  <w:style w:type="table" w:default="1" w:styleId="TableNormal">
     <w:name w:val="Normal Table"/>
     <w:uiPriority w:val="99"/>
     <w:semiHidden/>
@@ -7122,7 +6912,7 @@
       </w:tblCellMar>
     </w:tblPr>
   </w:style>
-  <w:style w:type="numbering" w:default="1" w:styleId="KeineListe">
+  <w:style w:type="numbering" w:default="1" w:styleId="NoList">
     <w:name w:val="No List"/>
     <w:uiPriority w:val="99"/>
     <w:semiHidden/>
@@ -7130,7 +6920,7 @@
   </w:style>
   <w:style w:type="paragraph" w:customStyle="1" w:styleId="Paragraph2">
     <w:name w:val="Paragraph2"/>
-    <w:basedOn w:val="Standard"/>
+    <w:basedOn w:val="Normal"/>
     <w:pPr>
       <w:spacing w:before="80"/>
       <w:ind w:left="720"/>
@@ -7141,10 +6931,10 @@
       <w:lang w:val="en-AU"/>
     </w:rPr>
   </w:style>
-  <w:style w:type="paragraph" w:styleId="Titel">
+  <w:style w:type="paragraph" w:styleId="Title">
     <w:name w:val="Title"/>
-    <w:basedOn w:val="Standard"/>
-    <w:next w:val="Standard"/>
+    <w:basedOn w:val="Normal"/>
+    <w:next w:val="Normal"/>
     <w:qFormat/>
     <w:pPr>
       <w:spacing w:line="240" w:lineRule="auto"/>
@@ -7156,9 +6946,9 @@
       <w:sz w:val="36"/>
     </w:rPr>
   </w:style>
-  <w:style w:type="paragraph" w:styleId="Untertitel">
+  <w:style w:type="paragraph" w:styleId="Subtitle">
     <w:name w:val="Subtitle"/>
-    <w:basedOn w:val="Standard"/>
+    <w:basedOn w:val="Normal"/>
     <w:qFormat/>
     <w:pPr>
       <w:spacing w:after="60"/>
@@ -7171,18 +6961,18 @@
       <w:lang w:val="en-AU"/>
     </w:rPr>
   </w:style>
-  <w:style w:type="paragraph" w:styleId="Standardeinzug">
+  <w:style w:type="paragraph" w:styleId="NormalIndent">
     <w:name w:val="Normal Indent"/>
-    <w:basedOn w:val="Standard"/>
+    <w:basedOn w:val="Normal"/>
     <w:semiHidden/>
     <w:pPr>
       <w:ind w:left="900" w:hanging="900"/>
     </w:pPr>
   </w:style>
-  <w:style w:type="paragraph" w:styleId="Verzeichnis1">
+  <w:style w:type="paragraph" w:styleId="TOC1">
     <w:name w:val="toc 1"/>
-    <w:basedOn w:val="Standard"/>
-    <w:next w:val="Standard"/>
+    <w:basedOn w:val="Normal"/>
+    <w:next w:val="Normal"/>
     <w:uiPriority w:val="39"/>
     <w:pPr>
       <w:tabs>
@@ -7192,10 +6982,10 @@
       <w:ind w:right="720"/>
     </w:pPr>
   </w:style>
-  <w:style w:type="paragraph" w:styleId="Verzeichnis2">
+  <w:style w:type="paragraph" w:styleId="TOC2">
     <w:name w:val="toc 2"/>
-    <w:basedOn w:val="Standard"/>
-    <w:next w:val="Standard"/>
+    <w:basedOn w:val="Normal"/>
+    <w:next w:val="Normal"/>
     <w:uiPriority w:val="39"/>
     <w:pPr>
       <w:tabs>
@@ -7204,10 +6994,10 @@
       <w:ind w:left="432" w:right="720"/>
     </w:pPr>
   </w:style>
-  <w:style w:type="paragraph" w:styleId="Verzeichnis3">
+  <w:style w:type="paragraph" w:styleId="TOC3">
     <w:name w:val="toc 3"/>
-    <w:basedOn w:val="Standard"/>
-    <w:next w:val="Standard"/>
+    <w:basedOn w:val="Normal"/>
+    <w:next w:val="Normal"/>
     <w:uiPriority w:val="39"/>
     <w:pPr>
       <w:tabs>
@@ -7217,9 +7007,9 @@
       <w:ind w:left="864"/>
     </w:pPr>
   </w:style>
-  <w:style w:type="paragraph" w:styleId="Kopfzeile">
+  <w:style w:type="paragraph" w:styleId="Header">
     <w:name w:val="header"/>
-    <w:basedOn w:val="Standard"/>
+    <w:basedOn w:val="Normal"/>
     <w:semiHidden/>
     <w:pPr>
       <w:tabs>
@@ -7228,9 +7018,9 @@
       </w:tabs>
     </w:pPr>
   </w:style>
-  <w:style w:type="paragraph" w:styleId="Fuzeile">
+  <w:style w:type="paragraph" w:styleId="Footer">
     <w:name w:val="footer"/>
-    <w:basedOn w:val="Standard"/>
+    <w:basedOn w:val="Normal"/>
     <w:semiHidden/>
     <w:pPr>
       <w:tabs>
@@ -7239,21 +7029,21 @@
       </w:tabs>
     </w:pPr>
   </w:style>
-  <w:style w:type="character" w:styleId="Seitenzahl">
+  <w:style w:type="character" w:styleId="PageNumber">
     <w:name w:val="page number"/>
-    <w:basedOn w:val="Absatz-Standardschriftart"/>
+    <w:basedOn w:val="DefaultParagraphFont"/>
     <w:semiHidden/>
   </w:style>
   <w:style w:type="paragraph" w:customStyle="1" w:styleId="Bullet1">
     <w:name w:val="Bullet1"/>
-    <w:basedOn w:val="Standard"/>
+    <w:basedOn w:val="Normal"/>
     <w:pPr>
       <w:ind w:left="720" w:hanging="432"/>
     </w:pPr>
   </w:style>
   <w:style w:type="paragraph" w:customStyle="1" w:styleId="Bullet2">
     <w:name w:val="Bullet2"/>
-    <w:basedOn w:val="Standard"/>
+    <w:basedOn w:val="Normal"/>
     <w:pPr>
       <w:ind w:left="1440" w:hanging="360"/>
     </w:pPr>
@@ -7263,15 +7053,15 @@
   </w:style>
   <w:style w:type="paragraph" w:customStyle="1" w:styleId="Tabletext">
     <w:name w:val="Tabletext"/>
-    <w:basedOn w:val="Standard"/>
+    <w:basedOn w:val="Normal"/>
     <w:pPr>
       <w:keepLines/>
       <w:spacing w:after="120"/>
     </w:pPr>
   </w:style>
-  <w:style w:type="paragraph" w:styleId="Textkrper">
+  <w:style w:type="paragraph" w:styleId="BodyText">
     <w:name w:val="Body Text"/>
-    <w:basedOn w:val="Standard"/>
+    <w:basedOn w:val="Normal"/>
     <w:semiHidden/>
     <w:pPr>
       <w:keepLines/>
@@ -7279,9 +7069,9 @@
       <w:ind w:left="720"/>
     </w:pPr>
   </w:style>
-  <w:style w:type="paragraph" w:styleId="Dokumentstruktur">
+  <w:style w:type="paragraph" w:styleId="DocumentMap">
     <w:name w:val="Document Map"/>
-    <w:basedOn w:val="Standard"/>
+    <w:basedOn w:val="Normal"/>
     <w:semiHidden/>
     <w:pPr>
       <w:shd w:val="clear" w:color="auto" w:fill="000080"/>
@@ -7290,18 +7080,18 @@
       <w:rFonts w:ascii="Tahoma" w:hAnsi="Tahoma"/>
     </w:rPr>
   </w:style>
-  <w:style w:type="character" w:styleId="Funotenzeichen">
+  <w:style w:type="character" w:styleId="FootnoteReference">
     <w:name w:val="footnote reference"/>
-    <w:basedOn w:val="Absatz-Standardschriftart"/>
+    <w:basedOn w:val="DefaultParagraphFont"/>
     <w:semiHidden/>
     <w:rPr>
       <w:sz w:val="20"/>
       <w:vertAlign w:val="superscript"/>
     </w:rPr>
   </w:style>
-  <w:style w:type="paragraph" w:styleId="Funotentext">
+  <w:style w:type="paragraph" w:styleId="FootnoteText">
     <w:name w:val="footnote text"/>
-    <w:basedOn w:val="Standard"/>
+    <w:basedOn w:val="Normal"/>
     <w:semiHidden/>
     <w:pPr>
       <w:keepNext/>
@@ -7319,7 +7109,7 @@
   </w:style>
   <w:style w:type="paragraph" w:customStyle="1" w:styleId="MainTitle">
     <w:name w:val="Main Title"/>
-    <w:basedOn w:val="Standard"/>
+    <w:basedOn w:val="Normal"/>
     <w:pPr>
       <w:spacing w:before="480" w:after="60" w:line="240" w:lineRule="auto"/>
       <w:jc w:val="center"/>
@@ -7333,7 +7123,7 @@
   </w:style>
   <w:style w:type="paragraph" w:customStyle="1" w:styleId="Paragraph1">
     <w:name w:val="Paragraph1"/>
-    <w:basedOn w:val="Standard"/>
+    <w:basedOn w:val="Normal"/>
     <w:pPr>
       <w:spacing w:before="80" w:line="240" w:lineRule="auto"/>
       <w:jc w:val="both"/>
@@ -7341,7 +7131,7 @@
   </w:style>
   <w:style w:type="paragraph" w:customStyle="1" w:styleId="Paragraph3">
     <w:name w:val="Paragraph3"/>
-    <w:basedOn w:val="Standard"/>
+    <w:basedOn w:val="Normal"/>
     <w:pPr>
       <w:spacing w:before="80" w:line="240" w:lineRule="auto"/>
       <w:ind w:left="1530"/>
@@ -7350,79 +7140,79 @@
   </w:style>
   <w:style w:type="paragraph" w:customStyle="1" w:styleId="Paragraph4">
     <w:name w:val="Paragraph4"/>
-    <w:basedOn w:val="Standard"/>
+    <w:basedOn w:val="Normal"/>
     <w:pPr>
       <w:spacing w:before="80" w:line="240" w:lineRule="auto"/>
       <w:ind w:left="2250"/>
       <w:jc w:val="both"/>
     </w:pPr>
   </w:style>
-  <w:style w:type="paragraph" w:styleId="Verzeichnis4">
+  <w:style w:type="paragraph" w:styleId="TOC4">
     <w:name w:val="toc 4"/>
-    <w:basedOn w:val="Standard"/>
-    <w:next w:val="Standard"/>
+    <w:basedOn w:val="Normal"/>
+    <w:next w:val="Normal"/>
     <w:semiHidden/>
     <w:pPr>
       <w:ind w:left="600"/>
     </w:pPr>
   </w:style>
-  <w:style w:type="paragraph" w:styleId="Verzeichnis5">
+  <w:style w:type="paragraph" w:styleId="TOC5">
     <w:name w:val="toc 5"/>
-    <w:basedOn w:val="Standard"/>
-    <w:next w:val="Standard"/>
+    <w:basedOn w:val="Normal"/>
+    <w:next w:val="Normal"/>
     <w:semiHidden/>
     <w:pPr>
       <w:ind w:left="800"/>
     </w:pPr>
   </w:style>
-  <w:style w:type="paragraph" w:styleId="Verzeichnis6">
+  <w:style w:type="paragraph" w:styleId="TOC6">
     <w:name w:val="toc 6"/>
-    <w:basedOn w:val="Standard"/>
-    <w:next w:val="Standard"/>
+    <w:basedOn w:val="Normal"/>
+    <w:next w:val="Normal"/>
     <w:semiHidden/>
     <w:pPr>
       <w:ind w:left="1000"/>
     </w:pPr>
   </w:style>
-  <w:style w:type="paragraph" w:styleId="Verzeichnis7">
+  <w:style w:type="paragraph" w:styleId="TOC7">
     <w:name w:val="toc 7"/>
-    <w:basedOn w:val="Standard"/>
-    <w:next w:val="Standard"/>
+    <w:basedOn w:val="Normal"/>
+    <w:next w:val="Normal"/>
     <w:semiHidden/>
     <w:pPr>
       <w:ind w:left="1200"/>
     </w:pPr>
   </w:style>
-  <w:style w:type="paragraph" w:styleId="Verzeichnis8">
+  <w:style w:type="paragraph" w:styleId="TOC8">
     <w:name w:val="toc 8"/>
-    <w:basedOn w:val="Standard"/>
-    <w:next w:val="Standard"/>
+    <w:basedOn w:val="Normal"/>
+    <w:next w:val="Normal"/>
     <w:semiHidden/>
     <w:pPr>
       <w:ind w:left="1400"/>
     </w:pPr>
   </w:style>
-  <w:style w:type="paragraph" w:styleId="Verzeichnis9">
+  <w:style w:type="paragraph" w:styleId="TOC9">
     <w:name w:val="toc 9"/>
-    <w:basedOn w:val="Standard"/>
-    <w:next w:val="Standard"/>
+    <w:basedOn w:val="Normal"/>
+    <w:next w:val="Normal"/>
     <w:semiHidden/>
     <w:pPr>
       <w:ind w:left="1600"/>
     </w:pPr>
   </w:style>
-  <w:style w:type="paragraph" w:styleId="Textkrper2">
+  <w:style w:type="paragraph" w:styleId="BodyText2">
     <w:name w:val="Body Text 2"/>
-    <w:basedOn w:val="Standard"/>
+    <w:basedOn w:val="Normal"/>
     <w:semiHidden/>
     <w:rPr>
       <w:i/>
       <w:color w:val="0000FF"/>
     </w:rPr>
   </w:style>
-  <w:style w:type="paragraph" w:styleId="Textkrper-Zeileneinzug">
+  <w:style w:type="paragraph" w:styleId="BodyTextIndent">
     <w:name w:val="Body Text Indent"/>
-    <w:basedOn w:val="Standard"/>
+    <w:basedOn w:val="Normal"/>
     <w:semiHidden/>
     <w:pPr>
       <w:ind w:left="720"/>
@@ -7435,7 +7225,7 @@
   </w:style>
   <w:style w:type="paragraph" w:customStyle="1" w:styleId="Body">
     <w:name w:val="Body"/>
-    <w:basedOn w:val="Standard"/>
+    <w:basedOn w:val="Normal"/>
     <w:pPr>
       <w:widowControl/>
       <w:spacing w:before="120" w:line="240" w:lineRule="auto"/>
@@ -7447,7 +7237,7 @@
   </w:style>
   <w:style w:type="paragraph" w:customStyle="1" w:styleId="Bullet">
     <w:name w:val="Bullet"/>
-    <w:basedOn w:val="Standard"/>
+    <w:basedOn w:val="Normal"/>
     <w:pPr>
       <w:widowControl/>
       <w:numPr>
@@ -7466,8 +7256,8 @@
   </w:style>
   <w:style w:type="paragraph" w:customStyle="1" w:styleId="InfoBlue">
     <w:name w:val="InfoBlue"/>
-    <w:basedOn w:val="Standard"/>
-    <w:next w:val="Textkrper"/>
+    <w:basedOn w:val="Normal"/>
+    <w:next w:val="BodyText"/>
     <w:autoRedefine/>
     <w:pPr>
       <w:spacing w:before="120" w:after="120"/>
@@ -7480,29 +7270,811 @@
   </w:style>
   <w:style w:type="character" w:styleId="Hyperlink">
     <w:name w:val="Hyperlink"/>
-    <w:basedOn w:val="Absatz-Standardschriftart"/>
+    <w:basedOn w:val="DefaultParagraphFont"/>
     <w:semiHidden/>
     <w:rPr>
       <w:color w:val="0000FF"/>
       <w:u w:val="single"/>
     </w:rPr>
   </w:style>
-  <w:style w:type="character" w:styleId="BesuchterHyperlink">
+  <w:style w:type="character" w:styleId="FollowedHyperlink">
     <w:name w:val="FollowedHyperlink"/>
-    <w:basedOn w:val="Absatz-Standardschriftart"/>
+    <w:basedOn w:val="DefaultParagraphFont"/>
     <w:semiHidden/>
     <w:rPr>
       <w:color w:val="800080"/>
       <w:u w:val="single"/>
     </w:rPr>
   </w:style>
-  <w:style w:type="character" w:styleId="Fett">
+  <w:style w:type="character" w:styleId="Strong">
     <w:name w:val="Strong"/>
-    <w:basedOn w:val="Absatz-Standardschriftart"/>
+    <w:basedOn w:val="DefaultParagraphFont"/>
     <w:qFormat/>
     <w:rPr>
       <w:b/>
       <w:bCs/>
+    </w:rPr>
+  </w:style>
+  <w:style w:type="paragraph" w:styleId="BalloonText">
+    <w:name w:val="Balloon Text"/>
+    <w:basedOn w:val="Normal"/>
+    <w:link w:val="BalloonTextChar"/>
+    <w:uiPriority w:val="99"/>
+    <w:semiHidden/>
+    <w:unhideWhenUsed/>
+    <w:rsid w:val="004173AF"/>
+    <w:pPr>
+      <w:spacing w:line="240" w:lineRule="auto"/>
+    </w:pPr>
+    <w:rPr>
+      <w:rFonts w:ascii="Tahoma" w:hAnsi="Tahoma" w:cs="Tahoma"/>
+      <w:sz w:val="16"/>
+      <w:szCs w:val="16"/>
+    </w:rPr>
+  </w:style>
+  <w:style w:type="character" w:customStyle="1" w:styleId="BalloonTextChar">
+    <w:name w:val="Balloon Text Char"/>
+    <w:basedOn w:val="DefaultParagraphFont"/>
+    <w:link w:val="BalloonText"/>
+    <w:uiPriority w:val="99"/>
+    <w:semiHidden/>
+    <w:rsid w:val="004173AF"/>
+    <w:rPr>
+      <w:rFonts w:ascii="Tahoma" w:hAnsi="Tahoma" w:cs="Tahoma"/>
+      <w:sz w:val="16"/>
+      <w:szCs w:val="16"/>
+      <w:lang w:val="en-US" w:eastAsia="en-US"/>
+    </w:rPr>
+  </w:style>
+</w:styles>
+</file>
+
+<file path=word/stylesWithEffects.xml><?xml version="1.0" encoding="utf-8"?>
+<w:styles xmlns:wpc="http://schemas.microsoft.com/office/word/2010/wordprocessingCanvas" xmlns:mc="http://schemas.openxmlformats.org/markup-compatibility/2006" xmlns:o="urn:schemas-microsoft-com:office:office" xmlns:r="http://schemas.openxmlformats.org/officeDocument/2006/relationships" xmlns:m="http://schemas.openxmlformats.org/officeDocument/2006/math" xmlns:v="urn:schemas-microsoft-com:vml" xmlns:wp14="http://schemas.microsoft.com/office/word/2010/wordprocessingDrawing" xmlns:wp="http://schemas.openxmlformats.org/drawingml/2006/wordprocessingDrawing" xmlns:w10="urn:schemas-microsoft-com:office:word" xmlns:w="http://schemas.openxmlformats.org/wordprocessingml/2006/main" xmlns:w14="http://schemas.microsoft.com/office/word/2010/wordml" xmlns:wpg="http://schemas.microsoft.com/office/word/2010/wordprocessingGroup" xmlns:wpi="http://schemas.microsoft.com/office/word/2010/wordprocessingInk" xmlns:wne="http://schemas.microsoft.com/office/word/2006/wordml" xmlns:wps="http://schemas.microsoft.com/office/word/2010/wordprocessingShape" mc:Ignorable="w14 wp14">
+  <w:docDefaults>
+    <w:rPrDefault>
+      <w:rPr>
+        <w:rFonts w:ascii="Times New Roman" w:eastAsia="Times New Roman" w:hAnsi="Times New Roman" w:cs="Times New Roman"/>
+        <w:lang w:val="de-DE" w:eastAsia="de-DE" w:bidi="ar-SA"/>
+      </w:rPr>
+    </w:rPrDefault>
+    <w:pPrDefault/>
+  </w:docDefaults>
+  <w:latentStyles w:defLockedState="0" w:defUIPriority="99" w:defSemiHidden="1" w:defUnhideWhenUsed="1" w:defQFormat="0" w:count="267">
+    <w:lsdException w:name="Normal" w:semiHidden="0" w:uiPriority="0" w:unhideWhenUsed="0" w:qFormat="1"/>
+    <w:lsdException w:name="heading 1" w:semiHidden="0" w:uiPriority="9" w:unhideWhenUsed="0" w:qFormat="1"/>
+    <w:lsdException w:name="heading 2" w:semiHidden="0" w:uiPriority="9" w:unhideWhenUsed="0" w:qFormat="1"/>
+    <w:lsdException w:name="heading 3" w:semiHidden="0" w:uiPriority="9" w:unhideWhenUsed="0" w:qFormat="1"/>
+    <w:lsdException w:name="heading 4" w:semiHidden="0" w:uiPriority="9" w:unhideWhenUsed="0" w:qFormat="1"/>
+    <w:lsdException w:name="heading 5" w:semiHidden="0" w:uiPriority="9" w:unhideWhenUsed="0" w:qFormat="1"/>
+    <w:lsdException w:name="heading 6" w:semiHidden="0" w:uiPriority="9" w:unhideWhenUsed="0" w:qFormat="1"/>
+    <w:lsdException w:name="heading 7" w:semiHidden="0" w:uiPriority="9" w:unhideWhenUsed="0" w:qFormat="1"/>
+    <w:lsdException w:name="heading 8" w:semiHidden="0" w:uiPriority="9" w:unhideWhenUsed="0" w:qFormat="1"/>
+    <w:lsdException w:name="heading 9" w:semiHidden="0" w:uiPriority="9" w:unhideWhenUsed="0" w:qFormat="1"/>
+    <w:lsdException w:name="toc 1" w:uiPriority="39"/>
+    <w:lsdException w:name="toc 2" w:uiPriority="39"/>
+    <w:lsdException w:name="toc 3" w:uiPriority="39"/>
+    <w:lsdException w:name="toc 4" w:uiPriority="39"/>
+    <w:lsdException w:name="toc 5" w:uiPriority="39"/>
+    <w:lsdException w:name="toc 6" w:uiPriority="39"/>
+    <w:lsdException w:name="toc 7" w:uiPriority="39"/>
+    <w:lsdException w:name="toc 8" w:uiPriority="39"/>
+    <w:lsdException w:name="toc 9" w:uiPriority="39"/>
+    <w:lsdException w:name="caption" w:uiPriority="35" w:qFormat="1"/>
+    <w:lsdException w:name="Title" w:semiHidden="0" w:uiPriority="10" w:unhideWhenUsed="0" w:qFormat="1"/>
+    <w:lsdException w:name="Default Paragraph Font" w:uiPriority="1"/>
+    <w:lsdException w:name="Subtitle" w:semiHidden="0" w:uiPriority="11" w:unhideWhenUsed="0" w:qFormat="1"/>
+    <w:lsdException w:name="Strong" w:semiHidden="0" w:uiPriority="22" w:unhideWhenUsed="0" w:qFormat="1"/>
+    <w:lsdException w:name="Emphasis" w:semiHidden="0" w:uiPriority="20" w:unhideWhenUsed="0" w:qFormat="1"/>
+    <w:lsdException w:name="Table Grid" w:semiHidden="0" w:uiPriority="39" w:unhideWhenUsed="0"/>
+    <w:lsdException w:name="Placeholder Text" w:unhideWhenUsed="0"/>
+    <w:lsdException w:name="No Spacing" w:semiHidden="0" w:uiPriority="1" w:unhideWhenUsed="0" w:qFormat="1"/>
+    <w:lsdException w:name="Light Shading" w:semiHidden="0" w:uiPriority="60" w:unhideWhenUsed="0"/>
+    <w:lsdException w:name="Light List" w:semiHidden="0" w:uiPriority="61" w:unhideWhenUsed="0"/>
+    <w:lsdException w:name="Light Grid" w:semiHidden="0" w:uiPriority="62" w:unhideWhenUsed="0"/>
+    <w:lsdException w:name="Medium Shading 1" w:semiHidden="0" w:uiPriority="63" w:unhideWhenUsed="0"/>
+    <w:lsdException w:name="Medium Shading 2" w:semiHidden="0" w:uiPriority="64" w:unhideWhenUsed="0"/>
+    <w:lsdException w:name="Medium List 1" w:semiHidden="0" w:uiPriority="65" w:unhideWhenUsed="0"/>
+    <w:lsdException w:name="Medium List 2" w:semiHidden="0" w:uiPriority="66" w:unhideWhenUsed="0"/>
+    <w:lsdException w:name="Medium Grid 1" w:semiHidden="0" w:uiPriority="67" w:unhideWhenUsed="0"/>
+    <w:lsdException w:name="Medium Grid 2" w:semiHidden="0" w:uiPriority="68" w:unhideWhenUsed="0"/>
+    <w:lsdException w:name="Medium Grid 3" w:semiHidden="0" w:uiPriority="69" w:unhideWhenUsed="0"/>
+    <w:lsdException w:name="Dark List" w:semiHidden="0" w:uiPriority="70" w:unhideWhenUsed="0"/>
+    <w:lsdException w:name="Colorful Shading" w:semiHidden="0" w:uiPriority="71" w:unhideWhenUsed="0"/>
+    <w:lsdException w:name="Colorful List" w:semiHidden="0" w:uiPriority="72" w:unhideWhenUsed="0"/>
+    <w:lsdException w:name="Colorful Grid" w:semiHidden="0" w:uiPriority="73" w:unhideWhenUsed="0"/>
+    <w:lsdException w:name="Light Shading Accent 1" w:semiHidden="0" w:uiPriority="60" w:unhideWhenUsed="0"/>
+    <w:lsdException w:name="Light List Accent 1" w:semiHidden="0" w:uiPriority="61" w:unhideWhenUsed="0"/>
+    <w:lsdException w:name="Light Grid Accent 1" w:semiHidden="0" w:uiPriority="62" w:unhideWhenUsed="0"/>
+    <w:lsdException w:name="Medium Shading 1 Accent 1" w:semiHidden="0" w:uiPriority="63" w:unhideWhenUsed="0"/>
+    <w:lsdException w:name="Medium Shading 2 Accent 1" w:semiHidden="0" w:uiPriority="64" w:unhideWhenUsed="0"/>
+    <w:lsdException w:name="Medium List 1 Accent 1" w:semiHidden="0" w:uiPriority="65" w:unhideWhenUsed="0"/>
+    <w:lsdException w:name="Revision" w:unhideWhenUsed="0"/>
+    <w:lsdException w:name="List Paragraph" w:semiHidden="0" w:uiPriority="34" w:unhideWhenUsed="0" w:qFormat="1"/>
+    <w:lsdException w:name="Quote" w:semiHidden="0" w:uiPriority="29" w:unhideWhenUsed="0" w:qFormat="1"/>
+    <w:lsdException w:name="Intense Quote" w:semiHidden="0" w:uiPriority="30" w:unhideWhenUsed="0" w:qFormat="1"/>
+    <w:lsdException w:name="Medium List 2 Accent 1" w:semiHidden="0" w:uiPriority="66" w:unhideWhenUsed="0"/>
+    <w:lsdException w:name="Medium Grid 1 Accent 1" w:semiHidden="0" w:uiPriority="67" w:unhideWhenUsed="0"/>
+    <w:lsdException w:name="Medium Grid 2 Accent 1" w:semiHidden="0" w:uiPriority="68" w:unhideWhenUsed="0"/>
+    <w:lsdException w:name="Medium Grid 3 Accent 1" w:semiHidden="0" w:uiPriority="69" w:unhideWhenUsed="0"/>
+    <w:lsdException w:name="Dark List Accent 1" w:semiHidden="0" w:uiPriority="70" w:unhideWhenUsed="0"/>
+    <w:lsdException w:name="Colorful Shading Accent 1" w:semiHidden="0" w:uiPriority="71" w:unhideWhenUsed="0"/>
+    <w:lsdException w:name="Colorful List Accent 1" w:semiHidden="0" w:uiPriority="72" w:unhideWhenUsed="0"/>
+    <w:lsdException w:name="Colorful Grid Accent 1" w:semiHidden="0" w:uiPriority="73" w:unhideWhenUsed="0"/>
+    <w:lsdException w:name="Light Shading Accent 2" w:semiHidden="0" w:uiPriority="60" w:unhideWhenUsed="0"/>
+    <w:lsdException w:name="Light List Accent 2" w:semiHidden="0" w:uiPriority="61" w:unhideWhenUsed="0"/>
+    <w:lsdException w:name="Light Grid Accent 2" w:semiHidden="0" w:uiPriority="62" w:unhideWhenUsed="0"/>
+    <w:lsdException w:name="Medium Shading 1 Accent 2" w:semiHidden="0" w:uiPriority="63" w:unhideWhenUsed="0"/>
+    <w:lsdException w:name="Medium Shading 2 Accent 2" w:semiHidden="0" w:uiPriority="64" w:unhideWhenUsed="0"/>
+    <w:lsdException w:name="Medium List 1 Accent 2" w:semiHidden="0" w:uiPriority="65" w:unhideWhenUsed="0"/>
+    <w:lsdException w:name="Medium List 2 Accent 2" w:semiHidden="0" w:uiPriority="66" w:unhideWhenUsed="0"/>
+    <w:lsdException w:name="Medium Grid 1 Accent 2" w:semiHidden="0" w:uiPriority="67" w:unhideWhenUsed="0"/>
+    <w:lsdException w:name="Medium Grid 2 Accent 2" w:semiHidden="0" w:uiPriority="68" w:unhideWhenUsed="0"/>
+    <w:lsdException w:name="Medium Grid 3 Accent 2" w:semiHidden="0" w:uiPriority="69" w:unhideWhenUsed="0"/>
+    <w:lsdException w:name="Dark List Accent 2" w:semiHidden="0" w:uiPriority="70" w:unhideWhenUsed="0"/>
+    <w:lsdException w:name="Colorful Shading Accent 2" w:semiHidden="0" w:uiPriority="71" w:unhideWhenUsed="0"/>
+    <w:lsdException w:name="Colorful List Accent 2" w:semiHidden="0" w:uiPriority="72" w:unhideWhenUsed="0"/>
+    <w:lsdException w:name="Colorful Grid Accent 2" w:semiHidden="0" w:uiPriority="73" w:unhideWhenUsed="0"/>
+    <w:lsdException w:name="Light Shading Accent 3" w:semiHidden="0" w:uiPriority="60" w:unhideWhenUsed="0"/>
+    <w:lsdException w:name="Light List Accent 3" w:semiHidden="0" w:uiPriority="61" w:unhideWhenUsed="0"/>
+    <w:lsdException w:name="Light Grid Accent 3" w:semiHidden="0" w:uiPriority="62" w:unhideWhenUsed="0"/>
+    <w:lsdException w:name="Medium Shading 1 Accent 3" w:semiHidden="0" w:uiPriority="63" w:unhideWhenUsed="0"/>
+    <w:lsdException w:name="Medium Shading 2 Accent 3" w:semiHidden="0" w:uiPriority="64" w:unhideWhenUsed="0"/>
+    <w:lsdException w:name="Medium List 1 Accent 3" w:semiHidden="0" w:uiPriority="65" w:unhideWhenUsed="0"/>
+    <w:lsdException w:name="Medium List 2 Accent 3" w:semiHidden="0" w:uiPriority="66" w:unhideWhenUsed="0"/>
+    <w:lsdException w:name="Medium Grid 1 Accent 3" w:semiHidden="0" w:uiPriority="67" w:unhideWhenUsed="0"/>
+    <w:lsdException w:name="Medium Grid 2 Accent 3" w:semiHidden="0" w:uiPriority="68" w:unhideWhenUsed="0"/>
+    <w:lsdException w:name="Medium Grid 3 Accent 3" w:semiHidden="0" w:uiPriority="69" w:unhideWhenUsed="0"/>
+    <w:lsdException w:name="Dark List Accent 3" w:semiHidden="0" w:uiPriority="70" w:unhideWhenUsed="0"/>
+    <w:lsdException w:name="Colorful Shading Accent 3" w:semiHidden="0" w:uiPriority="71" w:unhideWhenUsed="0"/>
+    <w:lsdException w:name="Colorful List Accent 3" w:semiHidden="0" w:uiPriority="72" w:unhideWhenUsed="0"/>
+    <w:lsdException w:name="Colorful Grid Accent 3" w:semiHidden="0" w:uiPriority="73" w:unhideWhenUsed="0"/>
+    <w:lsdException w:name="Light Shading Accent 4" w:semiHidden="0" w:uiPriority="60" w:unhideWhenUsed="0"/>
+    <w:lsdException w:name="Light List Accent 4" w:semiHidden="0" w:uiPriority="61" w:unhideWhenUsed="0"/>
+    <w:lsdException w:name="Light Grid Accent 4" w:semiHidden="0" w:uiPriority="62" w:unhideWhenUsed="0"/>
+    <w:lsdException w:name="Medium Shading 1 Accent 4" w:semiHidden="0" w:uiPriority="63" w:unhideWhenUsed="0"/>
+    <w:lsdException w:name="Medium Shading 2 Accent 4" w:semiHidden="0" w:uiPriority="64" w:unhideWhenUsed="0"/>
+    <w:lsdException w:name="Medium List 1 Accent 4" w:semiHidden="0" w:uiPriority="65" w:unhideWhenUsed="0"/>
+    <w:lsdException w:name="Medium List 2 Accent 4" w:semiHidden="0" w:uiPriority="66" w:unhideWhenUsed="0"/>
+    <w:lsdException w:name="Medium Grid 1 Accent 4" w:semiHidden="0" w:uiPriority="67" w:unhideWhenUsed="0"/>
+    <w:lsdException w:name="Medium Grid 2 Accent 4" w:semiHidden="0" w:uiPriority="68" w:unhideWhenUsed="0"/>
+    <w:lsdException w:name="Medium Grid 3 Accent 4" w:semiHidden="0" w:uiPriority="69" w:unhideWhenUsed="0"/>
+    <w:lsdException w:name="Dark List Accent 4" w:semiHidden="0" w:uiPriority="70" w:unhideWhenUsed="0"/>
+    <w:lsdException w:name="Colorful Shading Accent 4" w:semiHidden="0" w:uiPriority="71" w:unhideWhenUsed="0"/>
+    <w:lsdException w:name="Colorful List Accent 4" w:semiHidden="0" w:uiPriority="72" w:unhideWhenUsed="0"/>
+    <w:lsdException w:name="Colorful Grid Accent 4" w:semiHidden="0" w:uiPriority="73" w:unhideWhenUsed="0"/>
+    <w:lsdException w:name="Light Shading Accent 5" w:semiHidden="0" w:uiPriority="60" w:unhideWhenUsed="0"/>
+    <w:lsdException w:name="Light List Accent 5" w:semiHidden="0" w:uiPriority="61" w:unhideWhenUsed="0"/>
+    <w:lsdException w:name="Light Grid Accent 5" w:semiHidden="0" w:uiPriority="62" w:unhideWhenUsed="0"/>
+    <w:lsdException w:name="Medium Shading 1 Accent 5" w:semiHidden="0" w:uiPriority="63" w:unhideWhenUsed="0"/>
+    <w:lsdException w:name="Medium Shading 2 Accent 5" w:semiHidden="0" w:uiPriority="64" w:unhideWhenUsed="0"/>
+    <w:lsdException w:name="Medium List 1 Accent 5" w:semiHidden="0" w:uiPriority="65" w:unhideWhenUsed="0"/>
+    <w:lsdException w:name="Medium List 2 Accent 5" w:semiHidden="0" w:uiPriority="66" w:unhideWhenUsed="0"/>
+    <w:lsdException w:name="Medium Grid 1 Accent 5" w:semiHidden="0" w:uiPriority="67" w:unhideWhenUsed="0"/>
+    <w:lsdException w:name="Medium Grid 2 Accent 5" w:semiHidden="0" w:uiPriority="68" w:unhideWhenUsed="0"/>
+    <w:lsdException w:name="Medium Grid 3 Accent 5" w:semiHidden="0" w:uiPriority="69" w:unhideWhenUsed="0"/>
+    <w:lsdException w:name="Dark List Accent 5" w:semiHidden="0" w:uiPriority="70" w:unhideWhenUsed="0"/>
+    <w:lsdException w:name="Colorful Shading Accent 5" w:semiHidden="0" w:uiPriority="71" w:unhideWhenUsed="0"/>
+    <w:lsdException w:name="Colorful List Accent 5" w:semiHidden="0" w:uiPriority="72" w:unhideWhenUsed="0"/>
+    <w:lsdException w:name="Colorful Grid Accent 5" w:semiHidden="0" w:uiPriority="73" w:unhideWhenUsed="0"/>
+    <w:lsdException w:name="Light Shading Accent 6" w:semiHidden="0" w:uiPriority="60" w:unhideWhenUsed="0"/>
+    <w:lsdException w:name="Light List Accent 6" w:semiHidden="0" w:uiPriority="61" w:unhideWhenUsed="0"/>
+    <w:lsdException w:name="Light Grid Accent 6" w:semiHidden="0" w:uiPriority="62" w:unhideWhenUsed="0"/>
+    <w:lsdException w:name="Medium Shading 1 Accent 6" w:semiHidden="0" w:uiPriority="63" w:unhideWhenUsed="0"/>
+    <w:lsdException w:name="Medium Shading 2 Accent 6" w:semiHidden="0" w:uiPriority="64" w:unhideWhenUsed="0"/>
+    <w:lsdException w:name="Medium List 1 Accent 6" w:semiHidden="0" w:uiPriority="65" w:unhideWhenUsed="0"/>
+    <w:lsdException w:name="Medium List 2 Accent 6" w:semiHidden="0" w:uiPriority="66" w:unhideWhenUsed="0"/>
+    <w:lsdException w:name="Medium Grid 1 Accent 6" w:semiHidden="0" w:uiPriority="67" w:unhideWhenUsed="0"/>
+    <w:lsdException w:name="Medium Grid 2 Accent 6" w:semiHidden="0" w:uiPriority="68" w:unhideWhenUsed="0"/>
+    <w:lsdException w:name="Medium Grid 3 Accent 6" w:semiHidden="0" w:uiPriority="69" w:unhideWhenUsed="0"/>
+    <w:lsdException w:name="Dark List Accent 6" w:semiHidden="0" w:uiPriority="70" w:unhideWhenUsed="0"/>
+    <w:lsdException w:name="Colorful Shading Accent 6" w:semiHidden="0" w:uiPriority="71" w:unhideWhenUsed="0"/>
+    <w:lsdException w:name="Colorful List Accent 6" w:semiHidden="0" w:uiPriority="72" w:unhideWhenUsed="0"/>
+    <w:lsdException w:name="Colorful Grid Accent 6" w:semiHidden="0" w:uiPriority="73" w:unhideWhenUsed="0"/>
+    <w:lsdException w:name="Subtle Emphasis" w:semiHidden="0" w:uiPriority="19" w:unhideWhenUsed="0" w:qFormat="1"/>
+    <w:lsdException w:name="Intense Emphasis" w:semiHidden="0" w:uiPriority="21" w:unhideWhenUsed="0" w:qFormat="1"/>
+    <w:lsdException w:name="Subtle Reference" w:semiHidden="0" w:uiPriority="31" w:unhideWhenUsed="0" w:qFormat="1"/>
+    <w:lsdException w:name="Intense Reference" w:semiHidden="0" w:uiPriority="32" w:unhideWhenUsed="0" w:qFormat="1"/>
+    <w:lsdException w:name="Book Title" w:semiHidden="0" w:uiPriority="33" w:unhideWhenUsed="0" w:qFormat="1"/>
+    <w:lsdException w:name="Bibliography" w:uiPriority="37"/>
+    <w:lsdException w:name="TOC Heading" w:uiPriority="39" w:qFormat="1"/>
+  </w:latentStyles>
+  <w:style w:type="paragraph" w:default="1" w:styleId="Normal">
+    <w:name w:val="Normal"/>
+    <w:qFormat/>
+    <w:pPr>
+      <w:widowControl w:val="0"/>
+      <w:spacing w:line="240" w:lineRule="atLeast"/>
+    </w:pPr>
+    <w:rPr>
+      <w:lang w:val="en-US" w:eastAsia="en-US"/>
+    </w:rPr>
+  </w:style>
+  <w:style w:type="paragraph" w:styleId="Heading1">
+    <w:name w:val="heading 1"/>
+    <w:basedOn w:val="Normal"/>
+    <w:next w:val="Normal"/>
+    <w:qFormat/>
+    <w:pPr>
+      <w:keepNext/>
+      <w:numPr>
+        <w:numId w:val="1"/>
+      </w:numPr>
+      <w:spacing w:before="120" w:after="60"/>
+      <w:outlineLvl w:val="0"/>
+    </w:pPr>
+    <w:rPr>
+      <w:rFonts w:ascii="Arial" w:hAnsi="Arial"/>
+      <w:b/>
+      <w:sz w:val="24"/>
+    </w:rPr>
+  </w:style>
+  <w:style w:type="paragraph" w:styleId="Heading2">
+    <w:name w:val="heading 2"/>
+    <w:basedOn w:val="Heading1"/>
+    <w:next w:val="Normal"/>
+    <w:qFormat/>
+    <w:pPr>
+      <w:numPr>
+        <w:ilvl w:val="1"/>
+      </w:numPr>
+      <w:outlineLvl w:val="1"/>
+    </w:pPr>
+    <w:rPr>
+      <w:sz w:val="20"/>
+    </w:rPr>
+  </w:style>
+  <w:style w:type="paragraph" w:styleId="Heading3">
+    <w:name w:val="heading 3"/>
+    <w:basedOn w:val="Heading1"/>
+    <w:next w:val="Normal"/>
+    <w:qFormat/>
+    <w:pPr>
+      <w:numPr>
+        <w:ilvl w:val="2"/>
+      </w:numPr>
+      <w:outlineLvl w:val="2"/>
+    </w:pPr>
+    <w:rPr>
+      <w:b w:val="0"/>
+      <w:i/>
+      <w:sz w:val="20"/>
+    </w:rPr>
+  </w:style>
+  <w:style w:type="paragraph" w:styleId="Heading4">
+    <w:name w:val="heading 4"/>
+    <w:basedOn w:val="Heading1"/>
+    <w:next w:val="Normal"/>
+    <w:qFormat/>
+    <w:pPr>
+      <w:numPr>
+        <w:ilvl w:val="3"/>
+      </w:numPr>
+      <w:outlineLvl w:val="3"/>
+    </w:pPr>
+    <w:rPr>
+      <w:b w:val="0"/>
+      <w:sz w:val="20"/>
+    </w:rPr>
+  </w:style>
+  <w:style w:type="paragraph" w:styleId="Heading5">
+    <w:name w:val="heading 5"/>
+    <w:basedOn w:val="Normal"/>
+    <w:next w:val="Normal"/>
+    <w:qFormat/>
+    <w:pPr>
+      <w:numPr>
+        <w:ilvl w:val="4"/>
+        <w:numId w:val="1"/>
+      </w:numPr>
+      <w:spacing w:before="240" w:after="60"/>
+      <w:outlineLvl w:val="4"/>
+    </w:pPr>
+    <w:rPr>
+      <w:sz w:val="22"/>
+    </w:rPr>
+  </w:style>
+  <w:style w:type="paragraph" w:styleId="Heading6">
+    <w:name w:val="heading 6"/>
+    <w:basedOn w:val="Normal"/>
+    <w:next w:val="Normal"/>
+    <w:qFormat/>
+    <w:pPr>
+      <w:numPr>
+        <w:ilvl w:val="5"/>
+        <w:numId w:val="1"/>
+      </w:numPr>
+      <w:spacing w:before="240" w:after="60"/>
+      <w:outlineLvl w:val="5"/>
+    </w:pPr>
+    <w:rPr>
+      <w:i/>
+      <w:sz w:val="22"/>
+    </w:rPr>
+  </w:style>
+  <w:style w:type="paragraph" w:styleId="Heading7">
+    <w:name w:val="heading 7"/>
+    <w:basedOn w:val="Normal"/>
+    <w:next w:val="Normal"/>
+    <w:qFormat/>
+    <w:pPr>
+      <w:numPr>
+        <w:ilvl w:val="6"/>
+        <w:numId w:val="1"/>
+      </w:numPr>
+      <w:spacing w:before="240" w:after="60"/>
+      <w:outlineLvl w:val="6"/>
+    </w:pPr>
+  </w:style>
+  <w:style w:type="paragraph" w:styleId="Heading8">
+    <w:name w:val="heading 8"/>
+    <w:basedOn w:val="Normal"/>
+    <w:next w:val="Normal"/>
+    <w:qFormat/>
+    <w:pPr>
+      <w:numPr>
+        <w:ilvl w:val="7"/>
+        <w:numId w:val="1"/>
+      </w:numPr>
+      <w:spacing w:before="240" w:after="60"/>
+      <w:outlineLvl w:val="7"/>
+    </w:pPr>
+    <w:rPr>
+      <w:i/>
+    </w:rPr>
+  </w:style>
+  <w:style w:type="paragraph" w:styleId="Heading9">
+    <w:name w:val="heading 9"/>
+    <w:basedOn w:val="Normal"/>
+    <w:next w:val="Normal"/>
+    <w:qFormat/>
+    <w:pPr>
+      <w:numPr>
+        <w:ilvl w:val="8"/>
+        <w:numId w:val="1"/>
+      </w:numPr>
+      <w:spacing w:before="240" w:after="60"/>
+      <w:outlineLvl w:val="8"/>
+    </w:pPr>
+    <w:rPr>
+      <w:b/>
+      <w:i/>
+      <w:sz w:val="18"/>
+    </w:rPr>
+  </w:style>
+  <w:style w:type="character" w:default="1" w:styleId="DefaultParagraphFont">
+    <w:name w:val="Default Paragraph Font"/>
+    <w:uiPriority w:val="1"/>
+    <w:semiHidden/>
+    <w:unhideWhenUsed/>
+  </w:style>
+  <w:style w:type="table" w:default="1" w:styleId="TableNormal">
+    <w:name w:val="Normal Table"/>
+    <w:uiPriority w:val="99"/>
+    <w:semiHidden/>
+    <w:unhideWhenUsed/>
+    <w:tblPr>
+      <w:tblInd w:w="0" w:type="dxa"/>
+      <w:tblCellMar>
+        <w:top w:w="0" w:type="dxa"/>
+        <w:left w:w="108" w:type="dxa"/>
+        <w:bottom w:w="0" w:type="dxa"/>
+        <w:right w:w="108" w:type="dxa"/>
+      </w:tblCellMar>
+    </w:tblPr>
+  </w:style>
+  <w:style w:type="numbering" w:default="1" w:styleId="NoList">
+    <w:name w:val="No List"/>
+    <w:uiPriority w:val="99"/>
+    <w:semiHidden/>
+    <w:unhideWhenUsed/>
+  </w:style>
+  <w:style w:type="paragraph" w:customStyle="1" w:styleId="Paragraph2">
+    <w:name w:val="Paragraph2"/>
+    <w:basedOn w:val="Normal"/>
+    <w:pPr>
+      <w:spacing w:before="80"/>
+      <w:ind w:left="720"/>
+      <w:jc w:val="both"/>
+    </w:pPr>
+    <w:rPr>
+      <w:color w:val="000000"/>
+      <w:lang w:val="en-AU"/>
+    </w:rPr>
+  </w:style>
+  <w:style w:type="paragraph" w:styleId="Title">
+    <w:name w:val="Title"/>
+    <w:basedOn w:val="Normal"/>
+    <w:next w:val="Normal"/>
+    <w:qFormat/>
+    <w:pPr>
+      <w:spacing w:line="240" w:lineRule="auto"/>
+      <w:jc w:val="center"/>
+    </w:pPr>
+    <w:rPr>
+      <w:rFonts w:ascii="Arial" w:hAnsi="Arial"/>
+      <w:b/>
+      <w:sz w:val="36"/>
+    </w:rPr>
+  </w:style>
+  <w:style w:type="paragraph" w:styleId="Subtitle">
+    <w:name w:val="Subtitle"/>
+    <w:basedOn w:val="Normal"/>
+    <w:qFormat/>
+    <w:pPr>
+      <w:spacing w:after="60"/>
+      <w:jc w:val="center"/>
+    </w:pPr>
+    <w:rPr>
+      <w:rFonts w:ascii="Arial" w:hAnsi="Arial"/>
+      <w:i/>
+      <w:sz w:val="36"/>
+      <w:lang w:val="en-AU"/>
+    </w:rPr>
+  </w:style>
+  <w:style w:type="paragraph" w:styleId="NormalIndent">
+    <w:name w:val="Normal Indent"/>
+    <w:basedOn w:val="Normal"/>
+    <w:semiHidden/>
+    <w:pPr>
+      <w:ind w:left="900" w:hanging="900"/>
+    </w:pPr>
+  </w:style>
+  <w:style w:type="paragraph" w:styleId="TOC1">
+    <w:name w:val="toc 1"/>
+    <w:basedOn w:val="Normal"/>
+    <w:next w:val="Normal"/>
+    <w:uiPriority w:val="39"/>
+    <w:pPr>
+      <w:tabs>
+        <w:tab w:val="right" w:pos="9360"/>
+      </w:tabs>
+      <w:spacing w:before="240" w:after="60"/>
+      <w:ind w:right="720"/>
+    </w:pPr>
+  </w:style>
+  <w:style w:type="paragraph" w:styleId="TOC2">
+    <w:name w:val="toc 2"/>
+    <w:basedOn w:val="Normal"/>
+    <w:next w:val="Normal"/>
+    <w:uiPriority w:val="39"/>
+    <w:pPr>
+      <w:tabs>
+        <w:tab w:val="right" w:pos="9360"/>
+      </w:tabs>
+      <w:ind w:left="432" w:right="720"/>
+    </w:pPr>
+  </w:style>
+  <w:style w:type="paragraph" w:styleId="TOC3">
+    <w:name w:val="toc 3"/>
+    <w:basedOn w:val="Normal"/>
+    <w:next w:val="Normal"/>
+    <w:uiPriority w:val="39"/>
+    <w:pPr>
+      <w:tabs>
+        <w:tab w:val="left" w:pos="1440"/>
+        <w:tab w:val="right" w:pos="9360"/>
+      </w:tabs>
+      <w:ind w:left="864"/>
+    </w:pPr>
+  </w:style>
+  <w:style w:type="paragraph" w:styleId="Header">
+    <w:name w:val="header"/>
+    <w:basedOn w:val="Normal"/>
+    <w:semiHidden/>
+    <w:pPr>
+      <w:tabs>
+        <w:tab w:val="center" w:pos="4320"/>
+        <w:tab w:val="right" w:pos="8640"/>
+      </w:tabs>
+    </w:pPr>
+  </w:style>
+  <w:style w:type="paragraph" w:styleId="Footer">
+    <w:name w:val="footer"/>
+    <w:basedOn w:val="Normal"/>
+    <w:semiHidden/>
+    <w:pPr>
+      <w:tabs>
+        <w:tab w:val="center" w:pos="4320"/>
+        <w:tab w:val="right" w:pos="8640"/>
+      </w:tabs>
+    </w:pPr>
+  </w:style>
+  <w:style w:type="character" w:styleId="PageNumber">
+    <w:name w:val="page number"/>
+    <w:basedOn w:val="DefaultParagraphFont"/>
+    <w:semiHidden/>
+  </w:style>
+  <w:style w:type="paragraph" w:customStyle="1" w:styleId="Bullet1">
+    <w:name w:val="Bullet1"/>
+    <w:basedOn w:val="Normal"/>
+    <w:pPr>
+      <w:ind w:left="720" w:hanging="432"/>
+    </w:pPr>
+  </w:style>
+  <w:style w:type="paragraph" w:customStyle="1" w:styleId="Bullet2">
+    <w:name w:val="Bullet2"/>
+    <w:basedOn w:val="Normal"/>
+    <w:pPr>
+      <w:ind w:left="1440" w:hanging="360"/>
+    </w:pPr>
+    <w:rPr>
+      <w:color w:val="000080"/>
+    </w:rPr>
+  </w:style>
+  <w:style w:type="paragraph" w:customStyle="1" w:styleId="Tabletext">
+    <w:name w:val="Tabletext"/>
+    <w:basedOn w:val="Normal"/>
+    <w:pPr>
+      <w:keepLines/>
+      <w:spacing w:after="120"/>
+    </w:pPr>
+  </w:style>
+  <w:style w:type="paragraph" w:styleId="BodyText">
+    <w:name w:val="Body Text"/>
+    <w:basedOn w:val="Normal"/>
+    <w:semiHidden/>
+    <w:pPr>
+      <w:keepLines/>
+      <w:spacing w:after="120"/>
+      <w:ind w:left="720"/>
+    </w:pPr>
+  </w:style>
+  <w:style w:type="paragraph" w:styleId="DocumentMap">
+    <w:name w:val="Document Map"/>
+    <w:basedOn w:val="Normal"/>
+    <w:semiHidden/>
+    <w:pPr>
+      <w:shd w:val="clear" w:color="auto" w:fill="000080"/>
+    </w:pPr>
+    <w:rPr>
+      <w:rFonts w:ascii="Tahoma" w:hAnsi="Tahoma"/>
+    </w:rPr>
+  </w:style>
+  <w:style w:type="character" w:styleId="FootnoteReference">
+    <w:name w:val="footnote reference"/>
+    <w:basedOn w:val="DefaultParagraphFont"/>
+    <w:semiHidden/>
+    <w:rPr>
+      <w:sz w:val="20"/>
+      <w:vertAlign w:val="superscript"/>
+    </w:rPr>
+  </w:style>
+  <w:style w:type="paragraph" w:styleId="FootnoteText">
+    <w:name w:val="footnote text"/>
+    <w:basedOn w:val="Normal"/>
+    <w:semiHidden/>
+    <w:pPr>
+      <w:keepNext/>
+      <w:keepLines/>
+      <w:pBdr>
+        <w:bottom w:val="single" w:sz="6" w:space="0" w:color="000000"/>
+      </w:pBdr>
+      <w:spacing w:before="40" w:after="40"/>
+      <w:ind w:left="360" w:hanging="360"/>
+    </w:pPr>
+    <w:rPr>
+      <w:rFonts w:ascii="Helvetica" w:hAnsi="Helvetica"/>
+      <w:sz w:val="16"/>
+    </w:rPr>
+  </w:style>
+  <w:style w:type="paragraph" w:customStyle="1" w:styleId="MainTitle">
+    <w:name w:val="Main Title"/>
+    <w:basedOn w:val="Normal"/>
+    <w:pPr>
+      <w:spacing w:before="480" w:after="60" w:line="240" w:lineRule="auto"/>
+      <w:jc w:val="center"/>
+    </w:pPr>
+    <w:rPr>
+      <w:rFonts w:ascii="Arial" w:hAnsi="Arial"/>
+      <w:b/>
+      <w:kern w:val="28"/>
+      <w:sz w:val="32"/>
+    </w:rPr>
+  </w:style>
+  <w:style w:type="paragraph" w:customStyle="1" w:styleId="Paragraph1">
+    <w:name w:val="Paragraph1"/>
+    <w:basedOn w:val="Normal"/>
+    <w:pPr>
+      <w:spacing w:before="80" w:line="240" w:lineRule="auto"/>
+      <w:jc w:val="both"/>
+    </w:pPr>
+  </w:style>
+  <w:style w:type="paragraph" w:customStyle="1" w:styleId="Paragraph3">
+    <w:name w:val="Paragraph3"/>
+    <w:basedOn w:val="Normal"/>
+    <w:pPr>
+      <w:spacing w:before="80" w:line="240" w:lineRule="auto"/>
+      <w:ind w:left="1530"/>
+      <w:jc w:val="both"/>
+    </w:pPr>
+  </w:style>
+  <w:style w:type="paragraph" w:customStyle="1" w:styleId="Paragraph4">
+    <w:name w:val="Paragraph4"/>
+    <w:basedOn w:val="Normal"/>
+    <w:pPr>
+      <w:spacing w:before="80" w:line="240" w:lineRule="auto"/>
+      <w:ind w:left="2250"/>
+      <w:jc w:val="both"/>
+    </w:pPr>
+  </w:style>
+  <w:style w:type="paragraph" w:styleId="TOC4">
+    <w:name w:val="toc 4"/>
+    <w:basedOn w:val="Normal"/>
+    <w:next w:val="Normal"/>
+    <w:semiHidden/>
+    <w:pPr>
+      <w:ind w:left="600"/>
+    </w:pPr>
+  </w:style>
+  <w:style w:type="paragraph" w:styleId="TOC5">
+    <w:name w:val="toc 5"/>
+    <w:basedOn w:val="Normal"/>
+    <w:next w:val="Normal"/>
+    <w:semiHidden/>
+    <w:pPr>
+      <w:ind w:left="800"/>
+    </w:pPr>
+  </w:style>
+  <w:style w:type="paragraph" w:styleId="TOC6">
+    <w:name w:val="toc 6"/>
+    <w:basedOn w:val="Normal"/>
+    <w:next w:val="Normal"/>
+    <w:semiHidden/>
+    <w:pPr>
+      <w:ind w:left="1000"/>
+    </w:pPr>
+  </w:style>
+  <w:style w:type="paragraph" w:styleId="TOC7">
+    <w:name w:val="toc 7"/>
+    <w:basedOn w:val="Normal"/>
+    <w:next w:val="Normal"/>
+    <w:semiHidden/>
+    <w:pPr>
+      <w:ind w:left="1200"/>
+    </w:pPr>
+  </w:style>
+  <w:style w:type="paragraph" w:styleId="TOC8">
+    <w:name w:val="toc 8"/>
+    <w:basedOn w:val="Normal"/>
+    <w:next w:val="Normal"/>
+    <w:semiHidden/>
+    <w:pPr>
+      <w:ind w:left="1400"/>
+    </w:pPr>
+  </w:style>
+  <w:style w:type="paragraph" w:styleId="TOC9">
+    <w:name w:val="toc 9"/>
+    <w:basedOn w:val="Normal"/>
+    <w:next w:val="Normal"/>
+    <w:semiHidden/>
+    <w:pPr>
+      <w:ind w:left="1600"/>
+    </w:pPr>
+  </w:style>
+  <w:style w:type="paragraph" w:styleId="BodyText2">
+    <w:name w:val="Body Text 2"/>
+    <w:basedOn w:val="Normal"/>
+    <w:semiHidden/>
+    <w:rPr>
+      <w:i/>
+      <w:color w:val="0000FF"/>
+    </w:rPr>
+  </w:style>
+  <w:style w:type="paragraph" w:styleId="BodyTextIndent">
+    <w:name w:val="Body Text Indent"/>
+    <w:basedOn w:val="Normal"/>
+    <w:semiHidden/>
+    <w:pPr>
+      <w:ind w:left="720"/>
+    </w:pPr>
+    <w:rPr>
+      <w:i/>
+      <w:color w:val="0000FF"/>
+      <w:u w:val="single"/>
+    </w:rPr>
+  </w:style>
+  <w:style w:type="paragraph" w:customStyle="1" w:styleId="Body">
+    <w:name w:val="Body"/>
+    <w:basedOn w:val="Normal"/>
+    <w:pPr>
+      <w:widowControl/>
+      <w:spacing w:before="120" w:line="240" w:lineRule="auto"/>
+      <w:jc w:val="both"/>
+    </w:pPr>
+    <w:rPr>
+      <w:rFonts w:ascii="Book Antiqua" w:hAnsi="Book Antiqua"/>
+    </w:rPr>
+  </w:style>
+  <w:style w:type="paragraph" w:customStyle="1" w:styleId="Bullet">
+    <w:name w:val="Bullet"/>
+    <w:basedOn w:val="Normal"/>
+    <w:pPr>
+      <w:widowControl/>
+      <w:numPr>
+        <w:numId w:val="3"/>
+      </w:numPr>
+      <w:tabs>
+        <w:tab w:val="left" w:pos="720"/>
+      </w:tabs>
+      <w:spacing w:before="120" w:line="240" w:lineRule="auto"/>
+      <w:ind w:right="360"/>
+      <w:jc w:val="both"/>
+    </w:pPr>
+    <w:rPr>
+      <w:rFonts w:ascii="Book Antiqua" w:hAnsi="Book Antiqua"/>
+    </w:rPr>
+  </w:style>
+  <w:style w:type="paragraph" w:customStyle="1" w:styleId="InfoBlue">
+    <w:name w:val="InfoBlue"/>
+    <w:basedOn w:val="Normal"/>
+    <w:next w:val="BodyText"/>
+    <w:autoRedefine/>
+    <w:pPr>
+      <w:spacing w:before="120" w:after="120"/>
+      <w:ind w:left="763"/>
+    </w:pPr>
+    <w:rPr>
+      <w:i/>
+      <w:color w:val="0000FF"/>
+    </w:rPr>
+  </w:style>
+  <w:style w:type="character" w:styleId="Hyperlink">
+    <w:name w:val="Hyperlink"/>
+    <w:basedOn w:val="DefaultParagraphFont"/>
+    <w:semiHidden/>
+    <w:rPr>
+      <w:color w:val="0000FF"/>
+      <w:u w:val="single"/>
+    </w:rPr>
+  </w:style>
+  <w:style w:type="character" w:styleId="FollowedHyperlink">
+    <w:name w:val="FollowedHyperlink"/>
+    <w:basedOn w:val="DefaultParagraphFont"/>
+    <w:semiHidden/>
+    <w:rPr>
+      <w:color w:val="800080"/>
+      <w:u w:val="single"/>
+    </w:rPr>
+  </w:style>
+  <w:style w:type="character" w:styleId="Strong">
+    <w:name w:val="Strong"/>
+    <w:basedOn w:val="DefaultParagraphFont"/>
+    <w:qFormat/>
+    <w:rPr>
+      <w:b/>
+      <w:bCs/>
+    </w:rPr>
+  </w:style>
+  <w:style w:type="paragraph" w:styleId="BalloonText">
+    <w:name w:val="Balloon Text"/>
+    <w:basedOn w:val="Normal"/>
+    <w:link w:val="BalloonTextChar"/>
+    <w:uiPriority w:val="99"/>
+    <w:semiHidden/>
+    <w:unhideWhenUsed/>
+    <w:rsid w:val="004173AF"/>
+    <w:pPr>
+      <w:spacing w:line="240" w:lineRule="auto"/>
+    </w:pPr>
+    <w:rPr>
+      <w:rFonts w:ascii="Tahoma" w:hAnsi="Tahoma" w:cs="Tahoma"/>
+      <w:sz w:val="16"/>
+      <w:szCs w:val="16"/>
+    </w:rPr>
+  </w:style>
+  <w:style w:type="character" w:customStyle="1" w:styleId="BalloonTextChar">
+    <w:name w:val="Balloon Text Char"/>
+    <w:basedOn w:val="DefaultParagraphFont"/>
+    <w:link w:val="BalloonText"/>
+    <w:uiPriority w:val="99"/>
+    <w:semiHidden/>
+    <w:rsid w:val="004173AF"/>
+    <w:rPr>
+      <w:rFonts w:ascii="Tahoma" w:hAnsi="Tahoma" w:cs="Tahoma"/>
+      <w:sz w:val="16"/>
+      <w:szCs w:val="16"/>
+      <w:lang w:val="en-US" w:eastAsia="en-US"/>
     </w:rPr>
   </w:style>
 </w:styles>
@@ -7551,7 +8123,7 @@
     </a:clrScheme>
     <a:fontScheme name="Larissa">
       <a:majorFont>
-        <a:latin typeface="Calibri Light" panose="020F0302020204030204"/>
+        <a:latin typeface="Calibri Light"/>
         <a:ea typeface=""/>
         <a:cs typeface=""/>
         <a:font script="Jpan" typeface="ＭＳ ゴシック"/>
@@ -7586,7 +8158,7 @@
         <a:font script="Geor" typeface="Sylfaen"/>
       </a:majorFont>
       <a:minorFont>
-        <a:latin typeface="Calibri" panose="020F0502020204030204"/>
+        <a:latin typeface="Calibri"/>
         <a:ea typeface=""/>
         <a:cs typeface=""/>
         <a:font script="Jpan" typeface="ＭＳ 明朝"/>
@@ -7763,7 +8335,7 @@
   <a:extraClrSchemeLst/>
   <a:extLst>
     <a:ext uri="{05A4C25C-085E-4340-85A3-A5531E510DB2}">
-      <thm15:themeFamily xmlns:thm15="http://schemas.microsoft.com/office/thememl/2012/main" name="Office Theme" id="{62F939B6-93AF-4DB8-9C6B-D6C7DFDC589F}" vid="{4A3C46E8-61CC-4603-A589-7422A47A8E4A}"/>
+      <thm15:themeFamily xmlns:thm15="http://schemas.microsoft.com/office/thememl/2012/main" xmlns="" name="Office Theme" id="{62F939B6-93AF-4DB8-9C6B-D6C7DFDC589F}" vid="{4A3C46E8-61CC-4603-A589-7422A47A8E4A}"/>
     </a:ext>
   </a:extLst>
 </a:theme>
@@ -7774,7 +8346,7 @@
 </file>
 
 <file path=customXml/itemProps1.xml><?xml version="1.0" encoding="utf-8"?>
-<ds:datastoreItem xmlns:ds="http://schemas.openxmlformats.org/officeDocument/2006/customXml" ds:itemID="{50B805C8-23DB-4B52-B60D-7207E3CE3393}">
+<ds:datastoreItem xmlns:ds="http://schemas.openxmlformats.org/officeDocument/2006/customXml" ds:itemID="{B5210AAD-E2D0-4A00-9F90-F70FF623D634}">
   <ds:schemaRefs>
     <ds:schemaRef ds:uri="http://schemas.openxmlformats.org/officeDocument/2006/bibliography"/>
   </ds:schemaRefs>

</xml_diff>